<commit_message>
replace forms from folders
</commit_message>
<xml_diff>
--- a/TS.docx
+++ b/TS.docx
@@ -679,7 +679,7 @@
       <w:pPr>
         <w:numPr>
           <w:ilvl w:val="0"/>
-          <w:numId w:val="5"/>
+          <w:numId w:val="1"/>
         </w:numPr>
         <w:spacing w:after="0" w:line="360" w:lineRule="auto"/>
         <w:jc w:val="both"/>
@@ -696,64 +696,7 @@
           <w:szCs w:val="28"/>
         </w:rPr>
         <w:lastRenderedPageBreak/>
-        <w:t>ведение БД;</w:t>
-      </w:r>
-    </w:p>
-    <w:p>
-      <w:pPr>
-        <w:numPr>
-          <w:ilvl w:val="0"/>
-          <w:numId w:val="5"/>
-        </w:numPr>
-        <w:spacing w:after="0" w:line="360" w:lineRule="auto"/>
-        <w:jc w:val="both"/>
-        <w:rPr>
-          <w:rFonts w:ascii="Times New Roman" w:eastAsia="Times New Roman" w:hAnsi="Times New Roman" w:cs="Times New Roman"/>
-          <w:sz w:val="28"/>
-          <w:szCs w:val="28"/>
-        </w:rPr>
-      </w:pPr>
-      <w:r>
-        <w:rPr>
-          <w:rFonts w:ascii="Times New Roman" w:eastAsia="Times New Roman" w:hAnsi="Times New Roman" w:cs="Times New Roman"/>
-          <w:sz w:val="28"/>
-          <w:szCs w:val="28"/>
-        </w:rPr>
-        <w:t xml:space="preserve">оформление </w:t>
-      </w:r>
-      <w:r>
-        <w:rPr>
-          <w:rFonts w:ascii="Times New Roman" w:eastAsia="Times New Roman" w:hAnsi="Times New Roman" w:cs="Times New Roman"/>
-          <w:sz w:val="28"/>
-          <w:szCs w:val="28"/>
-        </w:rPr>
-        <w:t xml:space="preserve">продажи </w:t>
-      </w:r>
-      <w:proofErr w:type="gramStart"/>
-      <w:r>
-        <w:rPr>
-          <w:rFonts w:ascii="Times New Roman" w:eastAsia="Times New Roman" w:hAnsi="Times New Roman" w:cs="Times New Roman"/>
-          <w:sz w:val="28"/>
-          <w:szCs w:val="28"/>
-        </w:rPr>
-        <w:t>компьютерных</w:t>
-      </w:r>
-      <w:proofErr w:type="gramEnd"/>
-      <w:r>
-        <w:rPr>
-          <w:rFonts w:ascii="Times New Roman" w:eastAsia="Times New Roman" w:hAnsi="Times New Roman" w:cs="Times New Roman"/>
-          <w:sz w:val="28"/>
-          <w:szCs w:val="28"/>
-        </w:rPr>
-        <w:t xml:space="preserve"> комплектующих</w:t>
-      </w:r>
-      <w:r>
-        <w:rPr>
-          <w:rFonts w:ascii="Times New Roman" w:eastAsia="Times New Roman" w:hAnsi="Times New Roman" w:cs="Times New Roman"/>
-          <w:sz w:val="28"/>
-          <w:szCs w:val="28"/>
-        </w:rPr>
-        <w:t>;</w:t>
+        <w:t>Авторизация пользователя;</w:t>
       </w:r>
     </w:p>
     <w:p>
@@ -776,23 +719,743 @@
           <w:sz w:val="28"/>
           <w:szCs w:val="28"/>
         </w:rPr>
-        <w:t>формирование</w:t>
-      </w:r>
-      <w:r>
-        <w:rPr>
-          <w:rFonts w:ascii="Times New Roman" w:eastAsia="Times New Roman" w:hAnsi="Times New Roman" w:cs="Times New Roman"/>
-          <w:sz w:val="28"/>
-          <w:szCs w:val="28"/>
-        </w:rPr>
-        <w:t xml:space="preserve"> чека</w:t>
-      </w:r>
-      <w:r>
-        <w:rPr>
-          <w:rFonts w:ascii="Times New Roman" w:eastAsia="Times New Roman" w:hAnsi="Times New Roman" w:cs="Times New Roman"/>
-          <w:sz w:val="28"/>
-          <w:szCs w:val="28"/>
-        </w:rPr>
-        <w:t>.</w:t>
+        <w:t>Создание нового пользователя в режиме администратор;</w:t>
+      </w:r>
+    </w:p>
+    <w:p>
+      <w:pPr>
+        <w:numPr>
+          <w:ilvl w:val="0"/>
+          <w:numId w:val="1"/>
+        </w:numPr>
+        <w:spacing w:after="0" w:line="360" w:lineRule="auto"/>
+        <w:jc w:val="both"/>
+        <w:rPr>
+          <w:rFonts w:ascii="Times New Roman" w:eastAsia="Times New Roman" w:hAnsi="Times New Roman" w:cs="Times New Roman"/>
+          <w:sz w:val="28"/>
+          <w:szCs w:val="28"/>
+        </w:rPr>
+      </w:pPr>
+      <w:r>
+        <w:rPr>
+          <w:rFonts w:ascii="Times New Roman" w:eastAsia="Times New Roman" w:hAnsi="Times New Roman" w:cs="Times New Roman"/>
+          <w:sz w:val="28"/>
+          <w:szCs w:val="28"/>
+        </w:rPr>
+        <w:t>Автоматизация ввода исходных данных:</w:t>
+      </w:r>
+    </w:p>
+    <w:p>
+      <w:pPr>
+        <w:numPr>
+          <w:ilvl w:val="1"/>
+          <w:numId w:val="1"/>
+        </w:numPr>
+        <w:spacing w:after="0" w:line="360" w:lineRule="auto"/>
+        <w:ind w:left="1418"/>
+        <w:jc w:val="both"/>
+        <w:rPr>
+          <w:rFonts w:ascii="Times New Roman" w:eastAsia="Times New Roman" w:hAnsi="Times New Roman" w:cs="Times New Roman"/>
+          <w:sz w:val="28"/>
+          <w:szCs w:val="28"/>
+        </w:rPr>
+      </w:pPr>
+      <w:r>
+        <w:rPr>
+          <w:rFonts w:ascii="Times New Roman" w:eastAsia="Times New Roman" w:hAnsi="Times New Roman" w:cs="Times New Roman"/>
+          <w:sz w:val="28"/>
+          <w:szCs w:val="28"/>
+        </w:rPr>
+        <w:t>Выбор данных о товаре (категория),</w:t>
+      </w:r>
+      <w:r>
+        <w:rPr>
+          <w:rFonts w:ascii="Times New Roman" w:eastAsia="Times New Roman" w:hAnsi="Times New Roman" w:cs="Times New Roman"/>
+          <w:sz w:val="28"/>
+          <w:szCs w:val="28"/>
+        </w:rPr>
+        <w:t xml:space="preserve"> ФИО сотрудника выбираются из выпадающих списков на формах</w:t>
+      </w:r>
+      <w:proofErr w:type="gramStart"/>
+      <w:r>
+        <w:rPr>
+          <w:rFonts w:ascii="Times New Roman" w:eastAsia="Times New Roman" w:hAnsi="Times New Roman" w:cs="Times New Roman"/>
+          <w:sz w:val="28"/>
+          <w:szCs w:val="28"/>
+        </w:rPr>
+        <w:t>: ;</w:t>
+      </w:r>
+      <w:proofErr w:type="gramEnd"/>
+    </w:p>
+    <w:p>
+      <w:pPr>
+        <w:numPr>
+          <w:ilvl w:val="1"/>
+          <w:numId w:val="1"/>
+        </w:numPr>
+        <w:spacing w:after="0" w:line="360" w:lineRule="auto"/>
+        <w:ind w:left="1418"/>
+        <w:jc w:val="both"/>
+        <w:rPr>
+          <w:rFonts w:ascii="Times New Roman" w:eastAsia="Times New Roman" w:hAnsi="Times New Roman" w:cs="Times New Roman"/>
+          <w:sz w:val="28"/>
+          <w:szCs w:val="28"/>
+        </w:rPr>
+      </w:pPr>
+      <w:r>
+        <w:rPr>
+          <w:rFonts w:ascii="Times New Roman" w:eastAsia="Times New Roman" w:hAnsi="Times New Roman" w:cs="Times New Roman"/>
+          <w:sz w:val="28"/>
+          <w:szCs w:val="28"/>
+        </w:rPr>
+        <w:t>Дата открытия заказа задается автоматически системной датой;</w:t>
+      </w:r>
+    </w:p>
+    <w:p>
+      <w:pPr>
+        <w:numPr>
+          <w:ilvl w:val="1"/>
+          <w:numId w:val="1"/>
+        </w:numPr>
+        <w:spacing w:after="0" w:line="360" w:lineRule="auto"/>
+        <w:ind w:left="1418"/>
+        <w:jc w:val="both"/>
+        <w:rPr>
+          <w:rFonts w:ascii="Times New Roman" w:eastAsia="Times New Roman" w:hAnsi="Times New Roman" w:cs="Times New Roman"/>
+          <w:sz w:val="28"/>
+          <w:szCs w:val="28"/>
+        </w:rPr>
+      </w:pPr>
+      <w:r>
+        <w:rPr>
+          <w:rFonts w:ascii="Times New Roman" w:eastAsia="Times New Roman" w:hAnsi="Times New Roman" w:cs="Times New Roman"/>
+          <w:sz w:val="28"/>
+          <w:szCs w:val="28"/>
+        </w:rPr>
+        <w:t>Номер заказа генерируется автоматически;</w:t>
+      </w:r>
+    </w:p>
+    <w:p>
+      <w:pPr>
+        <w:numPr>
+          <w:ilvl w:val="1"/>
+          <w:numId w:val="1"/>
+        </w:numPr>
+        <w:spacing w:after="0" w:line="360" w:lineRule="auto"/>
+        <w:ind w:left="1418"/>
+        <w:jc w:val="both"/>
+        <w:rPr>
+          <w:rFonts w:ascii="Times New Roman" w:eastAsia="Times New Roman" w:hAnsi="Times New Roman" w:cs="Times New Roman"/>
+          <w:sz w:val="28"/>
+          <w:szCs w:val="28"/>
+        </w:rPr>
+      </w:pPr>
+      <w:r>
+        <w:rPr>
+          <w:rFonts w:ascii="Times New Roman" w:eastAsia="Times New Roman" w:hAnsi="Times New Roman" w:cs="Times New Roman"/>
+          <w:sz w:val="28"/>
+          <w:szCs w:val="28"/>
+        </w:rPr>
+        <w:t xml:space="preserve">Статус заказа </w:t>
+      </w:r>
+      <w:proofErr w:type="gramStart"/>
+      <w:r>
+        <w:rPr>
+          <w:rFonts w:ascii="Times New Roman" w:eastAsia="Times New Roman" w:hAnsi="Times New Roman" w:cs="Times New Roman"/>
+          <w:sz w:val="28"/>
+          <w:szCs w:val="28"/>
+        </w:rPr>
+        <w:t>принят</w:t>
+      </w:r>
+      <w:proofErr w:type="gramEnd"/>
+      <w:r>
+        <w:rPr>
+          <w:rFonts w:ascii="Times New Roman" w:eastAsia="Times New Roman" w:hAnsi="Times New Roman" w:cs="Times New Roman"/>
+          <w:sz w:val="28"/>
+          <w:szCs w:val="28"/>
+        </w:rPr>
+        <w:t xml:space="preserve"> присваивается автоматически;</w:t>
+      </w:r>
+      <w:r>
+        <w:rPr>
+          <w:rFonts w:ascii="Times New Roman" w:eastAsia="Times New Roman" w:hAnsi="Times New Roman" w:cs="Times New Roman"/>
+          <w:sz w:val="28"/>
+          <w:szCs w:val="28"/>
+        </w:rPr>
+        <w:t xml:space="preserve"> </w:t>
+      </w:r>
+    </w:p>
+    <w:p>
+      <w:pPr>
+        <w:numPr>
+          <w:ilvl w:val="1"/>
+          <w:numId w:val="1"/>
+        </w:numPr>
+        <w:spacing w:after="0" w:line="360" w:lineRule="auto"/>
+        <w:ind w:left="1418"/>
+        <w:jc w:val="both"/>
+        <w:rPr>
+          <w:rFonts w:ascii="Times New Roman" w:eastAsia="Times New Roman" w:hAnsi="Times New Roman" w:cs="Times New Roman"/>
+          <w:sz w:val="28"/>
+          <w:szCs w:val="28"/>
+        </w:rPr>
+      </w:pPr>
+      <w:r>
+        <w:rPr>
+          <w:rFonts w:ascii="Times New Roman" w:eastAsia="Times New Roman" w:hAnsi="Times New Roman" w:cs="Times New Roman"/>
+          <w:sz w:val="28"/>
+          <w:szCs w:val="28"/>
+        </w:rPr>
+        <w:t>ФИО менеджера или сотрудники забирается автоматически из прав доступа сотрудника работающего в данный момент времени;</w:t>
+      </w:r>
+    </w:p>
+    <w:p>
+      <w:pPr>
+        <w:numPr>
+          <w:ilvl w:val="1"/>
+          <w:numId w:val="1"/>
+        </w:numPr>
+        <w:spacing w:after="0" w:line="360" w:lineRule="auto"/>
+        <w:ind w:left="1418"/>
+        <w:jc w:val="both"/>
+        <w:rPr>
+          <w:rFonts w:ascii="Times New Roman" w:eastAsia="Times New Roman" w:hAnsi="Times New Roman" w:cs="Times New Roman"/>
+          <w:sz w:val="28"/>
+          <w:szCs w:val="28"/>
+        </w:rPr>
+      </w:pPr>
+      <w:r>
+        <w:rPr>
+          <w:rFonts w:ascii="Times New Roman" w:eastAsia="Times New Roman" w:hAnsi="Times New Roman" w:cs="Times New Roman"/>
+          <w:sz w:val="28"/>
+          <w:szCs w:val="28"/>
+        </w:rPr>
+        <w:t>ФИО сотрудники автоматически установлена русская раскладка с заглавной буквы;</w:t>
+      </w:r>
+    </w:p>
+    <w:p>
+      <w:pPr>
+        <w:numPr>
+          <w:ilvl w:val="1"/>
+          <w:numId w:val="1"/>
+        </w:numPr>
+        <w:spacing w:after="0" w:line="360" w:lineRule="auto"/>
+        <w:ind w:left="1418"/>
+        <w:jc w:val="both"/>
+        <w:rPr>
+          <w:rFonts w:ascii="Times New Roman" w:eastAsia="Times New Roman" w:hAnsi="Times New Roman" w:cs="Times New Roman"/>
+          <w:sz w:val="28"/>
+          <w:szCs w:val="28"/>
+        </w:rPr>
+      </w:pPr>
+      <w:r>
+        <w:rPr>
+          <w:rFonts w:ascii="Times New Roman" w:eastAsia="Times New Roman" w:hAnsi="Times New Roman" w:cs="Times New Roman"/>
+          <w:sz w:val="28"/>
+          <w:szCs w:val="28"/>
+        </w:rPr>
+        <w:t>Поле телефон установле</w:t>
+      </w:r>
+      <w:r>
+        <w:rPr>
+          <w:rFonts w:ascii="Times New Roman" w:eastAsia="Times New Roman" w:hAnsi="Times New Roman" w:cs="Times New Roman"/>
+          <w:sz w:val="28"/>
+          <w:szCs w:val="28"/>
+        </w:rPr>
+        <w:t>на маска ввода.</w:t>
+      </w:r>
+    </w:p>
+    <w:p>
+      <w:pPr>
+        <w:numPr>
+          <w:ilvl w:val="0"/>
+          <w:numId w:val="1"/>
+        </w:numPr>
+        <w:spacing w:after="0" w:line="360" w:lineRule="auto"/>
+        <w:jc w:val="both"/>
+        <w:rPr>
+          <w:rFonts w:ascii="Times New Roman" w:eastAsia="Times New Roman" w:hAnsi="Times New Roman" w:cs="Times New Roman"/>
+          <w:sz w:val="28"/>
+          <w:szCs w:val="28"/>
+        </w:rPr>
+      </w:pPr>
+      <w:r>
+        <w:rPr>
+          <w:rFonts w:ascii="Times New Roman" w:eastAsia="Times New Roman" w:hAnsi="Times New Roman" w:cs="Times New Roman"/>
+          <w:sz w:val="28"/>
+          <w:szCs w:val="28"/>
+        </w:rPr>
+        <w:t>Просмотр, редактирование, добавление и удаления записей в БД в режиме администратора на формах:</w:t>
+      </w:r>
+    </w:p>
+    <w:p>
+      <w:pPr>
+        <w:numPr>
+          <w:ilvl w:val="1"/>
+          <w:numId w:val="1"/>
+        </w:numPr>
+        <w:spacing w:after="0" w:line="360" w:lineRule="auto"/>
+        <w:ind w:left="1418"/>
+        <w:jc w:val="both"/>
+        <w:rPr>
+          <w:rFonts w:ascii="Times New Roman" w:eastAsia="Times New Roman" w:hAnsi="Times New Roman" w:cs="Times New Roman"/>
+          <w:sz w:val="28"/>
+          <w:szCs w:val="28"/>
+        </w:rPr>
+      </w:pPr>
+      <w:r>
+        <w:rPr>
+          <w:rFonts w:ascii="Times New Roman" w:eastAsia="Times New Roman" w:hAnsi="Times New Roman" w:cs="Times New Roman"/>
+          <w:sz w:val="28"/>
+          <w:szCs w:val="28"/>
+        </w:rPr>
+        <w:t>Справочники, пользователи, и товары.</w:t>
+      </w:r>
+    </w:p>
+    <w:p>
+      <w:pPr>
+        <w:numPr>
+          <w:ilvl w:val="0"/>
+          <w:numId w:val="1"/>
+        </w:numPr>
+        <w:spacing w:after="0" w:line="360" w:lineRule="auto"/>
+        <w:jc w:val="both"/>
+        <w:rPr>
+          <w:rFonts w:ascii="Times New Roman" w:eastAsia="Times New Roman" w:hAnsi="Times New Roman" w:cs="Times New Roman"/>
+          <w:sz w:val="28"/>
+          <w:szCs w:val="28"/>
+        </w:rPr>
+      </w:pPr>
+      <w:r>
+        <w:rPr>
+          <w:rFonts w:ascii="Times New Roman" w:eastAsia="Times New Roman" w:hAnsi="Times New Roman" w:cs="Times New Roman"/>
+          <w:sz w:val="28"/>
+          <w:szCs w:val="28"/>
+        </w:rPr>
+        <w:t>Просмотр товаров на форме товаров в режиме менеджера;</w:t>
+      </w:r>
+    </w:p>
+    <w:p>
+      <w:pPr>
+        <w:numPr>
+          <w:ilvl w:val="0"/>
+          <w:numId w:val="1"/>
+        </w:numPr>
+        <w:spacing w:after="0" w:line="360" w:lineRule="auto"/>
+        <w:jc w:val="both"/>
+        <w:rPr>
+          <w:rFonts w:ascii="Times New Roman" w:eastAsia="Times New Roman" w:hAnsi="Times New Roman" w:cs="Times New Roman"/>
+          <w:sz w:val="28"/>
+          <w:szCs w:val="28"/>
+        </w:rPr>
+      </w:pPr>
+      <w:r>
+        <w:rPr>
+          <w:rFonts w:ascii="Times New Roman" w:eastAsia="Times New Roman" w:hAnsi="Times New Roman" w:cs="Times New Roman"/>
+          <w:sz w:val="28"/>
+          <w:szCs w:val="28"/>
+        </w:rPr>
+        <w:t>На формах товары и учет заказов предусмотрена пагинация 15 записей 1, 2, 3.</w:t>
+      </w:r>
+    </w:p>
+    <w:p>
+      <w:pPr>
+        <w:numPr>
+          <w:ilvl w:val="0"/>
+          <w:numId w:val="1"/>
+        </w:numPr>
+        <w:spacing w:after="0" w:line="360" w:lineRule="auto"/>
+        <w:jc w:val="both"/>
+        <w:rPr>
+          <w:rFonts w:ascii="Times New Roman" w:eastAsia="Times New Roman" w:hAnsi="Times New Roman" w:cs="Times New Roman"/>
+          <w:sz w:val="28"/>
+          <w:szCs w:val="28"/>
+        </w:rPr>
+      </w:pPr>
+      <w:r>
+        <w:rPr>
+          <w:rFonts w:ascii="Times New Roman" w:eastAsia="Times New Roman" w:hAnsi="Times New Roman" w:cs="Times New Roman"/>
+          <w:sz w:val="28"/>
+          <w:szCs w:val="28"/>
+        </w:rPr>
+        <w:t xml:space="preserve">Смена статуса заказа на </w:t>
+      </w:r>
+      <w:proofErr w:type="gramStart"/>
+      <w:r>
+        <w:rPr>
+          <w:rFonts w:ascii="Times New Roman" w:eastAsia="Times New Roman" w:hAnsi="Times New Roman" w:cs="Times New Roman"/>
+          <w:sz w:val="28"/>
+          <w:szCs w:val="28"/>
+        </w:rPr>
+        <w:t>отменен</w:t>
+      </w:r>
+      <w:proofErr w:type="gramEnd"/>
+      <w:r>
+        <w:rPr>
+          <w:rFonts w:ascii="Times New Roman" w:eastAsia="Times New Roman" w:hAnsi="Times New Roman" w:cs="Times New Roman"/>
+          <w:sz w:val="28"/>
+          <w:szCs w:val="28"/>
+        </w:rPr>
+        <w:t xml:space="preserve"> в режиме администратора;</w:t>
+      </w:r>
+    </w:p>
+    <w:p>
+      <w:pPr>
+        <w:numPr>
+          <w:ilvl w:val="0"/>
+          <w:numId w:val="1"/>
+        </w:numPr>
+        <w:spacing w:after="0" w:line="360" w:lineRule="auto"/>
+        <w:jc w:val="both"/>
+        <w:rPr>
+          <w:rFonts w:ascii="Times New Roman" w:eastAsia="Times New Roman" w:hAnsi="Times New Roman" w:cs="Times New Roman"/>
+          <w:sz w:val="28"/>
+          <w:szCs w:val="28"/>
+        </w:rPr>
+      </w:pPr>
+      <w:r>
+        <w:rPr>
+          <w:rFonts w:ascii="Times New Roman" w:eastAsia="Times New Roman" w:hAnsi="Times New Roman" w:cs="Times New Roman"/>
+          <w:sz w:val="28"/>
+          <w:szCs w:val="28"/>
+        </w:rPr>
+        <w:t>Условное форматирование статуса заказа на форме учета заказов;</w:t>
+      </w:r>
+    </w:p>
+    <w:p>
+      <w:pPr>
+        <w:numPr>
+          <w:ilvl w:val="0"/>
+          <w:numId w:val="1"/>
+        </w:numPr>
+        <w:spacing w:after="0" w:line="360" w:lineRule="auto"/>
+        <w:jc w:val="both"/>
+        <w:rPr>
+          <w:rFonts w:ascii="Times New Roman" w:eastAsia="Times New Roman" w:hAnsi="Times New Roman" w:cs="Times New Roman"/>
+          <w:sz w:val="28"/>
+          <w:szCs w:val="28"/>
+        </w:rPr>
+      </w:pPr>
+      <w:r>
+        <w:rPr>
+          <w:rFonts w:ascii="Times New Roman" w:eastAsia="Times New Roman" w:hAnsi="Times New Roman" w:cs="Times New Roman"/>
+          <w:sz w:val="28"/>
+          <w:szCs w:val="28"/>
+        </w:rPr>
+        <w:t>Автоматический расчет суммы всех оплаченных заказов на форме учета заказов;</w:t>
+      </w:r>
+    </w:p>
+    <w:p>
+      <w:pPr>
+        <w:numPr>
+          <w:ilvl w:val="0"/>
+          <w:numId w:val="1"/>
+        </w:numPr>
+        <w:spacing w:after="0" w:line="360" w:lineRule="auto"/>
+        <w:jc w:val="both"/>
+        <w:rPr>
+          <w:rFonts w:ascii="Times New Roman" w:eastAsia="Times New Roman" w:hAnsi="Times New Roman" w:cs="Times New Roman"/>
+          <w:sz w:val="28"/>
+          <w:szCs w:val="28"/>
+        </w:rPr>
+      </w:pPr>
+      <w:r>
+        <w:rPr>
+          <w:rFonts w:ascii="Times New Roman" w:eastAsia="Times New Roman" w:hAnsi="Times New Roman" w:cs="Times New Roman"/>
+          <w:sz w:val="28"/>
+          <w:szCs w:val="28"/>
+        </w:rPr>
+        <w:t xml:space="preserve">Экспорт информации в </w:t>
+      </w:r>
+      <w:r>
+        <w:rPr>
+          <w:rFonts w:ascii="Times New Roman" w:eastAsia="Times New Roman" w:hAnsi="Times New Roman" w:cs="Times New Roman"/>
+          <w:sz w:val="28"/>
+          <w:szCs w:val="28"/>
+          <w:lang w:val="en-US"/>
+        </w:rPr>
+        <w:t>MS</w:t>
+      </w:r>
+      <w:r>
+        <w:rPr>
+          <w:rFonts w:ascii="Times New Roman" w:eastAsia="Times New Roman" w:hAnsi="Times New Roman" w:cs="Times New Roman"/>
+          <w:sz w:val="28"/>
+          <w:szCs w:val="28"/>
+        </w:rPr>
+        <w:t xml:space="preserve"> </w:t>
+      </w:r>
+      <w:r>
+        <w:rPr>
+          <w:rFonts w:ascii="Times New Roman" w:eastAsia="Times New Roman" w:hAnsi="Times New Roman" w:cs="Times New Roman"/>
+          <w:sz w:val="28"/>
+          <w:szCs w:val="28"/>
+          <w:lang w:val="en-US"/>
+        </w:rPr>
+        <w:t>Word</w:t>
+      </w:r>
+      <w:r>
+        <w:rPr>
+          <w:rFonts w:ascii="Times New Roman" w:eastAsia="Times New Roman" w:hAnsi="Times New Roman" w:cs="Times New Roman"/>
+          <w:sz w:val="28"/>
+          <w:szCs w:val="28"/>
+        </w:rPr>
+        <w:t xml:space="preserve"> 2007 </w:t>
+      </w:r>
+      <w:r>
+        <w:rPr>
+          <w:rFonts w:ascii="Times New Roman" w:eastAsia="Times New Roman" w:hAnsi="Times New Roman" w:cs="Times New Roman"/>
+          <w:sz w:val="28"/>
+          <w:szCs w:val="28"/>
+        </w:rPr>
+        <w:t>для печати чека клиента;</w:t>
+      </w:r>
+    </w:p>
+    <w:p>
+      <w:pPr>
+        <w:numPr>
+          <w:ilvl w:val="0"/>
+          <w:numId w:val="1"/>
+        </w:numPr>
+        <w:spacing w:after="0" w:line="360" w:lineRule="auto"/>
+        <w:jc w:val="both"/>
+        <w:rPr>
+          <w:rFonts w:ascii="Times New Roman" w:eastAsia="Times New Roman" w:hAnsi="Times New Roman" w:cs="Times New Roman"/>
+          <w:sz w:val="28"/>
+          <w:szCs w:val="28"/>
+        </w:rPr>
+      </w:pPr>
+      <w:r>
+        <w:rPr>
+          <w:rFonts w:ascii="Times New Roman" w:eastAsia="Times New Roman" w:hAnsi="Times New Roman" w:cs="Times New Roman"/>
+          <w:sz w:val="28"/>
+          <w:szCs w:val="28"/>
+        </w:rPr>
+        <w:t>На форме учета заказов:</w:t>
+      </w:r>
+    </w:p>
+    <w:p>
+      <w:pPr>
+        <w:numPr>
+          <w:ilvl w:val="1"/>
+          <w:numId w:val="1"/>
+        </w:numPr>
+        <w:spacing w:after="0" w:line="360" w:lineRule="auto"/>
+        <w:ind w:left="1418"/>
+        <w:jc w:val="both"/>
+        <w:rPr>
+          <w:rFonts w:ascii="Times New Roman" w:eastAsia="Times New Roman" w:hAnsi="Times New Roman" w:cs="Times New Roman"/>
+          <w:sz w:val="28"/>
+          <w:szCs w:val="28"/>
+        </w:rPr>
+      </w:pPr>
+      <w:r>
+        <w:rPr>
+          <w:rFonts w:ascii="Times New Roman" w:eastAsia="Times New Roman" w:hAnsi="Times New Roman" w:cs="Times New Roman"/>
+          <w:sz w:val="28"/>
+          <w:szCs w:val="28"/>
+        </w:rPr>
+        <w:t>Поиск (по номеру заказа);</w:t>
+      </w:r>
+    </w:p>
+    <w:p>
+      <w:pPr>
+        <w:numPr>
+          <w:ilvl w:val="1"/>
+          <w:numId w:val="1"/>
+        </w:numPr>
+        <w:spacing w:after="0" w:line="360" w:lineRule="auto"/>
+        <w:ind w:left="1418"/>
+        <w:jc w:val="both"/>
+        <w:rPr>
+          <w:rFonts w:ascii="Times New Roman" w:eastAsia="Times New Roman" w:hAnsi="Times New Roman" w:cs="Times New Roman"/>
+          <w:sz w:val="28"/>
+          <w:szCs w:val="28"/>
+        </w:rPr>
+      </w:pPr>
+      <w:r>
+        <w:rPr>
+          <w:rFonts w:ascii="Times New Roman" w:eastAsia="Times New Roman" w:hAnsi="Times New Roman" w:cs="Times New Roman"/>
+          <w:sz w:val="28"/>
+          <w:szCs w:val="28"/>
+        </w:rPr>
+        <w:t>Сортировка по дате;</w:t>
+      </w:r>
+    </w:p>
+    <w:p>
+      <w:pPr>
+        <w:numPr>
+          <w:ilvl w:val="1"/>
+          <w:numId w:val="1"/>
+        </w:numPr>
+        <w:spacing w:after="0" w:line="360" w:lineRule="auto"/>
+        <w:ind w:left="1418"/>
+        <w:jc w:val="both"/>
+        <w:rPr>
+          <w:rFonts w:ascii="Times New Roman" w:eastAsia="Times New Roman" w:hAnsi="Times New Roman" w:cs="Times New Roman"/>
+          <w:sz w:val="28"/>
+          <w:szCs w:val="28"/>
+        </w:rPr>
+      </w:pPr>
+      <w:r>
+        <w:rPr>
+          <w:rFonts w:ascii="Times New Roman" w:eastAsia="Times New Roman" w:hAnsi="Times New Roman" w:cs="Times New Roman"/>
+          <w:sz w:val="28"/>
+          <w:szCs w:val="28"/>
+        </w:rPr>
+        <w:t>Фильтрация (по статусу заказа, менеджеру, за период);</w:t>
+      </w:r>
+    </w:p>
+    <w:p>
+      <w:pPr>
+        <w:numPr>
+          <w:ilvl w:val="0"/>
+          <w:numId w:val="1"/>
+        </w:numPr>
+        <w:spacing w:after="0" w:line="360" w:lineRule="auto"/>
+        <w:jc w:val="both"/>
+        <w:rPr>
+          <w:rFonts w:ascii="Times New Roman" w:eastAsia="Times New Roman" w:hAnsi="Times New Roman" w:cs="Times New Roman"/>
+          <w:sz w:val="28"/>
+          <w:szCs w:val="28"/>
+        </w:rPr>
+      </w:pPr>
+      <w:r>
+        <w:rPr>
+          <w:rFonts w:ascii="Times New Roman" w:eastAsia="Times New Roman" w:hAnsi="Times New Roman" w:cs="Times New Roman"/>
+          <w:sz w:val="28"/>
+          <w:szCs w:val="28"/>
+        </w:rPr>
+        <w:t>Поиск и фильтрация данных на форме товары в режиме менеджера;</w:t>
+      </w:r>
+    </w:p>
+    <w:p>
+      <w:pPr>
+        <w:numPr>
+          <w:ilvl w:val="0"/>
+          <w:numId w:val="1"/>
+        </w:numPr>
+        <w:spacing w:after="0" w:line="360" w:lineRule="auto"/>
+        <w:jc w:val="both"/>
+        <w:rPr>
+          <w:rFonts w:ascii="Times New Roman" w:eastAsia="Times New Roman" w:hAnsi="Times New Roman" w:cs="Times New Roman"/>
+          <w:sz w:val="28"/>
+          <w:szCs w:val="28"/>
+        </w:rPr>
+      </w:pPr>
+      <w:r>
+        <w:rPr>
+          <w:rFonts w:ascii="Times New Roman" w:eastAsia="Times New Roman" w:hAnsi="Times New Roman" w:cs="Times New Roman"/>
+          <w:sz w:val="28"/>
+          <w:szCs w:val="28"/>
+        </w:rPr>
+        <w:lastRenderedPageBreak/>
+        <w:t xml:space="preserve">Формирование отчетов по выполненным заказам, с учетом фильтрации за период; </w:t>
+      </w:r>
+    </w:p>
+    <w:p>
+      <w:pPr>
+        <w:numPr>
+          <w:ilvl w:val="0"/>
+          <w:numId w:val="1"/>
+        </w:numPr>
+        <w:spacing w:after="0" w:line="360" w:lineRule="auto"/>
+        <w:jc w:val="both"/>
+        <w:rPr>
+          <w:rFonts w:ascii="Times New Roman" w:eastAsia="Times New Roman" w:hAnsi="Times New Roman" w:cs="Times New Roman"/>
+          <w:sz w:val="28"/>
+          <w:szCs w:val="28"/>
+        </w:rPr>
+      </w:pPr>
+      <w:r>
+        <w:rPr>
+          <w:rFonts w:ascii="Times New Roman" w:eastAsia="Times New Roman" w:hAnsi="Times New Roman" w:cs="Times New Roman"/>
+          <w:sz w:val="28"/>
+          <w:szCs w:val="28"/>
+        </w:rPr>
+        <w:t xml:space="preserve">Экспорт сформированных отчетов по заказам </w:t>
+      </w:r>
+      <w:r>
+        <w:rPr>
+          <w:rFonts w:ascii="Times New Roman" w:eastAsia="Times New Roman" w:hAnsi="Times New Roman" w:cs="Times New Roman"/>
+          <w:sz w:val="28"/>
+          <w:szCs w:val="28"/>
+          <w:lang w:val="en-US"/>
+        </w:rPr>
+        <w:t>MS</w:t>
+      </w:r>
+      <w:r>
+        <w:rPr>
+          <w:rFonts w:ascii="Times New Roman" w:eastAsia="Times New Roman" w:hAnsi="Times New Roman" w:cs="Times New Roman"/>
+          <w:sz w:val="28"/>
+          <w:szCs w:val="28"/>
+        </w:rPr>
+        <w:t xml:space="preserve"> </w:t>
+      </w:r>
+      <w:r>
+        <w:rPr>
+          <w:rFonts w:ascii="Times New Roman" w:eastAsia="Times New Roman" w:hAnsi="Times New Roman" w:cs="Times New Roman"/>
+          <w:sz w:val="28"/>
+          <w:szCs w:val="28"/>
+          <w:lang w:val="en-US"/>
+        </w:rPr>
+        <w:t>Excel</w:t>
+      </w:r>
+      <w:r>
+        <w:rPr>
+          <w:rFonts w:ascii="Times New Roman" w:eastAsia="Times New Roman" w:hAnsi="Times New Roman" w:cs="Times New Roman"/>
+          <w:sz w:val="28"/>
+          <w:szCs w:val="28"/>
+        </w:rPr>
+        <w:t xml:space="preserve"> 2007</w:t>
+      </w:r>
+      <w:r>
+        <w:rPr>
+          <w:rFonts w:ascii="Times New Roman" w:eastAsia="Times New Roman" w:hAnsi="Times New Roman" w:cs="Times New Roman"/>
+          <w:sz w:val="28"/>
+          <w:szCs w:val="28"/>
+        </w:rPr>
+        <w:t>;</w:t>
+      </w:r>
+    </w:p>
+    <w:p>
+      <w:pPr>
+        <w:numPr>
+          <w:ilvl w:val="0"/>
+          <w:numId w:val="1"/>
+        </w:numPr>
+        <w:spacing w:after="0" w:line="360" w:lineRule="auto"/>
+        <w:jc w:val="both"/>
+        <w:rPr>
+          <w:rFonts w:ascii="Times New Roman" w:eastAsia="Times New Roman" w:hAnsi="Times New Roman" w:cs="Times New Roman"/>
+          <w:sz w:val="28"/>
+          <w:szCs w:val="28"/>
+        </w:rPr>
+      </w:pPr>
+      <w:r>
+        <w:rPr>
+          <w:rFonts w:ascii="Times New Roman" w:eastAsia="Times New Roman" w:hAnsi="Times New Roman" w:cs="Times New Roman"/>
+          <w:sz w:val="28"/>
+          <w:szCs w:val="28"/>
+        </w:rPr>
+        <w:t xml:space="preserve">Импорт, и экспорт данных в БД, в режиме администратора </w:t>
+      </w:r>
+      <w:proofErr w:type="gramStart"/>
+      <w:r>
+        <w:rPr>
+          <w:rFonts w:ascii="Times New Roman" w:eastAsia="Times New Roman" w:hAnsi="Times New Roman" w:cs="Times New Roman"/>
+          <w:sz w:val="28"/>
+          <w:szCs w:val="28"/>
+        </w:rPr>
+        <w:t>в</w:t>
+      </w:r>
+      <w:proofErr w:type="gramEnd"/>
+      <w:r>
+        <w:rPr>
+          <w:rFonts w:ascii="Times New Roman" w:eastAsia="Times New Roman" w:hAnsi="Times New Roman" w:cs="Times New Roman"/>
+          <w:sz w:val="28"/>
+          <w:szCs w:val="28"/>
+        </w:rPr>
+        <w:t xml:space="preserve"> ручную;</w:t>
       </w:r>
     </w:p>
     <w:p>
@@ -859,14 +1522,13 @@
           <w:sz w:val="28"/>
           <w:szCs w:val="28"/>
         </w:rPr>
-        <w:t>контроль вводимой информации</w:t>
-      </w:r>
-      <w:r>
-        <w:rPr>
-          <w:rFonts w:ascii="Times New Roman" w:eastAsia="Times New Roman" w:hAnsi="Times New Roman" w:cs="Times New Roman"/>
-          <w:sz w:val="28"/>
-          <w:szCs w:val="28"/>
-          <w:lang w:val="en-US"/>
+        <w:t>На поле цена ограничение только цифры 6 знаков</w:t>
+      </w:r>
+      <w:r>
+        <w:rPr>
+          <w:rFonts w:ascii="Times New Roman" w:eastAsia="Times New Roman" w:hAnsi="Times New Roman" w:cs="Times New Roman"/>
+          <w:sz w:val="28"/>
+          <w:szCs w:val="28"/>
         </w:rPr>
         <w:t>;</w:t>
       </w:r>
@@ -891,6 +1553,265 @@
           <w:rFonts w:ascii="Times New Roman" w:eastAsia="Times New Roman" w:hAnsi="Times New Roman" w:cs="Times New Roman"/>
           <w:sz w:val="28"/>
           <w:szCs w:val="28"/>
+        </w:rPr>
+      </w:pPr>
+      <w:r>
+        <w:rPr>
+          <w:rFonts w:ascii="Times New Roman" w:eastAsia="Times New Roman" w:hAnsi="Times New Roman" w:cs="Times New Roman"/>
+          <w:sz w:val="28"/>
+          <w:szCs w:val="28"/>
+        </w:rPr>
+        <w:t>На ФИО сотрудника стоит ограничение только русские алфавит и тире;</w:t>
+      </w:r>
+    </w:p>
+    <w:p>
+      <w:pPr>
+        <w:numPr>
+          <w:ilvl w:val="0"/>
+          <w:numId w:val="4"/>
+        </w:numPr>
+        <w:spacing w:after="0" w:line="360" w:lineRule="auto"/>
+        <w:jc w:val="both"/>
+        <w:rPr>
+          <w:rFonts w:ascii="Times New Roman" w:eastAsia="Times New Roman" w:hAnsi="Times New Roman" w:cs="Times New Roman"/>
+          <w:sz w:val="28"/>
+          <w:szCs w:val="28"/>
+        </w:rPr>
+      </w:pPr>
+      <w:r>
+        <w:rPr>
+          <w:rFonts w:ascii="Times New Roman" w:eastAsia="Times New Roman" w:hAnsi="Times New Roman" w:cs="Times New Roman"/>
+          <w:sz w:val="28"/>
+          <w:szCs w:val="28"/>
+        </w:rPr>
+        <w:t>Удаление записи из базы или корзины происходит только после подтверждения;</w:t>
+      </w:r>
+    </w:p>
+    <w:p>
+      <w:pPr>
+        <w:numPr>
+          <w:ilvl w:val="0"/>
+          <w:numId w:val="4"/>
+        </w:numPr>
+        <w:spacing w:after="0" w:line="360" w:lineRule="auto"/>
+        <w:jc w:val="both"/>
+        <w:rPr>
+          <w:rFonts w:ascii="Times New Roman" w:eastAsia="Times New Roman" w:hAnsi="Times New Roman" w:cs="Times New Roman"/>
+          <w:sz w:val="28"/>
+          <w:szCs w:val="28"/>
+        </w:rPr>
+      </w:pPr>
+      <w:r>
+        <w:rPr>
+          <w:rFonts w:ascii="Times New Roman" w:eastAsia="Times New Roman" w:hAnsi="Times New Roman" w:cs="Times New Roman"/>
+          <w:sz w:val="28"/>
+          <w:szCs w:val="28"/>
+        </w:rPr>
+        <w:t xml:space="preserve">Использование элементов </w:t>
+      </w:r>
+      <w:proofErr w:type="spellStart"/>
+      <w:r>
+        <w:rPr>
+          <w:rFonts w:ascii="Times New Roman" w:eastAsia="Times New Roman" w:hAnsi="Times New Roman" w:cs="Times New Roman"/>
+          <w:sz w:val="28"/>
+          <w:szCs w:val="28"/>
+        </w:rPr>
+        <w:t>кап</w:t>
+      </w:r>
+      <w:r>
+        <w:rPr>
+          <w:rFonts w:ascii="Times New Roman" w:eastAsia="Times New Roman" w:hAnsi="Times New Roman" w:cs="Times New Roman"/>
+          <w:sz w:val="28"/>
+          <w:szCs w:val="28"/>
+        </w:rPr>
+        <w:t>т</w:t>
+      </w:r>
+      <w:r>
+        <w:rPr>
+          <w:rFonts w:ascii="Times New Roman" w:eastAsia="Times New Roman" w:hAnsi="Times New Roman" w:cs="Times New Roman"/>
+          <w:sz w:val="28"/>
+          <w:szCs w:val="28"/>
+        </w:rPr>
+        <w:t>чи</w:t>
+      </w:r>
+      <w:proofErr w:type="spellEnd"/>
+      <w:r>
+        <w:rPr>
+          <w:rFonts w:ascii="Times New Roman" w:eastAsia="Times New Roman" w:hAnsi="Times New Roman" w:cs="Times New Roman"/>
+          <w:sz w:val="28"/>
+          <w:szCs w:val="28"/>
+        </w:rPr>
+        <w:t xml:space="preserve"> при неудачной авторизации;</w:t>
+      </w:r>
+    </w:p>
+    <w:p>
+      <w:pPr>
+        <w:numPr>
+          <w:ilvl w:val="0"/>
+          <w:numId w:val="4"/>
+        </w:numPr>
+        <w:spacing w:after="0" w:line="360" w:lineRule="auto"/>
+        <w:jc w:val="both"/>
+        <w:rPr>
+          <w:rFonts w:ascii="Times New Roman" w:eastAsia="Times New Roman" w:hAnsi="Times New Roman" w:cs="Times New Roman"/>
+          <w:sz w:val="28"/>
+          <w:szCs w:val="28"/>
+        </w:rPr>
+      </w:pPr>
+      <w:r>
+        <w:rPr>
+          <w:rFonts w:ascii="Times New Roman" w:eastAsia="Times New Roman" w:hAnsi="Times New Roman" w:cs="Times New Roman"/>
+          <w:sz w:val="28"/>
+          <w:szCs w:val="28"/>
+        </w:rPr>
+        <w:t xml:space="preserve">При неудачном вводе </w:t>
+      </w:r>
+      <w:proofErr w:type="spellStart"/>
+      <w:r>
+        <w:rPr>
+          <w:rFonts w:ascii="Times New Roman" w:eastAsia="Times New Roman" w:hAnsi="Times New Roman" w:cs="Times New Roman"/>
+          <w:sz w:val="28"/>
+          <w:szCs w:val="28"/>
+        </w:rPr>
+        <w:t>каптчи</w:t>
+      </w:r>
+      <w:proofErr w:type="spellEnd"/>
+      <w:r>
+        <w:rPr>
+          <w:rFonts w:ascii="Times New Roman" w:eastAsia="Times New Roman" w:hAnsi="Times New Roman" w:cs="Times New Roman"/>
+          <w:sz w:val="28"/>
+          <w:szCs w:val="28"/>
+        </w:rPr>
+        <w:t xml:space="preserve"> блокировка входа на 10 секунд;</w:t>
+      </w:r>
+    </w:p>
+    <w:p>
+      <w:pPr>
+        <w:numPr>
+          <w:ilvl w:val="0"/>
+          <w:numId w:val="4"/>
+        </w:numPr>
+        <w:spacing w:after="0" w:line="360" w:lineRule="auto"/>
+        <w:jc w:val="both"/>
+        <w:rPr>
+          <w:rFonts w:ascii="Times New Roman" w:eastAsia="Times New Roman" w:hAnsi="Times New Roman" w:cs="Times New Roman"/>
+          <w:sz w:val="28"/>
+          <w:szCs w:val="28"/>
+        </w:rPr>
+      </w:pPr>
+      <w:r>
+        <w:rPr>
+          <w:rFonts w:ascii="Times New Roman" w:eastAsia="Times New Roman" w:hAnsi="Times New Roman" w:cs="Times New Roman"/>
+          <w:sz w:val="28"/>
+          <w:szCs w:val="28"/>
+        </w:rPr>
+        <w:t>Резервное копирование БД автоматически при выходе из системы;</w:t>
+      </w:r>
+    </w:p>
+    <w:p>
+      <w:pPr>
+        <w:numPr>
+          <w:ilvl w:val="0"/>
+          <w:numId w:val="4"/>
+        </w:numPr>
+        <w:spacing w:after="0" w:line="360" w:lineRule="auto"/>
+        <w:jc w:val="both"/>
+        <w:rPr>
+          <w:rFonts w:ascii="Times New Roman" w:eastAsia="Times New Roman" w:hAnsi="Times New Roman" w:cs="Times New Roman"/>
+          <w:sz w:val="28"/>
+          <w:szCs w:val="28"/>
+        </w:rPr>
+      </w:pPr>
+      <w:r>
+        <w:rPr>
+          <w:rFonts w:ascii="Times New Roman" w:eastAsia="Times New Roman" w:hAnsi="Times New Roman" w:cs="Times New Roman"/>
+          <w:sz w:val="28"/>
+          <w:szCs w:val="28"/>
+        </w:rPr>
+        <w:t>Восстановление БД вручную в режиме администратора;</w:t>
+      </w:r>
+    </w:p>
+    <w:p>
+      <w:pPr>
+        <w:numPr>
+          <w:ilvl w:val="0"/>
+          <w:numId w:val="4"/>
+        </w:numPr>
+        <w:spacing w:after="0" w:line="360" w:lineRule="auto"/>
+        <w:jc w:val="both"/>
+        <w:rPr>
+          <w:rFonts w:ascii="Times New Roman" w:eastAsia="Times New Roman" w:hAnsi="Times New Roman" w:cs="Times New Roman"/>
+          <w:sz w:val="28"/>
+          <w:szCs w:val="28"/>
+        </w:rPr>
+      </w:pPr>
+      <w:r>
+        <w:rPr>
+          <w:rFonts w:ascii="Times New Roman" w:eastAsia="Times New Roman" w:hAnsi="Times New Roman" w:cs="Times New Roman"/>
+          <w:sz w:val="28"/>
+          <w:szCs w:val="28"/>
+        </w:rPr>
+        <w:t>Проверка на заполнение всех полей на формах ввода;</w:t>
+      </w:r>
+    </w:p>
+    <w:p>
+      <w:pPr>
+        <w:numPr>
+          <w:ilvl w:val="0"/>
+          <w:numId w:val="4"/>
+        </w:numPr>
+        <w:spacing w:after="0" w:line="360" w:lineRule="auto"/>
+        <w:jc w:val="both"/>
+        <w:rPr>
+          <w:rFonts w:ascii="Times New Roman" w:eastAsia="Times New Roman" w:hAnsi="Times New Roman" w:cs="Times New Roman"/>
+          <w:sz w:val="28"/>
+          <w:szCs w:val="28"/>
+        </w:rPr>
+      </w:pPr>
+      <w:r>
+        <w:rPr>
+          <w:rFonts w:ascii="Times New Roman" w:eastAsia="Times New Roman" w:hAnsi="Times New Roman" w:cs="Times New Roman"/>
+          <w:sz w:val="28"/>
+          <w:szCs w:val="28"/>
+        </w:rPr>
+        <w:t>Проверка на целостность данных и невозможность ввода одинаковых записей в БД;</w:t>
+      </w:r>
+    </w:p>
+    <w:p>
+      <w:pPr>
+        <w:numPr>
+          <w:ilvl w:val="0"/>
+          <w:numId w:val="4"/>
+        </w:numPr>
+        <w:spacing w:after="0" w:line="360" w:lineRule="auto"/>
+        <w:jc w:val="both"/>
+        <w:rPr>
+          <w:rFonts w:ascii="Times New Roman" w:eastAsia="Times New Roman" w:hAnsi="Times New Roman" w:cs="Times New Roman"/>
+          <w:sz w:val="28"/>
+          <w:szCs w:val="28"/>
+        </w:rPr>
+      </w:pPr>
+      <w:r>
+        <w:rPr>
+          <w:rFonts w:ascii="Times New Roman" w:eastAsia="Times New Roman" w:hAnsi="Times New Roman" w:cs="Times New Roman"/>
+          <w:sz w:val="28"/>
+          <w:szCs w:val="28"/>
+        </w:rPr>
+        <w:t>Возможность сменить ошибочно установленный статус заказа в режиме администратора;</w:t>
+      </w:r>
+    </w:p>
+    <w:p>
+      <w:pPr>
+        <w:numPr>
+          <w:ilvl w:val="0"/>
+          <w:numId w:val="4"/>
+        </w:numPr>
+        <w:spacing w:after="0" w:line="360" w:lineRule="auto"/>
+        <w:jc w:val="both"/>
+        <w:rPr>
+          <w:rFonts w:ascii="Times New Roman" w:eastAsia="Times New Roman" w:hAnsi="Times New Roman" w:cs="Times New Roman"/>
+          <w:sz w:val="28"/>
+          <w:szCs w:val="28"/>
           <w:u w:val="single"/>
         </w:rPr>
       </w:pPr>
@@ -1096,6 +2017,7 @@
           <w:sz w:val="28"/>
           <w:szCs w:val="28"/>
         </w:rPr>
+        <w:lastRenderedPageBreak/>
         <w:t>Для корректной работы программного продукта на ПК должны присутствовать:</w:t>
       </w:r>
     </w:p>
@@ -1796,7 +2718,7 @@
         <w:rFonts w:ascii="Symbol" w:hAnsi="Symbol" w:hint="default"/>
       </w:rPr>
     </w:lvl>
-    <w:lvl w:ilvl="1" w:tplc="04190003" w:tentative="1">
+    <w:lvl w:ilvl="1" w:tplc="04190003">
       <w:start w:val="1"/>
       <w:numFmt w:val="bullet"/>
       <w:lvlText w:val="o"/>

</xml_diff>

<commit_message>
create Action diagramm and edit TS
</commit_message>
<xml_diff>
--- a/TS.docx
+++ b/TS.docx
@@ -76,7 +76,23 @@
           <w:sz w:val="28"/>
           <w:szCs w:val="28"/>
         </w:rPr>
-        <w:t>Для того что бы продавец мог быстро, качественно найти комплектующее на складе, провести заказ, сформировать чек, а так же мог вести всю базу данных необходима автоматизированная информационная система.</w:t>
+        <w:t xml:space="preserve">Для того что бы продавец мог быстро, качественно найти комплектующее на складе, провести заказ, сформировать чек, а </w:t>
+      </w:r>
+      <w:proofErr w:type="gramStart"/>
+      <w:r>
+        <w:rPr>
+          <w:sz w:val="28"/>
+          <w:szCs w:val="28"/>
+        </w:rPr>
+        <w:t>так же</w:t>
+      </w:r>
+      <w:proofErr w:type="gramEnd"/>
+      <w:r>
+        <w:rPr>
+          <w:sz w:val="28"/>
+          <w:szCs w:val="28"/>
+        </w:rPr>
+        <w:t xml:space="preserve"> мог вести всю базу данных необходима автоматизированная информационная система.</w:t>
       </w:r>
     </w:p>
     <w:p>
@@ -210,7 +226,23 @@
           <w:szCs w:val="28"/>
         </w:rPr>
         <w:softHyphen/>
-        <w:t>____  от  _______.</w:t>
+        <w:t>___</w:t>
+      </w:r>
+      <w:proofErr w:type="gramStart"/>
+      <w:r>
+        <w:rPr>
+          <w:sz w:val="28"/>
+          <w:szCs w:val="28"/>
+        </w:rPr>
+        <w:t>_  от</w:t>
+      </w:r>
+      <w:proofErr w:type="gramEnd"/>
+      <w:r>
+        <w:rPr>
+          <w:sz w:val="28"/>
+          <w:szCs w:val="28"/>
+        </w:rPr>
+        <w:t xml:space="preserve">  _______.</w:t>
       </w:r>
     </w:p>
     <w:p>
@@ -368,7 +400,23 @@
           <w:sz w:val="28"/>
           <w:szCs w:val="28"/>
         </w:rPr>
-        <w:t xml:space="preserve"> предназначена для оказания  услуг по </w:t>
+        <w:t xml:space="preserve"> предназначена для </w:t>
+      </w:r>
+      <w:proofErr w:type="gramStart"/>
+      <w:r>
+        <w:rPr>
+          <w:sz w:val="28"/>
+          <w:szCs w:val="28"/>
+        </w:rPr>
+        <w:t>оказания  услуг</w:t>
+      </w:r>
+      <w:proofErr w:type="gramEnd"/>
+      <w:r>
+        <w:rPr>
+          <w:sz w:val="28"/>
+          <w:szCs w:val="28"/>
+        </w:rPr>
+        <w:t xml:space="preserve"> по </w:t>
       </w:r>
       <w:r>
         <w:rPr>
@@ -700,7 +748,23 @@
           <w:sz w:val="28"/>
           <w:szCs w:val="28"/>
         </w:rPr>
-        <w:t xml:space="preserve">, в  режиме менеджера на форме </w:t>
+        <w:t xml:space="preserve">, </w:t>
+      </w:r>
+      <w:proofErr w:type="gramStart"/>
+      <w:r>
+        <w:rPr>
+          <w:sz w:val="28"/>
+          <w:szCs w:val="28"/>
+        </w:rPr>
+        <w:t>в  режиме</w:t>
+      </w:r>
+      <w:proofErr w:type="gramEnd"/>
+      <w:r>
+        <w:rPr>
+          <w:sz w:val="28"/>
+          <w:szCs w:val="28"/>
+        </w:rPr>
+        <w:t xml:space="preserve"> менеджера на форме </w:t>
       </w:r>
       <w:r>
         <w:rPr>
@@ -952,6 +1016,7 @@
         </w:rPr>
         <w:t xml:space="preserve">уса </w:t>
       </w:r>
+      <w:proofErr w:type="gramStart"/>
       <w:r>
         <w:rPr>
           <w:sz w:val="28"/>
@@ -971,7 +1036,15 @@
           <w:sz w:val="28"/>
           <w:szCs w:val="28"/>
         </w:rPr>
-        <w:t xml:space="preserve"> на форме </w:t>
+        <w:t xml:space="preserve"> на</w:t>
+      </w:r>
+      <w:proofErr w:type="gramEnd"/>
+      <w:r>
+        <w:rPr>
+          <w:sz w:val="28"/>
+          <w:szCs w:val="28"/>
+        </w:rPr>
+        <w:t xml:space="preserve"> форме </w:t>
       </w:r>
       <w:r>
         <w:rPr>
@@ -2104,23 +2177,6 @@
     <w:p>
       <w:pPr>
         <w:spacing w:line="360" w:lineRule="auto"/>
-        <w:jc w:val="both"/>
-        <w:rPr>
-          <w:sz w:val="28"/>
-          <w:szCs w:val="28"/>
-        </w:rPr>
-      </w:pPr>
-      <w:r>
-        <w:rPr>
-          <w:sz w:val="28"/>
-          <w:szCs w:val="28"/>
-        </w:rPr>
-        <w:br w:type="page"/>
-      </w:r>
-    </w:p>
-    <w:p>
-      <w:pPr>
-        <w:spacing w:line="360" w:lineRule="auto"/>
         <w:ind w:firstLine="851"/>
         <w:jc w:val="both"/>
         <w:rPr>
@@ -2135,7 +2191,6 @@
           <w:sz w:val="28"/>
           <w:szCs w:val="28"/>
         </w:rPr>
-        <w:lastRenderedPageBreak/>
         <w:t>4 Требования к программной документации</w:t>
       </w:r>
     </w:p>
@@ -2258,7 +2313,21 @@
           <w:sz w:val="28"/>
           <w:szCs w:val="28"/>
         </w:rPr>
-        <w:t>В процессе работы над данной темой были проанализированы аналоги программного обеспечения для кондитерских. Найденные приложения используются как веб-ресурс. Не было обнаружено, ни одного настольного программного приложения для платформы .</w:t>
+        <w:t xml:space="preserve">В процессе работы над данной темой были проанализированы аналоги программного обеспечения для </w:t>
+      </w:r>
+      <w:r>
+        <w:rPr>
+          <w:sz w:val="28"/>
+          <w:szCs w:val="28"/>
+        </w:rPr>
+        <w:t>магазинов запчастей компьютерной техники</w:t>
+      </w:r>
+      <w:r>
+        <w:rPr>
+          <w:sz w:val="28"/>
+          <w:szCs w:val="28"/>
+        </w:rPr>
+        <w:t>. Найденные приложения используются как веб-ресурс. Не было обнаружено, ни одного настольного программного приложения для платформы .</w:t>
       </w:r>
       <w:r>
         <w:rPr>
@@ -2313,7 +2382,21 @@
           <w:sz w:val="28"/>
           <w:szCs w:val="28"/>
         </w:rPr>
-        <w:t>проектирование настольного приложения для учета заказов кондитерской;</w:t>
+        <w:t xml:space="preserve">проектирование настольного приложения для учета </w:t>
+      </w:r>
+      <w:r>
+        <w:rPr>
+          <w:sz w:val="28"/>
+          <w:szCs w:val="28"/>
+        </w:rPr>
+        <w:t>продаж запчастей компьютерной техники</w:t>
+      </w:r>
+      <w:r>
+        <w:rPr>
+          <w:sz w:val="28"/>
+          <w:szCs w:val="28"/>
+        </w:rPr>
+        <w:t>;</w:t>
       </w:r>
     </w:p>
     <w:p>
@@ -2357,6 +2440,7 @@
           <w:sz w:val="28"/>
           <w:szCs w:val="28"/>
         </w:rPr>
+        <w:lastRenderedPageBreak/>
         <w:t xml:space="preserve">повышение навыков проектирования информационных систем по ведению базы данных и владения языком </w:t>
       </w:r>
       <w:r>
@@ -2392,6 +2476,8 @@
         <w:ind w:left="0" w:firstLine="851"/>
         <w:jc w:val="both"/>
         <w:rPr>
+          <w:b/>
+          <w:color w:val="000000"/>
           <w:sz w:val="28"/>
           <w:szCs w:val="28"/>
         </w:rPr>
@@ -2403,17 +2489,15 @@
         </w:rPr>
         <w:t>разработанный проект может быть использован в качестве портфолио при прохождении собеседований в рамках трудоустройства.</w:t>
       </w:r>
-    </w:p>
-    <w:p>
-      <w:pPr>
-        <w:spacing w:line="360" w:lineRule="auto"/>
-        <w:ind w:firstLine="709"/>
-        <w:jc w:val="both"/>
-        <w:rPr>
-          <w:sz w:val="28"/>
-          <w:szCs w:val="28"/>
-        </w:rPr>
-      </w:pPr>
+      <w:r>
+        <w:rPr>
+          <w:b/>
+          <w:color w:val="000000"/>
+          <w:sz w:val="28"/>
+          <w:szCs w:val="28"/>
+        </w:rPr>
+        <w:t xml:space="preserve"> </w:t>
+      </w:r>
     </w:p>
     <w:p>
       <w:pPr>
@@ -2433,16 +2517,6 @@
           <w:sz w:val="28"/>
           <w:szCs w:val="28"/>
         </w:rPr>
-        <w:br w:type="page"/>
-      </w:r>
-      <w:r>
-        <w:rPr>
-          <w:b/>
-          <w:color w:val="000000"/>
-          <w:sz w:val="28"/>
-          <w:szCs w:val="28"/>
-        </w:rPr>
-        <w:lastRenderedPageBreak/>
         <w:t>6</w:t>
       </w:r>
       <w:r>
@@ -3712,160 +3786,14 @@
         <w:t xml:space="preserve"> </w:t>
       </w:r>
       <w:r>
-        <w:pict w14:anchorId="530BA783">
-          <v:shapetype id="_x0000_t75" coordsize="21600,21600" o:spt="75" o:preferrelative="t" path="m@4@5l@4@11@9@11@9@5xe" filled="f" stroked="f">
-            <v:stroke joinstyle="miter"/>
-            <v:formulas>
-              <v:f eqn="if lineDrawn pixelLineWidth 0"/>
-              <v:f eqn="sum @0 1 0"/>
-              <v:f eqn="sum 0 0 @1"/>
-              <v:f eqn="prod @2 1 2"/>
-              <v:f eqn="prod @3 21600 pixelWidth"/>
-              <v:f eqn="prod @3 21600 pixelHeight"/>
-              <v:f eqn="sum @0 0 1"/>
-              <v:f eqn="prod @6 1 2"/>
-              <v:f eqn="prod @7 21600 pixelWidth"/>
-              <v:f eqn="sum @8 21600 0"/>
-              <v:f eqn="prod @7 21600 pixelHeight"/>
-              <v:f eqn="sum @10 21600 0"/>
-            </v:formulas>
-            <v:path o:extrusionok="f" gradientshapeok="t" o:connecttype="rect"/>
-            <o:lock v:ext="edit" aspectratio="t"/>
-          </v:shapetype>
-          <v:shape id="_x0000_i1025" type="#_x0000_t75" style="width:480.6pt;height:228pt">
-            <v:imagedata r:id="rId8" o:title=""/>
-          </v:shape>
-        </w:pict>
-      </w:r>
-    </w:p>
-    <w:p>
-      <w:pPr>
-        <w:spacing w:after="480"/>
-        <w:jc w:val="center"/>
-        <w:rPr>
-          <w:sz w:val="28"/>
-          <w:szCs w:val="28"/>
-        </w:rPr>
-      </w:pPr>
-      <w:r>
-        <w:rPr>
-          <w:sz w:val="28"/>
-          <w:szCs w:val="28"/>
-        </w:rPr>
-        <w:t xml:space="preserve">Рисунок А.1 – </w:t>
-      </w:r>
-      <w:r>
-        <w:rPr>
-          <w:sz w:val="28"/>
-          <w:szCs w:val="28"/>
-          <w:lang w:val="en-US"/>
-        </w:rPr>
-        <w:t>ER</w:t>
-      </w:r>
-      <w:r>
-        <w:rPr>
-          <w:sz w:val="28"/>
-          <w:szCs w:val="28"/>
-        </w:rPr>
-        <w:t>-</w:t>
-      </w:r>
-      <w:r>
-        <w:rPr>
-          <w:sz w:val="28"/>
-          <w:szCs w:val="28"/>
-        </w:rPr>
-        <w:t>диаграмма</w:t>
-      </w:r>
-    </w:p>
-    <w:p>
-      <w:pPr>
-        <w:pStyle w:val="20"/>
-        <w:pBdr>
-          <w:top w:val="nil"/>
-          <w:left w:val="nil"/>
-          <w:bottom w:val="nil"/>
-          <w:right w:val="nil"/>
-          <w:between w:val="nil"/>
-        </w:pBdr>
-        <w:spacing w:before="0" w:after="0" w:line="360" w:lineRule="auto"/>
-        <w:ind w:firstLine="851"/>
-        <w:jc w:val="both"/>
-        <w:rPr>
-          <w:color w:val="000000"/>
-          <w:sz w:val="28"/>
-          <w:szCs w:val="28"/>
-        </w:rPr>
-      </w:pPr>
-      <w:r>
-        <w:rPr>
-          <w:color w:val="000000"/>
-          <w:sz w:val="28"/>
-          <w:szCs w:val="28"/>
-        </w:rPr>
-        <w:t>Диаграмма вариантов использования представлена в соответствии с рисунком A.2.</w:t>
-      </w:r>
-    </w:p>
-    <w:p>
-      <w:pPr>
-        <w:pStyle w:val="20"/>
-        <w:widowControl w:val="0"/>
-        <w:pBdr>
-          <w:top w:val="nil"/>
-          <w:left w:val="nil"/>
-          <w:bottom w:val="nil"/>
-          <w:right w:val="nil"/>
-          <w:between w:val="nil"/>
-        </w:pBdr>
-        <w:spacing w:before="0" w:after="0" w:line="360" w:lineRule="auto"/>
-        <w:ind w:firstLine="851"/>
-        <w:jc w:val="both"/>
-        <w:rPr>
-          <w:color w:val="000000"/>
-          <w:sz w:val="28"/>
-          <w:szCs w:val="28"/>
-        </w:rPr>
-      </w:pPr>
-      <w:r>
-        <w:rPr>
-          <w:color w:val="000000"/>
-          <w:sz w:val="28"/>
-          <w:szCs w:val="28"/>
-        </w:rPr>
-        <w:t xml:space="preserve">Диаграмма вариантов использования предназначена для уточнения динамичных требований и выработки более четкого предоставления возможных изменений в поведение системы. </w:t>
-      </w:r>
-    </w:p>
-    <w:p>
-      <w:pPr>
-        <w:pStyle w:val="20"/>
-        <w:widowControl w:val="0"/>
-        <w:pBdr>
-          <w:top w:val="nil"/>
-          <w:left w:val="nil"/>
-          <w:bottom w:val="nil"/>
-          <w:right w:val="nil"/>
-          <w:between w:val="nil"/>
-        </w:pBdr>
-        <w:spacing w:before="0" w:after="0" w:line="360" w:lineRule="auto"/>
-        <w:ind w:firstLine="851"/>
-        <w:rPr>
-          <w:color w:val="000000"/>
-          <w:sz w:val="28"/>
-          <w:szCs w:val="28"/>
-        </w:rPr>
-      </w:pPr>
-      <w:r>
         <w:rPr>
           <w:noProof/>
-          <w:color w:val="000000"/>
-          <w:sz w:val="28"/>
-          <w:szCs w:val="28"/>
-        </w:rPr>
-        <w:lastRenderedPageBreak/>
+        </w:rPr>
         <w:drawing>
-          <wp:inline distT="0" distB="0" distL="0" distR="0" wp14:anchorId="40E10AC0" wp14:editId="64271A5D">
-            <wp:extent cx="5448300" cy="3482340"/>
-            <wp:effectExtent l="0" t="0" r="0" b="0"/>
-            <wp:docPr id="34" name="Рисунок 2"/>
+          <wp:inline distT="0" distB="0" distL="0" distR="0" wp14:anchorId="4ADA7C34" wp14:editId="77FB8811">
+            <wp:extent cx="6228080" cy="3837305"/>
+            <wp:effectExtent l="0" t="0" r="1270" b="0"/>
+            <wp:docPr id="37" name="Рисунок 37"/>
             <wp:cNvGraphicFramePr>
               <a:graphicFrameLocks xmlns:a="http://schemas.openxmlformats.org/drawingml/2006/main" noChangeAspect="1"/>
             </wp:cNvGraphicFramePr>
@@ -3873,13 +3801,13 @@
               <a:graphicData uri="http://schemas.openxmlformats.org/drawingml/2006/picture">
                 <pic:pic xmlns:pic="http://schemas.openxmlformats.org/drawingml/2006/picture">
                   <pic:nvPicPr>
-                    <pic:cNvPr id="0" name="Picture 2"/>
+                    <pic:cNvPr id="0" name="Picture 3"/>
                     <pic:cNvPicPr>
                       <a:picLocks noChangeAspect="1" noChangeArrowheads="1"/>
                     </pic:cNvPicPr>
                   </pic:nvPicPr>
                   <pic:blipFill>
-                    <a:blip r:embed="rId9" cstate="print">
+                    <a:blip r:embed="rId8">
                       <a:extLst>
                         <a:ext uri="{28A0092B-C50C-407E-A947-70E740481C1C}">
                           <a14:useLocalDpi xmlns:a14="http://schemas.microsoft.com/office/drawing/2010/main" val="0"/>
@@ -3894,7 +3822,177 @@
                   <pic:spPr bwMode="auto">
                     <a:xfrm>
                       <a:off x="0" y="0"/>
-                      <a:ext cx="5448300" cy="3482340"/>
+                      <a:ext cx="6228080" cy="3837305"/>
+                    </a:xfrm>
+                    <a:prstGeom prst="rect">
+                      <a:avLst/>
+                    </a:prstGeom>
+                    <a:noFill/>
+                    <a:ln>
+                      <a:noFill/>
+                    </a:ln>
+                  </pic:spPr>
+                </pic:pic>
+              </a:graphicData>
+            </a:graphic>
+          </wp:inline>
+        </w:drawing>
+      </w:r>
+    </w:p>
+    <w:p>
+      <w:pPr>
+        <w:spacing w:after="480"/>
+        <w:jc w:val="center"/>
+        <w:rPr>
+          <w:sz w:val="28"/>
+          <w:szCs w:val="28"/>
+        </w:rPr>
+      </w:pPr>
+      <w:r>
+        <w:rPr>
+          <w:sz w:val="28"/>
+          <w:szCs w:val="28"/>
+        </w:rPr>
+        <w:t xml:space="preserve">Рисунок А.1 – </w:t>
+      </w:r>
+      <w:r>
+        <w:rPr>
+          <w:sz w:val="28"/>
+          <w:szCs w:val="28"/>
+          <w:lang w:val="en-US"/>
+        </w:rPr>
+        <w:t>ER</w:t>
+      </w:r>
+      <w:r>
+        <w:rPr>
+          <w:sz w:val="28"/>
+          <w:szCs w:val="28"/>
+        </w:rPr>
+        <w:t>-</w:t>
+      </w:r>
+      <w:r>
+        <w:rPr>
+          <w:sz w:val="28"/>
+          <w:szCs w:val="28"/>
+        </w:rPr>
+        <w:t>диаграмма</w:t>
+      </w:r>
+    </w:p>
+    <w:p>
+      <w:pPr>
+        <w:pStyle w:val="20"/>
+        <w:pBdr>
+          <w:top w:val="nil"/>
+          <w:left w:val="nil"/>
+          <w:bottom w:val="nil"/>
+          <w:right w:val="nil"/>
+          <w:between w:val="nil"/>
+        </w:pBdr>
+        <w:spacing w:before="0" w:after="0" w:line="360" w:lineRule="auto"/>
+        <w:ind w:firstLine="851"/>
+        <w:jc w:val="both"/>
+        <w:rPr>
+          <w:color w:val="000000"/>
+          <w:sz w:val="28"/>
+          <w:szCs w:val="28"/>
+        </w:rPr>
+      </w:pPr>
+      <w:r>
+        <w:rPr>
+          <w:color w:val="000000"/>
+          <w:sz w:val="28"/>
+          <w:szCs w:val="28"/>
+        </w:rPr>
+        <w:t>Диаграмма вариантов использования представлена в соответствии с рисунком A.2.</w:t>
+      </w:r>
+    </w:p>
+    <w:p>
+      <w:pPr>
+        <w:pStyle w:val="20"/>
+        <w:widowControl w:val="0"/>
+        <w:pBdr>
+          <w:top w:val="nil"/>
+          <w:left w:val="nil"/>
+          <w:bottom w:val="nil"/>
+          <w:right w:val="nil"/>
+          <w:between w:val="nil"/>
+        </w:pBdr>
+        <w:spacing w:before="0" w:after="0" w:line="360" w:lineRule="auto"/>
+        <w:ind w:firstLine="851"/>
+        <w:jc w:val="both"/>
+        <w:rPr>
+          <w:color w:val="000000"/>
+          <w:sz w:val="28"/>
+          <w:szCs w:val="28"/>
+        </w:rPr>
+      </w:pPr>
+      <w:r>
+        <w:rPr>
+          <w:color w:val="000000"/>
+          <w:sz w:val="28"/>
+          <w:szCs w:val="28"/>
+        </w:rPr>
+        <w:t xml:space="preserve">Диаграмма вариантов использования предназначена для уточнения динамичных требований и выработки более четкого предоставления возможных изменений в поведение системы. </w:t>
+      </w:r>
+    </w:p>
+    <w:p>
+      <w:pPr>
+        <w:pStyle w:val="20"/>
+        <w:widowControl w:val="0"/>
+        <w:pBdr>
+          <w:top w:val="nil"/>
+          <w:left w:val="nil"/>
+          <w:bottom w:val="nil"/>
+          <w:right w:val="nil"/>
+          <w:between w:val="nil"/>
+        </w:pBdr>
+        <w:spacing w:before="0" w:after="0" w:line="360" w:lineRule="auto"/>
+        <w:ind w:firstLine="851"/>
+        <w:rPr>
+          <w:color w:val="000000"/>
+          <w:sz w:val="28"/>
+          <w:szCs w:val="28"/>
+        </w:rPr>
+      </w:pPr>
+      <w:r>
+        <w:rPr>
+          <w:noProof/>
+        </w:rPr>
+        <w:lastRenderedPageBreak/>
+        <w:drawing>
+          <wp:inline distT="0" distB="0" distL="0" distR="0" wp14:anchorId="47AB257D" wp14:editId="71438A8B">
+            <wp:extent cx="4564380" cy="3802380"/>
+            <wp:effectExtent l="0" t="0" r="7620" b="7620"/>
+            <wp:docPr id="39" name="Рисунок 39"/>
+            <wp:cNvGraphicFramePr>
+              <a:graphicFrameLocks xmlns:a="http://schemas.openxmlformats.org/drawingml/2006/main" noChangeAspect="1"/>
+            </wp:cNvGraphicFramePr>
+            <a:graphic xmlns:a="http://schemas.openxmlformats.org/drawingml/2006/main">
+              <a:graphicData uri="http://schemas.openxmlformats.org/drawingml/2006/picture">
+                <pic:pic xmlns:pic="http://schemas.openxmlformats.org/drawingml/2006/picture">
+                  <pic:nvPicPr>
+                    <pic:cNvPr id="0" name="Picture 10"/>
+                    <pic:cNvPicPr>
+                      <a:picLocks noChangeAspect="1" noChangeArrowheads="1"/>
+                    </pic:cNvPicPr>
+                  </pic:nvPicPr>
+                  <pic:blipFill>
+                    <a:blip r:embed="rId9">
+                      <a:extLst>
+                        <a:ext uri="{28A0092B-C50C-407E-A947-70E740481C1C}">
+                          <a14:useLocalDpi xmlns:a14="http://schemas.microsoft.com/office/drawing/2010/main" val="0"/>
+                        </a:ext>
+                      </a:extLst>
+                    </a:blip>
+                    <a:srcRect/>
+                    <a:stretch>
+                      <a:fillRect/>
+                    </a:stretch>
+                  </pic:blipFill>
+                  <pic:spPr bwMode="auto">
+                    <a:xfrm>
+                      <a:off x="0" y="0"/>
+                      <a:ext cx="4564380" cy="3802380"/>
                     </a:xfrm>
                     <a:prstGeom prst="rect">
                       <a:avLst/>
@@ -4207,7 +4305,23 @@
                 <w:sz w:val="28"/>
                 <w:szCs w:val="28"/>
               </w:rPr>
-              <w:t>Менеджер вводит данные в БД, формирует заказ, ведет учет остатков товара</w:t>
+              <w:t xml:space="preserve">Менеджер вводит данные в БД, формирует </w:t>
+            </w:r>
+            <w:r>
+              <w:rPr>
+                <w:color w:val="000000"/>
+                <w:sz w:val="28"/>
+                <w:szCs w:val="28"/>
+              </w:rPr>
+              <w:t>продажу</w:t>
+            </w:r>
+            <w:r>
+              <w:rPr>
+                <w:color w:val="000000"/>
+                <w:sz w:val="28"/>
+                <w:szCs w:val="28"/>
+              </w:rPr>
+              <w:t>, ведет учет остатков товара</w:t>
             </w:r>
           </w:p>
         </w:tc>
@@ -4716,11 +4830,38 @@
           <w:sz w:val="28"/>
           <w:szCs w:val="28"/>
         </w:rPr>
+        <w:softHyphen/>
+      </w:r>
+      <w:r>
+        <w:rPr>
+          <w:noProof/>
+          <w:color w:val="000000"/>
+          <w:sz w:val="28"/>
+          <w:szCs w:val="28"/>
+        </w:rPr>
+        <w:softHyphen/>
+      </w:r>
+      <w:r>
+        <w:rPr>
+          <w:noProof/>
+          <w:color w:val="000000"/>
+          <w:sz w:val="28"/>
+          <w:szCs w:val="28"/>
+        </w:rPr>
+        <w:softHyphen/>
+      </w:r>
+      <w:r>
+        <w:rPr>
+          <w:noProof/>
+          <w:color w:val="000000"/>
+          <w:sz w:val="28"/>
+          <w:szCs w:val="28"/>
+        </w:rPr>
         <w:drawing>
-          <wp:inline distT="0" distB="0" distL="0" distR="0" wp14:anchorId="6F3DAEFA" wp14:editId="237E23F9">
-            <wp:extent cx="6004560" cy="5242560"/>
+          <wp:inline distT="0" distB="0" distL="0" distR="0" wp14:anchorId="07238ECE" wp14:editId="25B420FF">
+            <wp:extent cx="6217920" cy="5262245"/>
             <wp:effectExtent l="0" t="0" r="0" b="0"/>
-            <wp:docPr id="33" name="Рисунок 3"/>
+            <wp:docPr id="57" name="Рисунок 57"/>
             <wp:cNvGraphicFramePr>
               <a:graphicFrameLocks xmlns:a="http://schemas.openxmlformats.org/drawingml/2006/main" noChangeAspect="1"/>
             </wp:cNvGraphicFramePr>
@@ -4728,7 +4869,7 @@
               <a:graphicData uri="http://schemas.openxmlformats.org/drawingml/2006/picture">
                 <pic:pic xmlns:pic="http://schemas.openxmlformats.org/drawingml/2006/picture">
                   <pic:nvPicPr>
-                    <pic:cNvPr id="0" name="Picture 3"/>
+                    <pic:cNvPr id="0" name="Picture 19"/>
                     <pic:cNvPicPr>
                       <a:picLocks noChangeAspect="1" noChangeArrowheads="1"/>
                     </pic:cNvPicPr>
@@ -4741,7 +4882,7 @@
                         </a:ext>
                       </a:extLst>
                     </a:blip>
-                    <a:srcRect b="3418"/>
+                    <a:srcRect/>
                     <a:stretch>
                       <a:fillRect/>
                     </a:stretch>
@@ -4749,7 +4890,7 @@
                   <pic:spPr bwMode="auto">
                     <a:xfrm>
                       <a:off x="0" y="0"/>
-                      <a:ext cx="6004560" cy="5242560"/>
+                      <a:ext cx="6217920" cy="5262245"/>
                     </a:xfrm>
                     <a:prstGeom prst="rect">
                       <a:avLst/>
@@ -4925,16 +5066,12 @@
       <w:r>
         <w:rPr>
           <w:noProof/>
-          <w:color w:val="000000"/>
-          <w:sz w:val="28"/>
-          <w:szCs w:val="28"/>
-          <w:lang w:val="en-US"/>
         </w:rPr>
         <w:drawing>
-          <wp:inline distT="0" distB="0" distL="0" distR="0" wp14:anchorId="2C6E920D" wp14:editId="079D01EA">
-            <wp:extent cx="2118360" cy="2362200"/>
-            <wp:effectExtent l="0" t="0" r="0" b="0"/>
-            <wp:docPr id="32" name="Рисунок 4"/>
+          <wp:inline distT="0" distB="0" distL="0" distR="0" wp14:anchorId="2308BF35" wp14:editId="3F9D010C">
+            <wp:extent cx="2301240" cy="3277358"/>
+            <wp:effectExtent l="0" t="0" r="3810" b="0"/>
+            <wp:docPr id="41" name="Рисунок 41"/>
             <wp:cNvGraphicFramePr>
               <a:graphicFrameLocks xmlns:a="http://schemas.openxmlformats.org/drawingml/2006/main" noChangeAspect="1"/>
             </wp:cNvGraphicFramePr>
@@ -4942,36 +5079,23 @@
               <a:graphicData uri="http://schemas.openxmlformats.org/drawingml/2006/picture">
                 <pic:pic xmlns:pic="http://schemas.openxmlformats.org/drawingml/2006/picture">
                   <pic:nvPicPr>
-                    <pic:cNvPr id="0" name="Picture 4"/>
-                    <pic:cNvPicPr>
-                      <a:picLocks noChangeAspect="1" noChangeArrowheads="1"/>
-                    </pic:cNvPicPr>
+                    <pic:cNvPr id="1" name=""/>
+                    <pic:cNvPicPr/>
                   </pic:nvPicPr>
                   <pic:blipFill>
-                    <a:blip r:embed="rId11">
-                      <a:extLst>
-                        <a:ext uri="{28A0092B-C50C-407E-A947-70E740481C1C}">
-                          <a14:useLocalDpi xmlns:a14="http://schemas.microsoft.com/office/drawing/2010/main" val="0"/>
-                        </a:ext>
-                      </a:extLst>
-                    </a:blip>
-                    <a:srcRect/>
+                    <a:blip r:embed="rId11"/>
                     <a:stretch>
                       <a:fillRect/>
                     </a:stretch>
                   </pic:blipFill>
-                  <pic:spPr bwMode="auto">
+                  <pic:spPr>
                     <a:xfrm>
                       <a:off x="0" y="0"/>
-                      <a:ext cx="2118360" cy="2362200"/>
+                      <a:ext cx="2310651" cy="3290762"/>
                     </a:xfrm>
                     <a:prstGeom prst="rect">
                       <a:avLst/>
                     </a:prstGeom>
-                    <a:noFill/>
-                    <a:ln>
-                      <a:noFill/>
-                    </a:ln>
                   </pic:spPr>
                 </pic:pic>
               </a:graphicData>
@@ -5007,20 +5131,18 @@
           <w:color w:val="000000"/>
           <w:sz w:val="28"/>
           <w:szCs w:val="28"/>
+          <w:lang w:val="en-US"/>
         </w:rPr>
       </w:pPr>
       <w:r>
         <w:rPr>
           <w:noProof/>
-          <w:color w:val="000000"/>
-          <w:sz w:val="28"/>
-          <w:szCs w:val="28"/>
         </w:rPr>
         <w:drawing>
-          <wp:inline distT="0" distB="0" distL="0" distR="0" wp14:anchorId="28E5BF7C" wp14:editId="0AE95FC4">
-            <wp:extent cx="2087880" cy="2758440"/>
-            <wp:effectExtent l="0" t="0" r="0" b="0"/>
-            <wp:docPr id="31" name="Рисунок 5"/>
+          <wp:inline distT="0" distB="0" distL="0" distR="0" wp14:anchorId="44ECDECA" wp14:editId="17611043">
+            <wp:extent cx="3474866" cy="1935480"/>
+            <wp:effectExtent l="0" t="0" r="0" b="7620"/>
+            <wp:docPr id="42" name="Рисунок 42"/>
             <wp:cNvGraphicFramePr>
               <a:graphicFrameLocks xmlns:a="http://schemas.openxmlformats.org/drawingml/2006/main" noChangeAspect="1"/>
             </wp:cNvGraphicFramePr>
@@ -5028,36 +5150,23 @@
               <a:graphicData uri="http://schemas.openxmlformats.org/drawingml/2006/picture">
                 <pic:pic xmlns:pic="http://schemas.openxmlformats.org/drawingml/2006/picture">
                   <pic:nvPicPr>
-                    <pic:cNvPr id="0" name="Picture 5"/>
-                    <pic:cNvPicPr>
-                      <a:picLocks noChangeAspect="1" noChangeArrowheads="1"/>
-                    </pic:cNvPicPr>
+                    <pic:cNvPr id="1" name=""/>
+                    <pic:cNvPicPr/>
                   </pic:nvPicPr>
                   <pic:blipFill>
-                    <a:blip r:embed="rId12">
-                      <a:extLst>
-                        <a:ext uri="{28A0092B-C50C-407E-A947-70E740481C1C}">
-                          <a14:useLocalDpi xmlns:a14="http://schemas.microsoft.com/office/drawing/2010/main" val="0"/>
-                        </a:ext>
-                      </a:extLst>
-                    </a:blip>
-                    <a:srcRect r="2870" b="3531"/>
+                    <a:blip r:embed="rId12"/>
                     <a:stretch>
                       <a:fillRect/>
                     </a:stretch>
                   </pic:blipFill>
-                  <pic:spPr bwMode="auto">
+                  <pic:spPr>
                     <a:xfrm>
                       <a:off x="0" y="0"/>
-                      <a:ext cx="2087880" cy="2758440"/>
+                      <a:ext cx="3581203" cy="1994709"/>
                     </a:xfrm>
                     <a:prstGeom prst="rect">
                       <a:avLst/>
                     </a:prstGeom>
-                    <a:noFill/>
-                    <a:ln>
-                      <a:noFill/>
-                    </a:ln>
                   </pic:spPr>
                 </pic:pic>
               </a:graphicData>
@@ -5082,12 +5191,28 @@
           <w:sz w:val="28"/>
           <w:szCs w:val="28"/>
         </w:rPr>
-        <w:t>Б2 – форма авторизации с капчей</w:t>
-      </w:r>
-    </w:p>
-    <w:p>
-      <w:pPr>
-        <w:spacing w:after="720"/>
+        <w:t>Б</w:t>
+      </w:r>
+      <w:r>
+        <w:rPr>
+          <w:color w:val="000000"/>
+          <w:sz w:val="28"/>
+          <w:szCs w:val="28"/>
+        </w:rPr>
+        <w:t>2</w:t>
+      </w:r>
+      <w:r>
+        <w:rPr>
+          <w:color w:val="000000"/>
+          <w:sz w:val="28"/>
+          <w:szCs w:val="28"/>
+        </w:rPr>
+        <w:t xml:space="preserve"> – главная форма в режиме администратора</w:t>
+      </w:r>
+    </w:p>
+    <w:p>
+      <w:pPr>
+        <w:spacing w:after="120"/>
         <w:jc w:val="center"/>
         <w:rPr>
           <w:color w:val="000000"/>
@@ -5098,16 +5223,12 @@
       <w:r>
         <w:rPr>
           <w:noProof/>
-          <w:color w:val="000000"/>
-          <w:sz w:val="28"/>
-          <w:szCs w:val="28"/>
-        </w:rPr>
-        <w:lastRenderedPageBreak/>
+        </w:rPr>
         <w:drawing>
-          <wp:inline distT="0" distB="0" distL="0" distR="0" wp14:anchorId="10EFCBD2" wp14:editId="76F30A6C">
-            <wp:extent cx="2087880" cy="2362200"/>
-            <wp:effectExtent l="0" t="0" r="0" b="0"/>
-            <wp:docPr id="30" name="Рисунок 6"/>
+          <wp:inline distT="0" distB="0" distL="0" distR="0" wp14:anchorId="2B2A666E" wp14:editId="7641DECD">
+            <wp:extent cx="3459480" cy="1948075"/>
+            <wp:effectExtent l="0" t="0" r="7620" b="0"/>
+            <wp:docPr id="43" name="Рисунок 43"/>
             <wp:cNvGraphicFramePr>
               <a:graphicFrameLocks xmlns:a="http://schemas.openxmlformats.org/drawingml/2006/main" noChangeAspect="1"/>
             </wp:cNvGraphicFramePr>
@@ -5115,36 +5236,23 @@
               <a:graphicData uri="http://schemas.openxmlformats.org/drawingml/2006/picture">
                 <pic:pic xmlns:pic="http://schemas.openxmlformats.org/drawingml/2006/picture">
                   <pic:nvPicPr>
-                    <pic:cNvPr id="0" name="Picture 6"/>
-                    <pic:cNvPicPr>
-                      <a:picLocks noChangeAspect="1" noChangeArrowheads="1"/>
-                    </pic:cNvPicPr>
+                    <pic:cNvPr id="1" name=""/>
+                    <pic:cNvPicPr/>
                   </pic:nvPicPr>
                   <pic:blipFill>
-                    <a:blip r:embed="rId13">
-                      <a:extLst>
-                        <a:ext uri="{28A0092B-C50C-407E-A947-70E740481C1C}">
-                          <a14:useLocalDpi xmlns:a14="http://schemas.microsoft.com/office/drawing/2010/main" val="0"/>
-                        </a:ext>
-                      </a:extLst>
-                    </a:blip>
-                    <a:srcRect/>
+                    <a:blip r:embed="rId13"/>
                     <a:stretch>
                       <a:fillRect/>
                     </a:stretch>
                   </pic:blipFill>
-                  <pic:spPr bwMode="auto">
+                  <pic:spPr>
                     <a:xfrm>
                       <a:off x="0" y="0"/>
-                      <a:ext cx="2087880" cy="2362200"/>
+                      <a:ext cx="3512301" cy="1977819"/>
                     </a:xfrm>
                     <a:prstGeom prst="rect">
                       <a:avLst/>
                     </a:prstGeom>
-                    <a:noFill/>
-                    <a:ln>
-                      <a:noFill/>
-                    </a:ln>
                   </pic:spPr>
                 </pic:pic>
               </a:graphicData>
@@ -5155,25 +5263,6 @@
     </w:p>
     <w:p>
       <w:pPr>
-        <w:spacing w:after="720"/>
-        <w:jc w:val="center"/>
-        <w:rPr>
-          <w:color w:val="000000"/>
-          <w:sz w:val="28"/>
-          <w:szCs w:val="28"/>
-        </w:rPr>
-      </w:pPr>
-      <w:r>
-        <w:rPr>
-          <w:color w:val="000000"/>
-          <w:sz w:val="28"/>
-          <w:szCs w:val="28"/>
-        </w:rPr>
-        <w:t>Б3 – форма авторизации с неправильно введенной капчей</w:t>
-      </w:r>
-    </w:p>
-    <w:p>
-      <w:pPr>
         <w:spacing w:after="120"/>
         <w:jc w:val="center"/>
         <w:rPr>
@@ -5184,16 +5273,49 @@
       </w:pPr>
       <w:r>
         <w:rPr>
+          <w:color w:val="000000"/>
+          <w:sz w:val="28"/>
+          <w:szCs w:val="28"/>
+        </w:rPr>
+        <w:t>Б</w:t>
+      </w:r>
+      <w:r>
+        <w:rPr>
+          <w:color w:val="000000"/>
+          <w:sz w:val="28"/>
+          <w:szCs w:val="28"/>
+        </w:rPr>
+        <w:t>3</w:t>
+      </w:r>
+      <w:r>
+        <w:rPr>
+          <w:color w:val="000000"/>
+          <w:sz w:val="28"/>
+          <w:szCs w:val="28"/>
+        </w:rPr>
+        <w:t xml:space="preserve"> – главная форма в режиме менеджера</w:t>
+      </w:r>
+    </w:p>
+    <w:p>
+      <w:pPr>
+        <w:spacing w:after="120"/>
+        <w:jc w:val="center"/>
+        <w:rPr>
+          <w:color w:val="000000"/>
+          <w:sz w:val="28"/>
+          <w:szCs w:val="28"/>
+        </w:rPr>
+      </w:pPr>
+      <w:r>
+        <w:rPr>
           <w:noProof/>
-          <w:color w:val="000000"/>
-          <w:sz w:val="28"/>
-          <w:szCs w:val="28"/>
-        </w:rPr>
+        </w:rPr>
+        <w:lastRenderedPageBreak/>
         <w:drawing>
-          <wp:inline distT="0" distB="0" distL="0" distR="0" wp14:anchorId="5A6AED9C" wp14:editId="118DD9E9">
-            <wp:extent cx="3992880" cy="3688080"/>
+          <wp:inline distT="0" distB="0" distL="0" distR="0" wp14:anchorId="386EAAF7" wp14:editId="169ADACA">
+            <wp:extent cx="4134967" cy="2766060"/>
             <wp:effectExtent l="0" t="0" r="0" b="0"/>
-            <wp:docPr id="29" name="Рисунок 7"/>
+            <wp:docPr id="44" name="Рисунок 44"/>
             <wp:cNvGraphicFramePr>
               <a:graphicFrameLocks xmlns:a="http://schemas.openxmlformats.org/drawingml/2006/main" noChangeAspect="1"/>
             </wp:cNvGraphicFramePr>
@@ -5201,36 +5323,23 @@
               <a:graphicData uri="http://schemas.openxmlformats.org/drawingml/2006/picture">
                 <pic:pic xmlns:pic="http://schemas.openxmlformats.org/drawingml/2006/picture">
                   <pic:nvPicPr>
-                    <pic:cNvPr id="0" name="Picture 7"/>
-                    <pic:cNvPicPr>
-                      <a:picLocks noChangeAspect="1" noChangeArrowheads="1"/>
-                    </pic:cNvPicPr>
+                    <pic:cNvPr id="1" name=""/>
+                    <pic:cNvPicPr/>
                   </pic:nvPicPr>
                   <pic:blipFill>
-                    <a:blip r:embed="rId14">
-                      <a:extLst>
-                        <a:ext uri="{28A0092B-C50C-407E-A947-70E740481C1C}">
-                          <a14:useLocalDpi xmlns:a14="http://schemas.microsoft.com/office/drawing/2010/main" val="0"/>
-                        </a:ext>
-                      </a:extLst>
-                    </a:blip>
-                    <a:srcRect/>
+                    <a:blip r:embed="rId14"/>
                     <a:stretch>
                       <a:fillRect/>
                     </a:stretch>
                   </pic:blipFill>
-                  <pic:spPr bwMode="auto">
+                  <pic:spPr>
                     <a:xfrm>
                       <a:off x="0" y="0"/>
-                      <a:ext cx="3992880" cy="3688080"/>
+                      <a:ext cx="4168779" cy="2788678"/>
                     </a:xfrm>
                     <a:prstGeom prst="rect">
                       <a:avLst/>
                     </a:prstGeom>
-                    <a:noFill/>
-                    <a:ln>
-                      <a:noFill/>
-                    </a:ln>
                   </pic:spPr>
                 </pic:pic>
               </a:graphicData>
@@ -5255,7 +5364,24 @@
           <w:sz w:val="28"/>
           <w:szCs w:val="28"/>
         </w:rPr>
-        <w:t>Б4 – главная форма в режиме администратора</w:t>
+        <w:t>Б</w:t>
+      </w:r>
+      <w:r>
+        <w:rPr>
+          <w:color w:val="000000"/>
+          <w:sz w:val="28"/>
+          <w:szCs w:val="28"/>
+          <w:lang w:val="en-US"/>
+        </w:rPr>
+        <w:t>4</w:t>
+      </w:r>
+      <w:r>
+        <w:rPr>
+          <w:color w:val="000000"/>
+          <w:sz w:val="28"/>
+          <w:szCs w:val="28"/>
+        </w:rPr>
+        <w:t xml:space="preserve"> – форма пользователей</w:t>
       </w:r>
     </w:p>
     <w:p>
@@ -5271,17 +5397,12 @@
       <w:r>
         <w:rPr>
           <w:noProof/>
-          <w:color w:val="000000"/>
-          <w:sz w:val="28"/>
-          <w:szCs w:val="28"/>
-          <w:lang w:val="en-US"/>
-        </w:rPr>
-        <w:lastRenderedPageBreak/>
+        </w:rPr>
         <w:drawing>
-          <wp:inline distT="0" distB="0" distL="0" distR="0" wp14:anchorId="532A6DF6" wp14:editId="18389233">
-            <wp:extent cx="4030980" cy="3764280"/>
-            <wp:effectExtent l="0" t="0" r="0" b="0"/>
-            <wp:docPr id="28" name="Рисунок 8"/>
+          <wp:inline distT="0" distB="0" distL="0" distR="0" wp14:anchorId="5D7B1FC8" wp14:editId="387A6764">
+            <wp:extent cx="4126020" cy="2750820"/>
+            <wp:effectExtent l="0" t="0" r="8255" b="0"/>
+            <wp:docPr id="45" name="Рисунок 45"/>
             <wp:cNvGraphicFramePr>
               <a:graphicFrameLocks xmlns:a="http://schemas.openxmlformats.org/drawingml/2006/main" noChangeAspect="1"/>
             </wp:cNvGraphicFramePr>
@@ -5289,36 +5410,23 @@
               <a:graphicData uri="http://schemas.openxmlformats.org/drawingml/2006/picture">
                 <pic:pic xmlns:pic="http://schemas.openxmlformats.org/drawingml/2006/picture">
                   <pic:nvPicPr>
-                    <pic:cNvPr id="0" name="Picture 8"/>
-                    <pic:cNvPicPr>
-                      <a:picLocks noChangeAspect="1" noChangeArrowheads="1"/>
-                    </pic:cNvPicPr>
+                    <pic:cNvPr id="1" name=""/>
+                    <pic:cNvPicPr/>
                   </pic:nvPicPr>
                   <pic:blipFill>
-                    <a:blip r:embed="rId15">
-                      <a:extLst>
-                        <a:ext uri="{28A0092B-C50C-407E-A947-70E740481C1C}">
-                          <a14:useLocalDpi xmlns:a14="http://schemas.microsoft.com/office/drawing/2010/main" val="0"/>
-                        </a:ext>
-                      </a:extLst>
-                    </a:blip>
-                    <a:srcRect l="1485"/>
+                    <a:blip r:embed="rId15"/>
                     <a:stretch>
                       <a:fillRect/>
                     </a:stretch>
                   </pic:blipFill>
-                  <pic:spPr bwMode="auto">
+                  <pic:spPr>
                     <a:xfrm>
                       <a:off x="0" y="0"/>
-                      <a:ext cx="4030980" cy="3764280"/>
+                      <a:ext cx="4143222" cy="2762288"/>
                     </a:xfrm>
                     <a:prstGeom prst="rect">
                       <a:avLst/>
                     </a:prstGeom>
-                    <a:noFill/>
-                    <a:ln>
-                      <a:noFill/>
-                    </a:ln>
                   </pic:spPr>
                 </pic:pic>
               </a:graphicData>
@@ -5343,7 +5451,24 @@
           <w:sz w:val="28"/>
           <w:szCs w:val="28"/>
         </w:rPr>
-        <w:t>Б5 – главная форма в режиме менеджера</w:t>
+        <w:t>Б</w:t>
+      </w:r>
+      <w:r>
+        <w:rPr>
+          <w:color w:val="000000"/>
+          <w:sz w:val="28"/>
+          <w:szCs w:val="28"/>
+          <w:lang w:val="en-US"/>
+        </w:rPr>
+        <w:t>5</w:t>
+      </w:r>
+      <w:r>
+        <w:rPr>
+          <w:color w:val="000000"/>
+          <w:sz w:val="28"/>
+          <w:szCs w:val="28"/>
+        </w:rPr>
+        <w:t xml:space="preserve"> – форма сотрудников</w:t>
       </w:r>
     </w:p>
     <w:p>
@@ -5359,15 +5484,12 @@
       <w:r>
         <w:rPr>
           <w:noProof/>
-          <w:color w:val="000000"/>
-          <w:sz w:val="28"/>
-          <w:szCs w:val="28"/>
         </w:rPr>
         <w:drawing>
-          <wp:inline distT="0" distB="0" distL="0" distR="0" wp14:anchorId="1DC94C9D" wp14:editId="0A8A41A4">
-            <wp:extent cx="4267200" cy="4373880"/>
-            <wp:effectExtent l="0" t="0" r="0" b="0"/>
-            <wp:docPr id="27" name="Рисунок 9"/>
+          <wp:inline distT="0" distB="0" distL="0" distR="0" wp14:anchorId="7FA1FC16" wp14:editId="77B5F5C5">
+            <wp:extent cx="4167927" cy="2778760"/>
+            <wp:effectExtent l="0" t="0" r="4445" b="2540"/>
+            <wp:docPr id="47" name="Рисунок 47"/>
             <wp:cNvGraphicFramePr>
               <a:graphicFrameLocks xmlns:a="http://schemas.openxmlformats.org/drawingml/2006/main" noChangeAspect="1"/>
             </wp:cNvGraphicFramePr>
@@ -5375,36 +5497,23 @@
               <a:graphicData uri="http://schemas.openxmlformats.org/drawingml/2006/picture">
                 <pic:pic xmlns:pic="http://schemas.openxmlformats.org/drawingml/2006/picture">
                   <pic:nvPicPr>
-                    <pic:cNvPr id="0" name="Picture 9"/>
-                    <pic:cNvPicPr>
-                      <a:picLocks noChangeAspect="1" noChangeArrowheads="1"/>
-                    </pic:cNvPicPr>
+                    <pic:cNvPr id="1" name=""/>
+                    <pic:cNvPicPr/>
                   </pic:nvPicPr>
                   <pic:blipFill>
-                    <a:blip r:embed="rId16">
-                      <a:extLst>
-                        <a:ext uri="{28A0092B-C50C-407E-A947-70E740481C1C}">
-                          <a14:useLocalDpi xmlns:a14="http://schemas.microsoft.com/office/drawing/2010/main" val="0"/>
-                        </a:ext>
-                      </a:extLst>
-                    </a:blip>
-                    <a:srcRect/>
+                    <a:blip r:embed="rId16"/>
                     <a:stretch>
                       <a:fillRect/>
                     </a:stretch>
                   </pic:blipFill>
-                  <pic:spPr bwMode="auto">
+                  <pic:spPr>
                     <a:xfrm>
                       <a:off x="0" y="0"/>
-                      <a:ext cx="4267200" cy="4373880"/>
+                      <a:ext cx="4189635" cy="2793233"/>
                     </a:xfrm>
                     <a:prstGeom prst="rect">
                       <a:avLst/>
                     </a:prstGeom>
-                    <a:noFill/>
-                    <a:ln>
-                      <a:noFill/>
-                    </a:ln>
                   </pic:spPr>
                 </pic:pic>
               </a:graphicData>
@@ -5429,7 +5538,31 @@
           <w:sz w:val="28"/>
           <w:szCs w:val="28"/>
         </w:rPr>
-        <w:t>Б6 – форма клиентов</w:t>
+        <w:t>Б</w:t>
+      </w:r>
+      <w:r>
+        <w:rPr>
+          <w:color w:val="000000"/>
+          <w:sz w:val="28"/>
+          <w:szCs w:val="28"/>
+        </w:rPr>
+        <w:t>6</w:t>
+      </w:r>
+      <w:r>
+        <w:rPr>
+          <w:color w:val="000000"/>
+          <w:sz w:val="28"/>
+          <w:szCs w:val="28"/>
+        </w:rPr>
+        <w:t xml:space="preserve"> – форма </w:t>
+      </w:r>
+      <w:r>
+        <w:rPr>
+          <w:color w:val="000000"/>
+          <w:sz w:val="28"/>
+          <w:szCs w:val="28"/>
+        </w:rPr>
+        <w:t>категорий</w:t>
       </w:r>
     </w:p>
     <w:p>
@@ -5442,16 +5575,26 @@
           <w:szCs w:val="28"/>
         </w:rPr>
       </w:pPr>
+    </w:p>
+    <w:p>
+      <w:pPr>
+        <w:spacing w:after="120"/>
+        <w:jc w:val="center"/>
+        <w:rPr>
+          <w:color w:val="000000"/>
+          <w:sz w:val="28"/>
+          <w:szCs w:val="28"/>
+        </w:rPr>
+      </w:pPr>
       <w:r>
         <w:rPr>
           <w:noProof/>
         </w:rPr>
-        <w:lastRenderedPageBreak/>
         <w:drawing>
-          <wp:inline distT="0" distB="0" distL="0" distR="0" wp14:anchorId="4E8CD922" wp14:editId="367CA4AA">
-            <wp:extent cx="5631180" cy="3909060"/>
+          <wp:inline distT="0" distB="0" distL="0" distR="0" wp14:anchorId="510D8E3E" wp14:editId="77569A99">
+            <wp:extent cx="5511573" cy="4191000"/>
             <wp:effectExtent l="0" t="0" r="0" b="0"/>
-            <wp:docPr id="26" name="Рисунок 1"/>
+            <wp:docPr id="48" name="Рисунок 48"/>
             <wp:cNvGraphicFramePr>
               <a:graphicFrameLocks xmlns:a="http://schemas.openxmlformats.org/drawingml/2006/main" noChangeAspect="1"/>
             </wp:cNvGraphicFramePr>
@@ -5459,36 +5602,23 @@
               <a:graphicData uri="http://schemas.openxmlformats.org/drawingml/2006/picture">
                 <pic:pic xmlns:pic="http://schemas.openxmlformats.org/drawingml/2006/picture">
                   <pic:nvPicPr>
-                    <pic:cNvPr id="0" name="Рисунок 1"/>
-                    <pic:cNvPicPr>
-                      <a:picLocks noChangeAspect="1" noChangeArrowheads="1"/>
-                    </pic:cNvPicPr>
+                    <pic:cNvPr id="1" name=""/>
+                    <pic:cNvPicPr/>
                   </pic:nvPicPr>
                   <pic:blipFill>
-                    <a:blip r:embed="rId17">
-                      <a:extLst>
-                        <a:ext uri="{28A0092B-C50C-407E-A947-70E740481C1C}">
-                          <a14:useLocalDpi xmlns:a14="http://schemas.microsoft.com/office/drawing/2010/main" val="0"/>
-                        </a:ext>
-                      </a:extLst>
-                    </a:blip>
-                    <a:srcRect/>
+                    <a:blip r:embed="rId17"/>
                     <a:stretch>
                       <a:fillRect/>
                     </a:stretch>
                   </pic:blipFill>
-                  <pic:spPr bwMode="auto">
+                  <pic:spPr>
                     <a:xfrm>
                       <a:off x="0" y="0"/>
-                      <a:ext cx="5631180" cy="3909060"/>
+                      <a:ext cx="5559855" cy="4227713"/>
                     </a:xfrm>
                     <a:prstGeom prst="rect">
                       <a:avLst/>
                     </a:prstGeom>
-                    <a:noFill/>
-                    <a:ln>
-                      <a:noFill/>
-                    </a:ln>
                   </pic:spPr>
                 </pic:pic>
               </a:graphicData>
@@ -5505,16 +5635,39 @@
           <w:color w:val="000000"/>
           <w:sz w:val="28"/>
           <w:szCs w:val="28"/>
-          <w:lang w:val="en-US"/>
-        </w:rPr>
-      </w:pPr>
-      <w:r>
-        <w:rPr>
-          <w:color w:val="000000"/>
-          <w:sz w:val="28"/>
-          <w:szCs w:val="28"/>
-        </w:rPr>
-        <w:t>Б7 – форма просмотра заказов</w:t>
+        </w:rPr>
+      </w:pPr>
+      <w:r>
+        <w:rPr>
+          <w:color w:val="000000"/>
+          <w:sz w:val="28"/>
+          <w:szCs w:val="28"/>
+        </w:rPr>
+        <w:t>Б</w:t>
+      </w:r>
+      <w:r>
+        <w:rPr>
+          <w:color w:val="000000"/>
+          <w:sz w:val="28"/>
+          <w:szCs w:val="28"/>
+        </w:rPr>
+        <w:t>7</w:t>
+      </w:r>
+      <w:r>
+        <w:rPr>
+          <w:color w:val="000000"/>
+          <w:sz w:val="28"/>
+          <w:szCs w:val="28"/>
+        </w:rPr>
+        <w:t xml:space="preserve"> – форма </w:t>
+      </w:r>
+      <w:r>
+        <w:rPr>
+          <w:color w:val="000000"/>
+          <w:sz w:val="28"/>
+          <w:szCs w:val="28"/>
+        </w:rPr>
+        <w:t>комплектующих</w:t>
       </w:r>
     </w:p>
     <w:p>
@@ -5530,15 +5683,12 @@
       <w:r>
         <w:rPr>
           <w:noProof/>
-          <w:color w:val="000000"/>
-          <w:sz w:val="28"/>
-          <w:szCs w:val="28"/>
         </w:rPr>
         <w:drawing>
-          <wp:inline distT="0" distB="0" distL="0" distR="0" wp14:anchorId="0C72CCBD" wp14:editId="5860433B">
-            <wp:extent cx="4846320" cy="3352800"/>
-            <wp:effectExtent l="0" t="0" r="0" b="0"/>
-            <wp:docPr id="25" name="Рисунок 11"/>
+          <wp:inline distT="0" distB="0" distL="0" distR="0" wp14:anchorId="434461D8" wp14:editId="5A3B03D1">
+            <wp:extent cx="5547360" cy="4168439"/>
+            <wp:effectExtent l="0" t="0" r="0" b="3810"/>
+            <wp:docPr id="49" name="Рисунок 49"/>
             <wp:cNvGraphicFramePr>
               <a:graphicFrameLocks xmlns:a="http://schemas.openxmlformats.org/drawingml/2006/main" noChangeAspect="1"/>
             </wp:cNvGraphicFramePr>
@@ -5546,36 +5696,23 @@
               <a:graphicData uri="http://schemas.openxmlformats.org/drawingml/2006/picture">
                 <pic:pic xmlns:pic="http://schemas.openxmlformats.org/drawingml/2006/picture">
                   <pic:nvPicPr>
-                    <pic:cNvPr id="0" name="Picture 11"/>
-                    <pic:cNvPicPr>
-                      <a:picLocks noChangeAspect="1" noChangeArrowheads="1"/>
-                    </pic:cNvPicPr>
+                    <pic:cNvPr id="1" name=""/>
+                    <pic:cNvPicPr/>
                   </pic:nvPicPr>
                   <pic:blipFill>
-                    <a:blip r:embed="rId18">
-                      <a:extLst>
-                        <a:ext uri="{28A0092B-C50C-407E-A947-70E740481C1C}">
-                          <a14:useLocalDpi xmlns:a14="http://schemas.microsoft.com/office/drawing/2010/main" val="0"/>
-                        </a:ext>
-                      </a:extLst>
-                    </a:blip>
-                    <a:srcRect/>
+                    <a:blip r:embed="rId18"/>
                     <a:stretch>
                       <a:fillRect/>
                     </a:stretch>
                   </pic:blipFill>
-                  <pic:spPr bwMode="auto">
+                  <pic:spPr>
                     <a:xfrm>
                       <a:off x="0" y="0"/>
-                      <a:ext cx="4846320" cy="3352800"/>
+                      <a:ext cx="5613963" cy="4218487"/>
                     </a:xfrm>
                     <a:prstGeom prst="rect">
                       <a:avLst/>
                     </a:prstGeom>
-                    <a:noFill/>
-                    <a:ln>
-                      <a:noFill/>
-                    </a:ln>
                   </pic:spPr>
                 </pic:pic>
               </a:graphicData>
@@ -5600,7 +5737,31 @@
           <w:sz w:val="28"/>
           <w:szCs w:val="28"/>
         </w:rPr>
-        <w:t>Б8 – форма пользователей</w:t>
+        <w:t>Б</w:t>
+      </w:r>
+      <w:r>
+        <w:rPr>
+          <w:color w:val="000000"/>
+          <w:sz w:val="28"/>
+          <w:szCs w:val="28"/>
+        </w:rPr>
+        <w:t>8</w:t>
+      </w:r>
+      <w:r>
+        <w:rPr>
+          <w:color w:val="000000"/>
+          <w:sz w:val="28"/>
+          <w:szCs w:val="28"/>
+        </w:rPr>
+        <w:t xml:space="preserve"> – форма </w:t>
+      </w:r>
+      <w:r>
+        <w:rPr>
+          <w:color w:val="000000"/>
+          <w:sz w:val="28"/>
+          <w:szCs w:val="28"/>
+        </w:rPr>
+        <w:t>учета продаж</w:t>
       </w:r>
     </w:p>
     <w:p>
@@ -5616,16 +5777,13 @@
       <w:r>
         <w:rPr>
           <w:noProof/>
-          <w:color w:val="000000"/>
-          <w:sz w:val="28"/>
-          <w:szCs w:val="28"/>
         </w:rPr>
         <w:lastRenderedPageBreak/>
         <w:drawing>
-          <wp:inline distT="0" distB="0" distL="0" distR="0" wp14:anchorId="2B252AE7" wp14:editId="3940F0FA">
-            <wp:extent cx="4038600" cy="3497580"/>
+          <wp:inline distT="0" distB="0" distL="0" distR="0" wp14:anchorId="68C84764" wp14:editId="020145E8">
+            <wp:extent cx="5608320" cy="4215389"/>
             <wp:effectExtent l="0" t="0" r="0" b="0"/>
-            <wp:docPr id="24" name="Рисунок 12"/>
+            <wp:docPr id="50" name="Рисунок 50"/>
             <wp:cNvGraphicFramePr>
               <a:graphicFrameLocks xmlns:a="http://schemas.openxmlformats.org/drawingml/2006/main" noChangeAspect="1"/>
             </wp:cNvGraphicFramePr>
@@ -5633,36 +5791,23 @@
               <a:graphicData uri="http://schemas.openxmlformats.org/drawingml/2006/picture">
                 <pic:pic xmlns:pic="http://schemas.openxmlformats.org/drawingml/2006/picture">
                   <pic:nvPicPr>
-                    <pic:cNvPr id="0" name="Picture 12"/>
-                    <pic:cNvPicPr>
-                      <a:picLocks noChangeAspect="1" noChangeArrowheads="1"/>
-                    </pic:cNvPicPr>
+                    <pic:cNvPr id="1" name=""/>
+                    <pic:cNvPicPr/>
                   </pic:nvPicPr>
                   <pic:blipFill>
-                    <a:blip r:embed="rId19">
-                      <a:extLst>
-                        <a:ext uri="{28A0092B-C50C-407E-A947-70E740481C1C}">
-                          <a14:useLocalDpi xmlns:a14="http://schemas.microsoft.com/office/drawing/2010/main" val="0"/>
-                        </a:ext>
-                      </a:extLst>
-                    </a:blip>
-                    <a:srcRect/>
+                    <a:blip r:embed="rId19"/>
                     <a:stretch>
                       <a:fillRect/>
                     </a:stretch>
                   </pic:blipFill>
-                  <pic:spPr bwMode="auto">
+                  <pic:spPr>
                     <a:xfrm>
                       <a:off x="0" y="0"/>
-                      <a:ext cx="4038600" cy="3497580"/>
+                      <a:ext cx="5632013" cy="4233197"/>
                     </a:xfrm>
                     <a:prstGeom prst="rect">
                       <a:avLst/>
                     </a:prstGeom>
-                    <a:noFill/>
-                    <a:ln>
-                      <a:noFill/>
-                    </a:ln>
                   </pic:spPr>
                 </pic:pic>
               </a:graphicData>
@@ -5687,7 +5832,31 @@
           <w:sz w:val="28"/>
           <w:szCs w:val="28"/>
         </w:rPr>
-        <w:t>Б9 – форма сотрудников</w:t>
+        <w:t>Б</w:t>
+      </w:r>
+      <w:r>
+        <w:rPr>
+          <w:color w:val="000000"/>
+          <w:sz w:val="28"/>
+          <w:szCs w:val="28"/>
+        </w:rPr>
+        <w:t>9</w:t>
+      </w:r>
+      <w:r>
+        <w:rPr>
+          <w:color w:val="000000"/>
+          <w:sz w:val="28"/>
+          <w:szCs w:val="28"/>
+        </w:rPr>
+        <w:t xml:space="preserve"> – форма </w:t>
+      </w:r>
+      <w:r>
+        <w:rPr>
+          <w:color w:val="000000"/>
+          <w:sz w:val="28"/>
+          <w:szCs w:val="28"/>
+        </w:rPr>
+        <w:t>редактирования продажи</w:t>
       </w:r>
     </w:p>
     <w:p>
@@ -5703,15 +5872,12 @@
       <w:r>
         <w:rPr>
           <w:noProof/>
-          <w:color w:val="000000"/>
-          <w:sz w:val="28"/>
-          <w:szCs w:val="28"/>
         </w:rPr>
         <w:drawing>
-          <wp:inline distT="0" distB="0" distL="0" distR="0" wp14:anchorId="4BEBBB41" wp14:editId="698B235C">
-            <wp:extent cx="5882640" cy="4114800"/>
+          <wp:inline distT="0" distB="0" distL="0" distR="0" wp14:anchorId="3330D9C6" wp14:editId="692622DF">
+            <wp:extent cx="5666490" cy="4267200"/>
             <wp:effectExtent l="0" t="0" r="0" b="0"/>
-            <wp:docPr id="23" name="Рисунок 13"/>
+            <wp:docPr id="51" name="Рисунок 51"/>
             <wp:cNvGraphicFramePr>
               <a:graphicFrameLocks xmlns:a="http://schemas.openxmlformats.org/drawingml/2006/main" noChangeAspect="1"/>
             </wp:cNvGraphicFramePr>
@@ -5719,36 +5885,23 @@
               <a:graphicData uri="http://schemas.openxmlformats.org/drawingml/2006/picture">
                 <pic:pic xmlns:pic="http://schemas.openxmlformats.org/drawingml/2006/picture">
                   <pic:nvPicPr>
-                    <pic:cNvPr id="0" name="Picture 13"/>
-                    <pic:cNvPicPr>
-                      <a:picLocks noChangeAspect="1" noChangeArrowheads="1"/>
-                    </pic:cNvPicPr>
+                    <pic:cNvPr id="1" name=""/>
+                    <pic:cNvPicPr/>
                   </pic:nvPicPr>
                   <pic:blipFill>
-                    <a:blip r:embed="rId20">
-                      <a:extLst>
-                        <a:ext uri="{28A0092B-C50C-407E-A947-70E740481C1C}">
-                          <a14:useLocalDpi xmlns:a14="http://schemas.microsoft.com/office/drawing/2010/main" val="0"/>
-                        </a:ext>
-                      </a:extLst>
-                    </a:blip>
-                    <a:srcRect/>
+                    <a:blip r:embed="rId20"/>
                     <a:stretch>
                       <a:fillRect/>
                     </a:stretch>
                   </pic:blipFill>
-                  <pic:spPr bwMode="auto">
+                  <pic:spPr>
                     <a:xfrm>
                       <a:off x="0" y="0"/>
-                      <a:ext cx="5882640" cy="4114800"/>
+                      <a:ext cx="5704875" cy="4296106"/>
                     </a:xfrm>
                     <a:prstGeom prst="rect">
                       <a:avLst/>
                     </a:prstGeom>
-                    <a:noFill/>
-                    <a:ln>
-                      <a:noFill/>
-                    </a:ln>
                   </pic:spPr>
                 </pic:pic>
               </a:graphicData>
@@ -5773,7 +5926,15 @@
           <w:sz w:val="28"/>
           <w:szCs w:val="28"/>
         </w:rPr>
-        <w:t>Б10 – форма создания заказа</w:t>
+        <w:t xml:space="preserve">Б10 – форма </w:t>
+      </w:r>
+      <w:r>
+        <w:rPr>
+          <w:color w:val="000000"/>
+          <w:sz w:val="28"/>
+          <w:szCs w:val="28"/>
+        </w:rPr>
+        <w:t>просмотра комплектующих</w:t>
       </w:r>
     </w:p>
     <w:p>
@@ -5789,16 +5950,13 @@
       <w:r>
         <w:rPr>
           <w:noProof/>
-          <w:color w:val="000000"/>
-          <w:sz w:val="28"/>
-          <w:szCs w:val="28"/>
         </w:rPr>
         <w:lastRenderedPageBreak/>
         <w:drawing>
-          <wp:inline distT="0" distB="0" distL="0" distR="0" wp14:anchorId="2D7B9690" wp14:editId="49F1EEFE">
-            <wp:extent cx="4495800" cy="4922520"/>
+          <wp:inline distT="0" distB="0" distL="0" distR="0" wp14:anchorId="0F1694CE" wp14:editId="64B8BD67">
+            <wp:extent cx="5681461" cy="4290060"/>
             <wp:effectExtent l="0" t="0" r="0" b="0"/>
-            <wp:docPr id="22" name="Рисунок 14"/>
+            <wp:docPr id="52" name="Рисунок 52"/>
             <wp:cNvGraphicFramePr>
               <a:graphicFrameLocks xmlns:a="http://schemas.openxmlformats.org/drawingml/2006/main" noChangeAspect="1"/>
             </wp:cNvGraphicFramePr>
@@ -5806,36 +5964,23 @@
               <a:graphicData uri="http://schemas.openxmlformats.org/drawingml/2006/picture">
                 <pic:pic xmlns:pic="http://schemas.openxmlformats.org/drawingml/2006/picture">
                   <pic:nvPicPr>
-                    <pic:cNvPr id="0" name="Picture 14"/>
-                    <pic:cNvPicPr>
-                      <a:picLocks noChangeAspect="1" noChangeArrowheads="1"/>
-                    </pic:cNvPicPr>
+                    <pic:cNvPr id="1" name=""/>
+                    <pic:cNvPicPr/>
                   </pic:nvPicPr>
                   <pic:blipFill>
-                    <a:blip r:embed="rId21">
-                      <a:extLst>
-                        <a:ext uri="{28A0092B-C50C-407E-A947-70E740481C1C}">
-                          <a14:useLocalDpi xmlns:a14="http://schemas.microsoft.com/office/drawing/2010/main" val="0"/>
-                        </a:ext>
-                      </a:extLst>
-                    </a:blip>
-                    <a:srcRect/>
+                    <a:blip r:embed="rId21"/>
                     <a:stretch>
                       <a:fillRect/>
                     </a:stretch>
                   </pic:blipFill>
-                  <pic:spPr bwMode="auto">
+                  <pic:spPr>
                     <a:xfrm>
                       <a:off x="0" y="0"/>
-                      <a:ext cx="4495800" cy="4922520"/>
+                      <a:ext cx="5710408" cy="4311918"/>
                     </a:xfrm>
                     <a:prstGeom prst="rect">
                       <a:avLst/>
                     </a:prstGeom>
-                    <a:noFill/>
-                    <a:ln>
-                      <a:noFill/>
-                    </a:ln>
                   </pic:spPr>
                 </pic:pic>
               </a:graphicData>
@@ -5860,7 +6005,31 @@
           <w:sz w:val="28"/>
           <w:szCs w:val="28"/>
         </w:rPr>
-        <w:t>Б11 – форма с продукцией</w:t>
+        <w:t>Б1</w:t>
+      </w:r>
+      <w:r>
+        <w:rPr>
+          <w:color w:val="000000"/>
+          <w:sz w:val="28"/>
+          <w:szCs w:val="28"/>
+        </w:rPr>
+        <w:t>1</w:t>
+      </w:r>
+      <w:r>
+        <w:rPr>
+          <w:color w:val="000000"/>
+          <w:sz w:val="28"/>
+          <w:szCs w:val="28"/>
+        </w:rPr>
+        <w:t xml:space="preserve"> – форма просмотра </w:t>
+      </w:r>
+      <w:r>
+        <w:rPr>
+          <w:color w:val="000000"/>
+          <w:sz w:val="28"/>
+          <w:szCs w:val="28"/>
+        </w:rPr>
+        <w:t>продаж</w:t>
       </w:r>
     </w:p>
     <w:p>
@@ -5876,15 +6045,12 @@
       <w:r>
         <w:rPr>
           <w:noProof/>
-          <w:color w:val="000000"/>
-          <w:sz w:val="28"/>
-          <w:szCs w:val="28"/>
         </w:rPr>
         <w:drawing>
-          <wp:inline distT="0" distB="0" distL="0" distR="0" wp14:anchorId="794BE601" wp14:editId="253FD0CB">
-            <wp:extent cx="1699260" cy="2202180"/>
-            <wp:effectExtent l="0" t="0" r="0" b="0"/>
-            <wp:docPr id="21" name="Рисунок 15"/>
+          <wp:inline distT="0" distB="0" distL="0" distR="0" wp14:anchorId="2A6EB4F2" wp14:editId="5DDDBFCC">
+            <wp:extent cx="5770727" cy="4358640"/>
+            <wp:effectExtent l="0" t="0" r="1905" b="3810"/>
+            <wp:docPr id="53" name="Рисунок 53"/>
             <wp:cNvGraphicFramePr>
               <a:graphicFrameLocks xmlns:a="http://schemas.openxmlformats.org/drawingml/2006/main" noChangeAspect="1"/>
             </wp:cNvGraphicFramePr>
@@ -5892,36 +6058,23 @@
               <a:graphicData uri="http://schemas.openxmlformats.org/drawingml/2006/picture">
                 <pic:pic xmlns:pic="http://schemas.openxmlformats.org/drawingml/2006/picture">
                   <pic:nvPicPr>
-                    <pic:cNvPr id="0" name="Picture 15"/>
-                    <pic:cNvPicPr>
-                      <a:picLocks noChangeAspect="1" noChangeArrowheads="1"/>
-                    </pic:cNvPicPr>
+                    <pic:cNvPr id="1" name=""/>
+                    <pic:cNvPicPr/>
                   </pic:nvPicPr>
                   <pic:blipFill>
-                    <a:blip r:embed="rId22">
-                      <a:extLst>
-                        <a:ext uri="{28A0092B-C50C-407E-A947-70E740481C1C}">
-                          <a14:useLocalDpi xmlns:a14="http://schemas.microsoft.com/office/drawing/2010/main" val="0"/>
-                        </a:ext>
-                      </a:extLst>
-                    </a:blip>
-                    <a:srcRect/>
+                    <a:blip r:embed="rId22"/>
                     <a:stretch>
                       <a:fillRect/>
                     </a:stretch>
                   </pic:blipFill>
-                  <pic:spPr bwMode="auto">
+                  <pic:spPr>
                     <a:xfrm>
                       <a:off x="0" y="0"/>
-                      <a:ext cx="1699260" cy="2202180"/>
+                      <a:ext cx="5801236" cy="4381683"/>
                     </a:xfrm>
                     <a:prstGeom prst="rect">
                       <a:avLst/>
                     </a:prstGeom>
-                    <a:noFill/>
-                    <a:ln>
-                      <a:noFill/>
-                    </a:ln>
                   </pic:spPr>
                 </pic:pic>
               </a:graphicData>
@@ -5946,387 +6099,31 @@
           <w:sz w:val="28"/>
           <w:szCs w:val="28"/>
         </w:rPr>
-        <w:t>Б12 – форма со специальными возможностями</w:t>
-      </w:r>
-    </w:p>
-    <w:p>
-      <w:pPr>
-        <w:spacing w:line="360" w:lineRule="auto"/>
-        <w:ind w:left="284" w:right="284" w:firstLine="567"/>
-        <w:jc w:val="both"/>
-        <w:rPr>
-          <w:b/>
-          <w:noProof/>
-          <w:sz w:val="28"/>
-          <w:szCs w:val="28"/>
-        </w:rPr>
-      </w:pPr>
-      <w:r>
-        <w:rPr>
-          <w:color w:val="000000"/>
-          <w:sz w:val="28"/>
-          <w:szCs w:val="28"/>
-        </w:rPr>
-        <w:br w:type="page"/>
-      </w:r>
-      <w:r>
-        <w:rPr>
-          <w:b/>
-          <w:noProof/>
-          <w:sz w:val="28"/>
-          <w:szCs w:val="28"/>
-        </w:rPr>
-        <w:lastRenderedPageBreak/>
-        <w:t>Литература</w:t>
-      </w:r>
-    </w:p>
-    <w:p>
-      <w:pPr>
-        <w:numPr>
-          <w:ilvl w:val="0"/>
-          <w:numId w:val="11"/>
-        </w:numPr>
-        <w:spacing w:line="360" w:lineRule="auto"/>
-        <w:ind w:left="284" w:right="284" w:firstLine="567"/>
-        <w:jc w:val="both"/>
-        <w:rPr>
-          <w:noProof/>
-          <w:sz w:val="28"/>
-          <w:szCs w:val="28"/>
-        </w:rPr>
-      </w:pPr>
-      <w:r>
-        <w:rPr>
-          <w:sz w:val="28"/>
-          <w:szCs w:val="28"/>
-        </w:rPr>
-        <w:t>Рудаков А.В.</w:t>
-      </w:r>
-      <w:r>
-        <w:rPr>
-          <w:sz w:val="28"/>
-          <w:szCs w:val="28"/>
-        </w:rPr>
-        <w:t xml:space="preserve"> "</w:t>
-      </w:r>
-      <w:r>
-        <w:rPr>
-          <w:sz w:val="28"/>
-          <w:szCs w:val="28"/>
-        </w:rPr>
-        <w:t>Технология разработки программного обеспечения</w:t>
-      </w:r>
-      <w:r>
-        <w:rPr>
-          <w:sz w:val="28"/>
-          <w:szCs w:val="28"/>
-        </w:rPr>
-        <w:t>" -</w:t>
-      </w:r>
-      <w:proofErr w:type="spellStart"/>
-      <w:r>
-        <w:rPr>
-          <w:sz w:val="28"/>
-          <w:szCs w:val="28"/>
-        </w:rPr>
-        <w:t>М</w:t>
-      </w:r>
-      <w:r>
-        <w:rPr>
-          <w:sz w:val="28"/>
-          <w:szCs w:val="28"/>
-        </w:rPr>
-        <w:t>.:</w:t>
-      </w:r>
-      <w:r>
-        <w:rPr>
-          <w:sz w:val="28"/>
-          <w:szCs w:val="28"/>
-        </w:rPr>
-        <w:t>Академия</w:t>
-      </w:r>
-      <w:proofErr w:type="spellEnd"/>
-      <w:r>
-        <w:rPr>
-          <w:sz w:val="28"/>
-          <w:szCs w:val="28"/>
-        </w:rPr>
-        <w:t>,</w:t>
-      </w:r>
-      <w:r>
-        <w:rPr>
-          <w:sz w:val="28"/>
-          <w:szCs w:val="28"/>
-        </w:rPr>
-        <w:t xml:space="preserve"> 2013</w:t>
-      </w:r>
-      <w:r>
-        <w:rPr>
-          <w:noProof/>
-          <w:sz w:val="28"/>
-          <w:szCs w:val="28"/>
-        </w:rPr>
-        <w:t xml:space="preserve"> – </w:t>
-      </w:r>
-      <w:r>
-        <w:rPr>
-          <w:noProof/>
-          <w:sz w:val="28"/>
-          <w:szCs w:val="28"/>
-        </w:rPr>
-        <w:t>206</w:t>
-      </w:r>
-      <w:r>
-        <w:rPr>
-          <w:noProof/>
-          <w:sz w:val="28"/>
-          <w:szCs w:val="28"/>
-        </w:rPr>
-        <w:t xml:space="preserve"> </w:t>
-      </w:r>
-      <w:r>
-        <w:rPr>
-          <w:noProof/>
-          <w:sz w:val="28"/>
-          <w:szCs w:val="28"/>
-          <w:lang w:val="en-US"/>
-        </w:rPr>
-        <w:t>c</w:t>
-      </w:r>
-      <w:r>
-        <w:rPr>
-          <w:noProof/>
-          <w:sz w:val="28"/>
-          <w:szCs w:val="28"/>
-        </w:rPr>
-        <w:t>.</w:t>
-      </w:r>
-    </w:p>
-    <w:p>
-      <w:pPr>
-        <w:numPr>
-          <w:ilvl w:val="0"/>
-          <w:numId w:val="11"/>
-        </w:numPr>
-        <w:spacing w:line="360" w:lineRule="auto"/>
-        <w:ind w:left="284" w:right="284" w:firstLine="567"/>
-        <w:jc w:val="both"/>
-        <w:rPr>
-          <w:sz w:val="28"/>
-          <w:szCs w:val="28"/>
-        </w:rPr>
-      </w:pPr>
-      <w:proofErr w:type="spellStart"/>
-      <w:r>
-        <w:rPr>
-          <w:sz w:val="28"/>
-          <w:szCs w:val="28"/>
-        </w:rPr>
-        <w:t>Агуров</w:t>
-      </w:r>
-      <w:proofErr w:type="spellEnd"/>
-      <w:r>
-        <w:rPr>
-          <w:sz w:val="28"/>
-          <w:szCs w:val="28"/>
-        </w:rPr>
-        <w:t xml:space="preserve">, Павел C#. Сборник рецептов / Павел </w:t>
-      </w:r>
-      <w:proofErr w:type="spellStart"/>
-      <w:r>
-        <w:rPr>
-          <w:sz w:val="28"/>
-          <w:szCs w:val="28"/>
-        </w:rPr>
-        <w:t>Агуров</w:t>
-      </w:r>
-      <w:proofErr w:type="spellEnd"/>
-      <w:r>
-        <w:rPr>
-          <w:sz w:val="28"/>
-          <w:szCs w:val="28"/>
-        </w:rPr>
-        <w:t>. - М.: "БХВ-Пете</w:t>
-      </w:r>
-      <w:r>
-        <w:rPr>
-          <w:sz w:val="28"/>
-          <w:szCs w:val="28"/>
-        </w:rPr>
-        <w:t xml:space="preserve">рбург", </w:t>
-      </w:r>
-      <w:r>
-        <w:rPr>
-          <w:bCs/>
-          <w:sz w:val="28"/>
-          <w:szCs w:val="28"/>
-        </w:rPr>
-        <w:t>2012</w:t>
-      </w:r>
-      <w:r>
-        <w:rPr>
-          <w:sz w:val="28"/>
-          <w:szCs w:val="28"/>
-        </w:rPr>
-        <w:t xml:space="preserve"> - 432 c.</w:t>
-      </w:r>
-    </w:p>
-    <w:p>
-      <w:pPr>
-        <w:numPr>
-          <w:ilvl w:val="0"/>
-          <w:numId w:val="11"/>
-        </w:numPr>
-        <w:spacing w:line="360" w:lineRule="auto"/>
-        <w:ind w:left="284" w:right="284" w:firstLine="567"/>
-        <w:jc w:val="both"/>
-        <w:rPr>
-          <w:sz w:val="28"/>
-          <w:szCs w:val="28"/>
-        </w:rPr>
-      </w:pPr>
-      <w:r>
-        <w:rPr>
-          <w:sz w:val="28"/>
-          <w:szCs w:val="28"/>
-        </w:rPr>
-        <w:t xml:space="preserve">Бишоп, Дж. C# в кратком изложении / Дж. Бишоп, Н. </w:t>
-      </w:r>
-      <w:proofErr w:type="spellStart"/>
-      <w:r>
-        <w:rPr>
-          <w:sz w:val="28"/>
-          <w:szCs w:val="28"/>
-        </w:rPr>
-        <w:t>Хорспул</w:t>
-      </w:r>
-      <w:proofErr w:type="spellEnd"/>
-      <w:r>
-        <w:rPr>
-          <w:sz w:val="28"/>
-          <w:szCs w:val="28"/>
-        </w:rPr>
-        <w:t>. -</w:t>
-      </w:r>
-      <w:r>
-        <w:rPr>
-          <w:sz w:val="28"/>
-          <w:szCs w:val="28"/>
-        </w:rPr>
-        <w:t xml:space="preserve"> М.: Бином. Лаборатория знаний, </w:t>
-      </w:r>
-      <w:r>
-        <w:rPr>
-          <w:bCs/>
-          <w:sz w:val="28"/>
-          <w:szCs w:val="28"/>
-        </w:rPr>
-        <w:t>2013</w:t>
-      </w:r>
-      <w:r>
-        <w:rPr>
-          <w:sz w:val="28"/>
-          <w:szCs w:val="28"/>
-        </w:rPr>
-        <w:t xml:space="preserve"> - 472 c.</w:t>
-      </w:r>
-    </w:p>
-    <w:p>
-      <w:pPr>
-        <w:numPr>
-          <w:ilvl w:val="0"/>
-          <w:numId w:val="11"/>
-        </w:numPr>
-        <w:spacing w:line="360" w:lineRule="auto"/>
-        <w:ind w:left="284" w:right="284" w:firstLine="567"/>
-        <w:jc w:val="both"/>
-        <w:rPr>
-          <w:sz w:val="28"/>
-          <w:szCs w:val="28"/>
-        </w:rPr>
-      </w:pPr>
-      <w:r>
-        <w:rPr>
-          <w:sz w:val="28"/>
-          <w:szCs w:val="28"/>
-        </w:rPr>
-        <w:t xml:space="preserve"> Марченко, А. Л. Основы программирования на С# 2.0 / А.Л. Марченко. - М.: Интернет-университет информационных технологий, Бино</w:t>
-      </w:r>
-      <w:r>
-        <w:rPr>
-          <w:sz w:val="28"/>
-          <w:szCs w:val="28"/>
-        </w:rPr>
-        <w:t xml:space="preserve">м. Лаборатория знаний, </w:t>
-      </w:r>
-      <w:r>
-        <w:rPr>
-          <w:bCs/>
-          <w:sz w:val="28"/>
-          <w:szCs w:val="28"/>
-        </w:rPr>
-        <w:t>2011</w:t>
-      </w:r>
-      <w:r>
-        <w:rPr>
-          <w:sz w:val="28"/>
-          <w:szCs w:val="28"/>
-        </w:rPr>
-        <w:t xml:space="preserve"> - 552 c.</w:t>
-      </w:r>
-    </w:p>
-    <w:p>
-      <w:pPr>
-        <w:numPr>
-          <w:ilvl w:val="0"/>
-          <w:numId w:val="11"/>
-        </w:numPr>
-        <w:spacing w:line="360" w:lineRule="auto"/>
-        <w:ind w:left="284" w:right="284" w:firstLine="567"/>
-        <w:jc w:val="both"/>
-        <w:rPr>
-          <w:sz w:val="28"/>
-          <w:szCs w:val="28"/>
-        </w:rPr>
-      </w:pPr>
-      <w:r>
-        <w:rPr>
-          <w:sz w:val="28"/>
-          <w:szCs w:val="28"/>
-        </w:rPr>
-        <w:t xml:space="preserve">Смоленцев, Н. К. MATLAB. Программирование на Visual С#, </w:t>
-      </w:r>
-      <w:proofErr w:type="spellStart"/>
-      <w:r>
-        <w:rPr>
-          <w:sz w:val="28"/>
-          <w:szCs w:val="28"/>
-        </w:rPr>
-        <w:t>Borland</w:t>
-      </w:r>
-      <w:proofErr w:type="spellEnd"/>
-      <w:r>
-        <w:rPr>
-          <w:sz w:val="28"/>
-          <w:szCs w:val="28"/>
-        </w:rPr>
-        <w:t xml:space="preserve"> </w:t>
-      </w:r>
-      <w:proofErr w:type="spellStart"/>
-      <w:r>
-        <w:rPr>
-          <w:sz w:val="28"/>
-          <w:szCs w:val="28"/>
-        </w:rPr>
-        <w:t>JBuilder</w:t>
-      </w:r>
-      <w:proofErr w:type="spellEnd"/>
-      <w:r>
-        <w:rPr>
-          <w:sz w:val="28"/>
-          <w:szCs w:val="28"/>
-        </w:rPr>
-        <w:t>, VBA (+ CD-ROM) / Н.К. Смоленцев. - М.: ДМК Пресс, 2011. - 456 c.</w:t>
+        <w:t>Б1</w:t>
+      </w:r>
+      <w:r>
+        <w:rPr>
+          <w:color w:val="000000"/>
+          <w:sz w:val="28"/>
+          <w:szCs w:val="28"/>
+        </w:rPr>
+        <w:t>2</w:t>
+      </w:r>
+      <w:r>
+        <w:rPr>
+          <w:color w:val="000000"/>
+          <w:sz w:val="28"/>
+          <w:szCs w:val="28"/>
+        </w:rPr>
+        <w:t xml:space="preserve"> – форма просмотра </w:t>
+      </w:r>
+      <w:r>
+        <w:rPr>
+          <w:color w:val="000000"/>
+          <w:sz w:val="28"/>
+          <w:szCs w:val="28"/>
+        </w:rPr>
+        <w:t>продажи</w:t>
       </w:r>
     </w:p>
     <w:p>
@@ -6339,10 +6136,188 @@
           <w:szCs w:val="28"/>
         </w:rPr>
       </w:pPr>
+      <w:r>
+        <w:rPr>
+          <w:noProof/>
+        </w:rPr>
+        <w:lastRenderedPageBreak/>
+        <w:drawing>
+          <wp:inline distT="0" distB="0" distL="0" distR="0" wp14:anchorId="131B7469" wp14:editId="37C5FACD">
+            <wp:extent cx="5653571" cy="4236720"/>
+            <wp:effectExtent l="0" t="0" r="4445" b="0"/>
+            <wp:docPr id="54" name="Рисунок 54"/>
+            <wp:cNvGraphicFramePr>
+              <a:graphicFrameLocks xmlns:a="http://schemas.openxmlformats.org/drawingml/2006/main" noChangeAspect="1"/>
+            </wp:cNvGraphicFramePr>
+            <a:graphic xmlns:a="http://schemas.openxmlformats.org/drawingml/2006/main">
+              <a:graphicData uri="http://schemas.openxmlformats.org/drawingml/2006/picture">
+                <pic:pic xmlns:pic="http://schemas.openxmlformats.org/drawingml/2006/picture">
+                  <pic:nvPicPr>
+                    <pic:cNvPr id="1" name=""/>
+                    <pic:cNvPicPr/>
+                  </pic:nvPicPr>
+                  <pic:blipFill>
+                    <a:blip r:embed="rId23"/>
+                    <a:stretch>
+                      <a:fillRect/>
+                    </a:stretch>
+                  </pic:blipFill>
+                  <pic:spPr>
+                    <a:xfrm>
+                      <a:off x="0" y="0"/>
+                      <a:ext cx="5690459" cy="4264363"/>
+                    </a:xfrm>
+                    <a:prstGeom prst="rect">
+                      <a:avLst/>
+                    </a:prstGeom>
+                  </pic:spPr>
+                </pic:pic>
+              </a:graphicData>
+            </a:graphic>
+          </wp:inline>
+        </w:drawing>
+      </w:r>
+    </w:p>
+    <w:p>
+      <w:pPr>
+        <w:spacing w:after="120"/>
+        <w:jc w:val="center"/>
+        <w:rPr>
+          <w:color w:val="000000"/>
+          <w:sz w:val="28"/>
+          <w:szCs w:val="28"/>
+        </w:rPr>
+      </w:pPr>
+      <w:r>
+        <w:rPr>
+          <w:color w:val="000000"/>
+          <w:sz w:val="28"/>
+          <w:szCs w:val="28"/>
+        </w:rPr>
+        <w:t>Б1</w:t>
+      </w:r>
+      <w:r>
+        <w:rPr>
+          <w:color w:val="000000"/>
+          <w:sz w:val="28"/>
+          <w:szCs w:val="28"/>
+        </w:rPr>
+        <w:t>4</w:t>
+      </w:r>
+      <w:r>
+        <w:rPr>
+          <w:color w:val="000000"/>
+          <w:sz w:val="28"/>
+          <w:szCs w:val="28"/>
+        </w:rPr>
+        <w:t xml:space="preserve"> – форма </w:t>
+      </w:r>
+      <w:r>
+        <w:rPr>
+          <w:color w:val="000000"/>
+          <w:sz w:val="28"/>
+          <w:szCs w:val="28"/>
+        </w:rPr>
+        <w:t>оформления</w:t>
+      </w:r>
+      <w:r>
+        <w:rPr>
+          <w:color w:val="000000"/>
+          <w:sz w:val="28"/>
+          <w:szCs w:val="28"/>
+        </w:rPr>
+        <w:t xml:space="preserve"> продажи</w:t>
+      </w:r>
+    </w:p>
+    <w:p>
+      <w:pPr>
+        <w:spacing w:after="120"/>
+        <w:jc w:val="center"/>
+        <w:rPr>
+          <w:color w:val="000000"/>
+          <w:sz w:val="28"/>
+          <w:szCs w:val="28"/>
+        </w:rPr>
+      </w:pPr>
+      <w:r>
+        <w:rPr>
+          <w:noProof/>
+        </w:rPr>
+        <w:drawing>
+          <wp:inline distT="0" distB="0" distL="0" distR="0" wp14:anchorId="3ED9F4EE" wp14:editId="40E3D98C">
+            <wp:extent cx="5707380" cy="4297992"/>
+            <wp:effectExtent l="0" t="0" r="7620" b="7620"/>
+            <wp:docPr id="55" name="Рисунок 55"/>
+            <wp:cNvGraphicFramePr>
+              <a:graphicFrameLocks xmlns:a="http://schemas.openxmlformats.org/drawingml/2006/main" noChangeAspect="1"/>
+            </wp:cNvGraphicFramePr>
+            <a:graphic xmlns:a="http://schemas.openxmlformats.org/drawingml/2006/main">
+              <a:graphicData uri="http://schemas.openxmlformats.org/drawingml/2006/picture">
+                <pic:pic xmlns:pic="http://schemas.openxmlformats.org/drawingml/2006/picture">
+                  <pic:nvPicPr>
+                    <pic:cNvPr id="1" name=""/>
+                    <pic:cNvPicPr/>
+                  </pic:nvPicPr>
+                  <pic:blipFill>
+                    <a:blip r:embed="rId24"/>
+                    <a:stretch>
+                      <a:fillRect/>
+                    </a:stretch>
+                  </pic:blipFill>
+                  <pic:spPr>
+                    <a:xfrm>
+                      <a:off x="0" y="0"/>
+                      <a:ext cx="5713938" cy="4302930"/>
+                    </a:xfrm>
+                    <a:prstGeom prst="rect">
+                      <a:avLst/>
+                    </a:prstGeom>
+                  </pic:spPr>
+                </pic:pic>
+              </a:graphicData>
+            </a:graphic>
+          </wp:inline>
+        </w:drawing>
+      </w:r>
+    </w:p>
+    <w:p>
+      <w:pPr>
+        <w:spacing w:after="120"/>
+        <w:jc w:val="center"/>
+        <w:rPr>
+          <w:color w:val="000000"/>
+          <w:sz w:val="28"/>
+          <w:szCs w:val="28"/>
+        </w:rPr>
+      </w:pPr>
+      <w:r>
+        <w:rPr>
+          <w:color w:val="000000"/>
+          <w:sz w:val="28"/>
+          <w:szCs w:val="28"/>
+        </w:rPr>
+        <w:t>Б1</w:t>
+      </w:r>
+      <w:r>
+        <w:rPr>
+          <w:color w:val="000000"/>
+          <w:sz w:val="28"/>
+          <w:szCs w:val="28"/>
+        </w:rPr>
+        <w:t>5</w:t>
+      </w:r>
+      <w:r>
+        <w:rPr>
+          <w:color w:val="000000"/>
+          <w:sz w:val="28"/>
+          <w:szCs w:val="28"/>
+        </w:rPr>
+        <w:t xml:space="preserve"> – форма оформления продажи</w:t>
+      </w:r>
     </w:p>
     <w:sectPr>
-      <w:headerReference w:type="default" r:id="rId23"/>
-      <w:footerReference w:type="default" r:id="rId24"/>
+      <w:headerReference w:type="default" r:id="rId25"/>
+      <w:footerReference w:type="default" r:id="rId26"/>
       <w:pgSz w:w="11906" w:h="16838"/>
       <w:pgMar w:top="567" w:right="680" w:bottom="1134" w:left="1418" w:header="720" w:footer="680" w:gutter="0"/>
       <w:pgNumType w:start="3"/>
@@ -8031,6 +8006,7 @@
                         <w:txbxContent>
                           <w:p>
                             <w:proofErr w:type="spellStart"/>
+                            <w:proofErr w:type="gramStart"/>
                             <w:r>
                               <w:rPr>
                                 <w:sz w:val="22"/>
@@ -8042,7 +8018,14 @@
                               <w:rPr>
                                 <w:sz w:val="22"/>
                               </w:rPr>
-                              <w:t xml:space="preserve">  Лист     № докум.       Подп.    Дата</w:t>
+                              <w:t xml:space="preserve">  Лист</w:t>
+                            </w:r>
+                            <w:proofErr w:type="gramEnd"/>
+                            <w:r>
+                              <w:rPr>
+                                <w:sz w:val="22"/>
+                              </w:rPr>
+                              <w:t xml:space="preserve">     № докум.       Подп.    Дата</w:t>
                             </w:r>
                           </w:p>
                         </w:txbxContent>
@@ -8133,6 +8116,7 @@
                   <w:txbxContent>
                     <w:p>
                       <w:proofErr w:type="spellStart"/>
+                      <w:proofErr w:type="gramStart"/>
                       <w:r>
                         <w:rPr>
                           <w:sz w:val="22"/>
@@ -8144,7 +8128,14 @@
                         <w:rPr>
                           <w:sz w:val="22"/>
                         </w:rPr>
-                        <w:t xml:space="preserve">  Лист     № докум.       Подп.    Дата</w:t>
+                        <w:t xml:space="preserve">  Лист</w:t>
+                      </w:r>
+                      <w:proofErr w:type="gramEnd"/>
+                      <w:r>
+                        <w:rPr>
+                          <w:sz w:val="22"/>
+                        </w:rPr>
+                        <w:t xml:space="preserve">     № докум.       Подп.    Дата</w:t>
                       </w:r>
                     </w:p>
                   </w:txbxContent>
@@ -10560,7 +10551,7 @@
   <w:style w:type="paragraph" w:default="1" w:styleId="a">
     <w:name w:val="Normal"/>
     <w:qFormat/>
-    <w:rsid w:val="001307C4"/>
+    <w:rsid w:val="00BD10A7"/>
   </w:style>
   <w:style w:type="paragraph" w:styleId="1">
     <w:name w:val="heading 1"/>

</xml_diff>

<commit_message>
add templates Execel and Word
</commit_message>
<xml_diff>
--- a/TS.docx
+++ b/TS.docx
@@ -210,23 +210,7 @@
           <w:szCs w:val="28"/>
         </w:rPr>
         <w:softHyphen/>
-        <w:t xml:space="preserve">____  </w:t>
-      </w:r>
-      <w:proofErr w:type="gramStart"/>
-      <w:r>
-        <w:rPr>
-          <w:sz w:val="28"/>
-          <w:szCs w:val="28"/>
-        </w:rPr>
-        <w:t>от</w:t>
-      </w:r>
-      <w:proofErr w:type="gramEnd"/>
-      <w:r>
-        <w:rPr>
-          <w:sz w:val="28"/>
-          <w:szCs w:val="28"/>
-        </w:rPr>
-        <w:t xml:space="preserve">  _______.</w:t>
+        <w:t>____  от  _______.</w:t>
       </w:r>
     </w:p>
     <w:p>
@@ -342,30 +326,22 @@
           <w:sz w:val="28"/>
           <w:szCs w:val="28"/>
         </w:rPr>
+        <w:t xml:space="preserve"> Автоматизированная информационная система </w:t>
+      </w:r>
+      <w:r>
+        <w:rPr>
+          <w:sz w:val="28"/>
+          <w:szCs w:val="28"/>
+        </w:rPr>
+        <w:t>по</w:t>
+      </w:r>
+      <w:r>
+        <w:rPr>
+          <w:sz w:val="28"/>
+          <w:szCs w:val="28"/>
+        </w:rPr>
         <w:t xml:space="preserve"> </w:t>
       </w:r>
-      <w:proofErr w:type="gramStart"/>
-      <w:r>
-        <w:rPr>
-          <w:sz w:val="28"/>
-          <w:szCs w:val="28"/>
-        </w:rPr>
-        <w:t xml:space="preserve">Автоматизированная информационная система </w:t>
-      </w:r>
-      <w:r>
-        <w:rPr>
-          <w:sz w:val="28"/>
-          <w:szCs w:val="28"/>
-        </w:rPr>
-        <w:t>по</w:t>
-      </w:r>
-      <w:r>
-        <w:rPr>
-          <w:sz w:val="28"/>
-          <w:szCs w:val="28"/>
-        </w:rPr>
-        <w:t xml:space="preserve"> </w:t>
-      </w:r>
       <w:r>
         <w:rPr>
           <w:sz w:val="28"/>
@@ -429,7 +405,6 @@
         </w:rPr>
         <w:t>.</w:t>
       </w:r>
-      <w:proofErr w:type="gramEnd"/>
     </w:p>
     <w:p>
       <w:pPr>
@@ -3097,23 +3072,7 @@
                 <w:sz w:val="28"/>
                 <w:szCs w:val="28"/>
               </w:rPr>
-              <w:t>Те</w:t>
-            </w:r>
-            <w:proofErr w:type="gramStart"/>
-            <w:r>
-              <w:rPr>
-                <w:sz w:val="28"/>
-                <w:szCs w:val="28"/>
-              </w:rPr>
-              <w:t>кст пр</w:t>
-            </w:r>
-            <w:proofErr w:type="gramEnd"/>
-            <w:r>
-              <w:rPr>
-                <w:sz w:val="28"/>
-                <w:szCs w:val="28"/>
-              </w:rPr>
-              <w:t>ограммы, руководство пользователя, пояснительная записка</w:t>
+              <w:t>Текст программы, руководство пользователя, пояснительная записка</w:t>
             </w:r>
           </w:p>
         </w:tc>
@@ -3423,7 +3382,6 @@
         </w:rPr>
         <w:t>риложение</w:t>
       </w:r>
-      <w:proofErr w:type="gramStart"/>
       <w:r>
         <w:rPr>
           <w:color w:val="000000"/>
@@ -3432,7 +3390,6 @@
         </w:rPr>
         <w:t xml:space="preserve"> А</w:t>
       </w:r>
-      <w:proofErr w:type="gramEnd"/>
     </w:p>
     <w:p>
       <w:pPr>
@@ -3500,7 +3457,6 @@
           <w:szCs w:val="28"/>
         </w:rPr>
       </w:pPr>
-      <w:proofErr w:type="gramStart"/>
       <w:r>
         <w:rPr>
           <w:color w:val="000000"/>
@@ -3540,7 +3496,6 @@
         </w:rPr>
         <w:t xml:space="preserve"> представлена в соответствии с рисунком А.1.</w:t>
       </w:r>
-      <w:proofErr w:type="gramEnd"/>
     </w:p>
     <w:p>
       <w:pPr>
@@ -3628,7 +3583,7 @@
                     <a:blip r:embed="rId8" cstate="print">
                       <a:extLst>
                         <a:ext uri="{28A0092B-C50C-407E-A947-70E740481C1C}">
-                          <a14:useLocalDpi xmlns:a14="http://schemas.microsoft.com/office/drawing/2010/main" xmlns:wps="http://schemas.microsoft.com/office/word/2010/wordprocessingShape" xmlns:wpi="http://schemas.microsoft.com/office/word/2010/wordprocessingInk" xmlns:wpg="http://schemas.microsoft.com/office/word/2010/wordprocessingGroup" xmlns:w16se="http://schemas.microsoft.com/office/word/2015/wordml/symex" xmlns:w16sdtdh="http://schemas.microsoft.com/office/word/2020/wordml/sdtdatahash" xmlns:w16="http://schemas.microsoft.com/office/word/2018/wordml" xmlns:w16cid="http://schemas.microsoft.com/office/word/2016/wordml/cid" xmlns:w16cex="http://schemas.microsoft.com/office/word/2018/wordml/cex" xmlns:w15="http://schemas.microsoft.com/office/word/2012/wordml" xmlns:w14="http://schemas.microsoft.com/office/word/2010/wordml" xmlns:w="http://schemas.openxmlformats.org/wordprocessingml/2006/main" xmlns:w10="urn:schemas-microsoft-com:office:word" xmlns:wp14="http://schemas.microsoft.com/office/word/2010/wordprocessingDrawing" xmlns:v="urn:schemas-microsoft-com:vml" xmlns:o="urn:schemas-microsoft-com:office:office" xmlns:am3d="http://schemas.microsoft.com/office/drawing/2017/model3d" xmlns:aink="http://schemas.microsoft.com/office/drawing/2016/ink" xmlns:mc="http://schemas.openxmlformats.org/markup-compatibility/2006" xmlns:cx8="http://schemas.microsoft.com/office/drawing/2016/5/14/chartex" xmlns:cx7="http://schemas.microsoft.com/office/drawing/2016/5/13/chartex" xmlns:cx6="http://schemas.microsoft.com/office/drawing/2016/5/12/chartex" xmlns:cx5="http://schemas.microsoft.com/office/drawing/2016/5/11/chartex" xmlns:cx4="http://schemas.microsoft.com/office/drawing/2016/5/10/chartex" xmlns:cx3="http://schemas.microsoft.com/office/drawing/2016/5/9/chartex" xmlns:cx2="http://schemas.microsoft.com/office/drawing/2015/10/21/chartex" xmlns:cx1="http://schemas.microsoft.com/office/drawing/2015/9/8/chartex" xmlns:cx="http://schemas.microsoft.com/office/drawing/2014/chartex" xmlns:wpc="http://schemas.microsoft.com/office/word/2010/wordprocessingCanvas" xmlns="" val="0"/>
+                          <a14:useLocalDpi xmlns="" xmlns:wpc="http://schemas.microsoft.com/office/word/2010/wordprocessingCanvas" xmlns:cx="http://schemas.microsoft.com/office/drawing/2014/chartex" xmlns:cx1="http://schemas.microsoft.com/office/drawing/2015/9/8/chartex" xmlns:cx2="http://schemas.microsoft.com/office/drawing/2015/10/21/chartex" xmlns:cx3="http://schemas.microsoft.com/office/drawing/2016/5/9/chartex" xmlns:cx4="http://schemas.microsoft.com/office/drawing/2016/5/10/chartex" xmlns:cx5="http://schemas.microsoft.com/office/drawing/2016/5/11/chartex" xmlns:cx6="http://schemas.microsoft.com/office/drawing/2016/5/12/chartex" xmlns:cx7="http://schemas.microsoft.com/office/drawing/2016/5/13/chartex" xmlns:cx8="http://schemas.microsoft.com/office/drawing/2016/5/14/chartex" xmlns:mc="http://schemas.openxmlformats.org/markup-compatibility/2006" xmlns:aink="http://schemas.microsoft.com/office/drawing/2016/ink" xmlns:am3d="http://schemas.microsoft.com/office/drawing/2017/model3d" xmlns:o="urn:schemas-microsoft-com:office:office" xmlns:v="urn:schemas-microsoft-com:vml" xmlns:wp14="http://schemas.microsoft.com/office/word/2010/wordprocessingDrawing" xmlns:w10="urn:schemas-microsoft-com:office:word" xmlns:w="http://schemas.openxmlformats.org/wordprocessingml/2006/main" xmlns:w14="http://schemas.microsoft.com/office/word/2010/wordml" xmlns:w15="http://schemas.microsoft.com/office/word/2012/wordml" xmlns:w16cex="http://schemas.microsoft.com/office/word/2018/wordml/cex" xmlns:w16cid="http://schemas.microsoft.com/office/word/2016/wordml/cid" xmlns:w16="http://schemas.microsoft.com/office/word/2018/wordml" xmlns:w16sdtdh="http://schemas.microsoft.com/office/word/2020/wordml/sdtdatahash" xmlns:w16se="http://schemas.microsoft.com/office/word/2015/wordml/symex" xmlns:wpg="http://schemas.microsoft.com/office/word/2010/wordprocessingGroup" xmlns:wpi="http://schemas.microsoft.com/office/word/2010/wordprocessingInk" xmlns:wps="http://schemas.microsoft.com/office/word/2010/wordprocessingShape" xmlns:a14="http://schemas.microsoft.com/office/drawing/2010/main" val="0"/>
                         </a:ext>
                       </a:extLst>
                     </a:blip>
@@ -3798,7 +3753,7 @@
                     <a:blip r:embed="rId9" cstate="print">
                       <a:extLst>
                         <a:ext uri="{28A0092B-C50C-407E-A947-70E740481C1C}">
-                          <a14:useLocalDpi xmlns:a14="http://schemas.microsoft.com/office/drawing/2010/main" xmlns:wps="http://schemas.microsoft.com/office/word/2010/wordprocessingShape" xmlns:wpi="http://schemas.microsoft.com/office/word/2010/wordprocessingInk" xmlns:wpg="http://schemas.microsoft.com/office/word/2010/wordprocessingGroup" xmlns:w16se="http://schemas.microsoft.com/office/word/2015/wordml/symex" xmlns:w16sdtdh="http://schemas.microsoft.com/office/word/2020/wordml/sdtdatahash" xmlns:w16="http://schemas.microsoft.com/office/word/2018/wordml" xmlns:w16cid="http://schemas.microsoft.com/office/word/2016/wordml/cid" xmlns:w16cex="http://schemas.microsoft.com/office/word/2018/wordml/cex" xmlns:w15="http://schemas.microsoft.com/office/word/2012/wordml" xmlns:w14="http://schemas.microsoft.com/office/word/2010/wordml" xmlns:w="http://schemas.openxmlformats.org/wordprocessingml/2006/main" xmlns:w10="urn:schemas-microsoft-com:office:word" xmlns:wp14="http://schemas.microsoft.com/office/word/2010/wordprocessingDrawing" xmlns:v="urn:schemas-microsoft-com:vml" xmlns:o="urn:schemas-microsoft-com:office:office" xmlns:am3d="http://schemas.microsoft.com/office/drawing/2017/model3d" xmlns:aink="http://schemas.microsoft.com/office/drawing/2016/ink" xmlns:mc="http://schemas.openxmlformats.org/markup-compatibility/2006" xmlns:cx8="http://schemas.microsoft.com/office/drawing/2016/5/14/chartex" xmlns:cx7="http://schemas.microsoft.com/office/drawing/2016/5/13/chartex" xmlns:cx6="http://schemas.microsoft.com/office/drawing/2016/5/12/chartex" xmlns:cx5="http://schemas.microsoft.com/office/drawing/2016/5/11/chartex" xmlns:cx4="http://schemas.microsoft.com/office/drawing/2016/5/10/chartex" xmlns:cx3="http://schemas.microsoft.com/office/drawing/2016/5/9/chartex" xmlns:cx2="http://schemas.microsoft.com/office/drawing/2015/10/21/chartex" xmlns:cx1="http://schemas.microsoft.com/office/drawing/2015/9/8/chartex" xmlns:cx="http://schemas.microsoft.com/office/drawing/2014/chartex" xmlns:wpc="http://schemas.microsoft.com/office/word/2010/wordprocessingCanvas" xmlns="" val="0"/>
+                          <a14:useLocalDpi xmlns="" xmlns:wpc="http://schemas.microsoft.com/office/word/2010/wordprocessingCanvas" xmlns:cx="http://schemas.microsoft.com/office/drawing/2014/chartex" xmlns:cx1="http://schemas.microsoft.com/office/drawing/2015/9/8/chartex" xmlns:cx2="http://schemas.microsoft.com/office/drawing/2015/10/21/chartex" xmlns:cx3="http://schemas.microsoft.com/office/drawing/2016/5/9/chartex" xmlns:cx4="http://schemas.microsoft.com/office/drawing/2016/5/10/chartex" xmlns:cx5="http://schemas.microsoft.com/office/drawing/2016/5/11/chartex" xmlns:cx6="http://schemas.microsoft.com/office/drawing/2016/5/12/chartex" xmlns:cx7="http://schemas.microsoft.com/office/drawing/2016/5/13/chartex" xmlns:cx8="http://schemas.microsoft.com/office/drawing/2016/5/14/chartex" xmlns:mc="http://schemas.openxmlformats.org/markup-compatibility/2006" xmlns:aink="http://schemas.microsoft.com/office/drawing/2016/ink" xmlns:am3d="http://schemas.microsoft.com/office/drawing/2017/model3d" xmlns:o="urn:schemas-microsoft-com:office:office" xmlns:v="urn:schemas-microsoft-com:vml" xmlns:wp14="http://schemas.microsoft.com/office/word/2010/wordprocessingDrawing" xmlns:w10="urn:schemas-microsoft-com:office:word" xmlns:w="http://schemas.openxmlformats.org/wordprocessingml/2006/main" xmlns:w14="http://schemas.microsoft.com/office/word/2010/wordml" xmlns:w15="http://schemas.microsoft.com/office/word/2012/wordml" xmlns:w16cex="http://schemas.microsoft.com/office/word/2018/wordml/cex" xmlns:w16cid="http://schemas.microsoft.com/office/word/2016/wordml/cid" xmlns:w16="http://schemas.microsoft.com/office/word/2018/wordml" xmlns:w16sdtdh="http://schemas.microsoft.com/office/word/2020/wordml/sdtdatahash" xmlns:w16se="http://schemas.microsoft.com/office/word/2015/wordml/symex" xmlns:wpg="http://schemas.microsoft.com/office/word/2010/wordprocessingGroup" xmlns:wpi="http://schemas.microsoft.com/office/word/2010/wordprocessingInk" xmlns:wps="http://schemas.microsoft.com/office/word/2010/wordprocessingShape" xmlns:a14="http://schemas.microsoft.com/office/drawing/2010/main" val="0"/>
                         </a:ext>
                       </a:extLst>
                     </a:blip>
@@ -4712,7 +4667,7 @@
                     <a:blip r:embed="rId10" cstate="print">
                       <a:extLst>
                         <a:ext uri="{28A0092B-C50C-407E-A947-70E740481C1C}">
-                          <a14:useLocalDpi xmlns:a14="http://schemas.microsoft.com/office/drawing/2010/main" xmlns:wps="http://schemas.microsoft.com/office/word/2010/wordprocessingShape" xmlns:wpi="http://schemas.microsoft.com/office/word/2010/wordprocessingInk" xmlns:wpg="http://schemas.microsoft.com/office/word/2010/wordprocessingGroup" xmlns:w16se="http://schemas.microsoft.com/office/word/2015/wordml/symex" xmlns:w16sdtdh="http://schemas.microsoft.com/office/word/2020/wordml/sdtdatahash" xmlns:w16="http://schemas.microsoft.com/office/word/2018/wordml" xmlns:w16cid="http://schemas.microsoft.com/office/word/2016/wordml/cid" xmlns:w16cex="http://schemas.microsoft.com/office/word/2018/wordml/cex" xmlns:w15="http://schemas.microsoft.com/office/word/2012/wordml" xmlns:w14="http://schemas.microsoft.com/office/word/2010/wordml" xmlns:w="http://schemas.openxmlformats.org/wordprocessingml/2006/main" xmlns:w10="urn:schemas-microsoft-com:office:word" xmlns:wp14="http://schemas.microsoft.com/office/word/2010/wordprocessingDrawing" xmlns:v="urn:schemas-microsoft-com:vml" xmlns:o="urn:schemas-microsoft-com:office:office" xmlns:am3d="http://schemas.microsoft.com/office/drawing/2017/model3d" xmlns:aink="http://schemas.microsoft.com/office/drawing/2016/ink" xmlns:mc="http://schemas.openxmlformats.org/markup-compatibility/2006" xmlns:cx8="http://schemas.microsoft.com/office/drawing/2016/5/14/chartex" xmlns:cx7="http://schemas.microsoft.com/office/drawing/2016/5/13/chartex" xmlns:cx6="http://schemas.microsoft.com/office/drawing/2016/5/12/chartex" xmlns:cx5="http://schemas.microsoft.com/office/drawing/2016/5/11/chartex" xmlns:cx4="http://schemas.microsoft.com/office/drawing/2016/5/10/chartex" xmlns:cx3="http://schemas.microsoft.com/office/drawing/2016/5/9/chartex" xmlns:cx2="http://schemas.microsoft.com/office/drawing/2015/10/21/chartex" xmlns:cx1="http://schemas.microsoft.com/office/drawing/2015/9/8/chartex" xmlns:cx="http://schemas.microsoft.com/office/drawing/2014/chartex" xmlns:wpc="http://schemas.microsoft.com/office/word/2010/wordprocessingCanvas" xmlns="" val="0"/>
+                          <a14:useLocalDpi xmlns="" xmlns:wpc="http://schemas.microsoft.com/office/word/2010/wordprocessingCanvas" xmlns:cx="http://schemas.microsoft.com/office/drawing/2014/chartex" xmlns:cx1="http://schemas.microsoft.com/office/drawing/2015/9/8/chartex" xmlns:cx2="http://schemas.microsoft.com/office/drawing/2015/10/21/chartex" xmlns:cx3="http://schemas.microsoft.com/office/drawing/2016/5/9/chartex" xmlns:cx4="http://schemas.microsoft.com/office/drawing/2016/5/10/chartex" xmlns:cx5="http://schemas.microsoft.com/office/drawing/2016/5/11/chartex" xmlns:cx6="http://schemas.microsoft.com/office/drawing/2016/5/12/chartex" xmlns:cx7="http://schemas.microsoft.com/office/drawing/2016/5/13/chartex" xmlns:cx8="http://schemas.microsoft.com/office/drawing/2016/5/14/chartex" xmlns:mc="http://schemas.openxmlformats.org/markup-compatibility/2006" xmlns:aink="http://schemas.microsoft.com/office/drawing/2016/ink" xmlns:am3d="http://schemas.microsoft.com/office/drawing/2017/model3d" xmlns:o="urn:schemas-microsoft-com:office:office" xmlns:v="urn:schemas-microsoft-com:vml" xmlns:wp14="http://schemas.microsoft.com/office/word/2010/wordprocessingDrawing" xmlns:w10="urn:schemas-microsoft-com:office:word" xmlns:w="http://schemas.openxmlformats.org/wordprocessingml/2006/main" xmlns:w14="http://schemas.microsoft.com/office/word/2010/wordml" xmlns:w15="http://schemas.microsoft.com/office/word/2012/wordml" xmlns:w16cex="http://schemas.microsoft.com/office/word/2018/wordml/cex" xmlns:w16cid="http://schemas.microsoft.com/office/word/2016/wordml/cid" xmlns:w16="http://schemas.microsoft.com/office/word/2018/wordml" xmlns:w16sdtdh="http://schemas.microsoft.com/office/word/2020/wordml/sdtdatahash" xmlns:w16se="http://schemas.microsoft.com/office/word/2015/wordml/symex" xmlns:wpg="http://schemas.microsoft.com/office/word/2010/wordprocessingGroup" xmlns:wpi="http://schemas.microsoft.com/office/word/2010/wordprocessingInk" xmlns:wps="http://schemas.microsoft.com/office/word/2010/wordprocessingShape" xmlns:a14="http://schemas.microsoft.com/office/drawing/2010/main" val="0"/>
                         </a:ext>
                       </a:extLst>
                     </a:blip>
@@ -4802,16 +4757,7 @@
           <w:sz w:val="28"/>
           <w:szCs w:val="28"/>
         </w:rPr>
-        <w:t>риложение</w:t>
-      </w:r>
-      <w:proofErr w:type="gramStart"/>
-      <w:r>
-        <w:rPr>
-          <w:color w:val="000000"/>
-          <w:sz w:val="28"/>
-          <w:szCs w:val="28"/>
-        </w:rPr>
-        <w:t xml:space="preserve"> </w:t>
+        <w:t xml:space="preserve">риложение </w:t>
       </w:r>
       <w:r>
         <w:rPr>
@@ -4821,7 +4767,6 @@
         </w:rPr>
         <w:t>Б</w:t>
       </w:r>
-      <w:proofErr w:type="gramEnd"/>
     </w:p>
     <w:p>
       <w:pPr>
@@ -4878,18 +4823,8 @@
           <w:sz w:val="28"/>
           <w:szCs w:val="28"/>
         </w:rPr>
-        <w:t>Б</w:t>
-      </w:r>
-      <w:proofErr w:type="gramStart"/>
-      <w:r>
-        <w:rPr>
-          <w:color w:val="000000"/>
-          <w:sz w:val="28"/>
-          <w:szCs w:val="28"/>
-        </w:rPr>
-        <w:t>1</w:t>
-      </w:r>
-      <w:proofErr w:type="gramEnd"/>
+        <w:t>Б1</w:t>
+      </w:r>
       <w:r>
         <w:rPr>
           <w:color w:val="000000"/>
@@ -4912,7 +4847,7 @@
           <w:sz w:val="28"/>
           <w:szCs w:val="28"/>
         </w:rPr>
-        <w:t>2</w:t>
+        <w:t>7</w:t>
       </w:r>
       <w:r>
         <w:rPr>
@@ -4998,25 +4933,7 @@
           <w:sz w:val="28"/>
           <w:szCs w:val="28"/>
         </w:rPr>
-        <w:t>Б</w:t>
-      </w:r>
-      <w:proofErr w:type="gramStart"/>
-      <w:r>
-        <w:rPr>
-          <w:color w:val="000000"/>
-          <w:sz w:val="28"/>
-          <w:szCs w:val="28"/>
-        </w:rPr>
-        <w:t>1</w:t>
-      </w:r>
-      <w:proofErr w:type="gramEnd"/>
-      <w:r>
-        <w:rPr>
-          <w:color w:val="000000"/>
-          <w:sz w:val="28"/>
-          <w:szCs w:val="28"/>
-        </w:rPr>
-        <w:t xml:space="preserve"> – </w:t>
+        <w:t xml:space="preserve">Б1 – </w:t>
       </w:r>
       <w:r>
         <w:rPr>
@@ -5113,7 +5030,6 @@
         </w:rPr>
         <w:t>Б</w:t>
       </w:r>
-      <w:proofErr w:type="gramStart"/>
       <w:r>
         <w:rPr>
           <w:color w:val="000000"/>
@@ -5122,7 +5038,6 @@
         </w:rPr>
         <w:t>2</w:t>
       </w:r>
-      <w:proofErr w:type="gramEnd"/>
       <w:r>
         <w:rPr>
           <w:color w:val="000000"/>
@@ -5328,7 +5243,6 @@
         </w:rPr>
         <w:t>Б</w:t>
       </w:r>
-      <w:proofErr w:type="gramStart"/>
       <w:r>
         <w:rPr>
           <w:color w:val="000000"/>
@@ -5338,7 +5252,6 @@
         </w:rPr>
         <w:t>4</w:t>
       </w:r>
-      <w:proofErr w:type="gramEnd"/>
       <w:r>
         <w:rPr>
           <w:color w:val="000000"/>
@@ -5552,7 +5465,6 @@
         </w:rPr>
         <w:t>Б</w:t>
       </w:r>
-      <w:proofErr w:type="gramStart"/>
       <w:r>
         <w:rPr>
           <w:color w:val="000000"/>
@@ -5561,7 +5473,6 @@
         </w:rPr>
         <w:t>6</w:t>
       </w:r>
-      <w:proofErr w:type="gramEnd"/>
       <w:r>
         <w:rPr>
           <w:color w:val="000000"/>
@@ -5674,25 +5585,7 @@
           <w:sz w:val="28"/>
           <w:szCs w:val="28"/>
         </w:rPr>
-        <w:t>Б</w:t>
-      </w:r>
-      <w:proofErr w:type="gramStart"/>
-      <w:r>
-        <w:rPr>
-          <w:color w:val="000000"/>
-          <w:sz w:val="28"/>
-          <w:szCs w:val="28"/>
-        </w:rPr>
-        <w:t>7</w:t>
-      </w:r>
-      <w:proofErr w:type="gramEnd"/>
-      <w:r>
-        <w:rPr>
-          <w:color w:val="000000"/>
-          <w:sz w:val="28"/>
-          <w:szCs w:val="28"/>
-        </w:rPr>
-        <w:t xml:space="preserve"> – </w:t>
+        <w:t xml:space="preserve">Б7 – </w:t>
       </w:r>
       <w:r>
         <w:rPr>
@@ -5881,25 +5774,7 @@
           <w:sz w:val="28"/>
           <w:szCs w:val="28"/>
         </w:rPr>
-        <w:t>Б</w:t>
-      </w:r>
-      <w:proofErr w:type="gramStart"/>
-      <w:r>
-        <w:rPr>
-          <w:color w:val="000000"/>
-          <w:sz w:val="28"/>
-          <w:szCs w:val="28"/>
-        </w:rPr>
-        <w:t>9</w:t>
-      </w:r>
-      <w:proofErr w:type="gramEnd"/>
-      <w:r>
-        <w:rPr>
-          <w:color w:val="000000"/>
-          <w:sz w:val="28"/>
-          <w:szCs w:val="28"/>
-        </w:rPr>
-        <w:t xml:space="preserve"> – </w:t>
+        <w:t xml:space="preserve">Б9 – </w:t>
       </w:r>
       <w:r>
         <w:rPr>
@@ -6017,18 +5892,8 @@
           <w:sz w:val="28"/>
           <w:szCs w:val="28"/>
         </w:rPr>
-        <w:t xml:space="preserve">просмотра </w:t>
-      </w:r>
-      <w:proofErr w:type="gramStart"/>
-      <w:r>
-        <w:rPr>
-          <w:color w:val="000000"/>
-          <w:sz w:val="28"/>
-          <w:szCs w:val="28"/>
-        </w:rPr>
-        <w:t>комплектующих</w:t>
-      </w:r>
-      <w:proofErr w:type="gramEnd"/>
+        <w:t>просмотра комплектующих</w:t>
+      </w:r>
     </w:p>
     <w:p>
       <w:pPr>
@@ -6410,19 +6275,225 @@
     </w:p>
     <w:p>
       <w:pPr>
-        <w:rPr>
-          <w:color w:val="000000"/>
-          <w:sz w:val="28"/>
-          <w:szCs w:val="28"/>
-        </w:rPr>
-      </w:pPr>
-      <w:r>
-        <w:rPr>
+        <w:spacing w:after="120"/>
+        <w:jc w:val="center"/>
+        <w:rPr>
+          <w:color w:val="000000"/>
+          <w:sz w:val="28"/>
+          <w:szCs w:val="28"/>
+        </w:rPr>
+      </w:pPr>
+      <w:r>
+        <w:rPr>
+          <w:noProof/>
           <w:color w:val="000000"/>
           <w:sz w:val="28"/>
           <w:szCs w:val="28"/>
         </w:rPr>
         <w:lastRenderedPageBreak/>
+        <w:drawing>
+          <wp:inline distT="0" distB="0" distL="0" distR="0">
+            <wp:extent cx="6228080" cy="934885"/>
+            <wp:effectExtent l="19050" t="0" r="1270" b="0"/>
+            <wp:docPr id="1" name="Рисунок 1"/>
+            <wp:cNvGraphicFramePr>
+              <a:graphicFrameLocks xmlns:a="http://schemas.openxmlformats.org/drawingml/2006/main" noChangeAspect="1"/>
+            </wp:cNvGraphicFramePr>
+            <a:graphic xmlns:a="http://schemas.openxmlformats.org/drawingml/2006/main">
+              <a:graphicData uri="http://schemas.openxmlformats.org/drawingml/2006/picture">
+                <pic:pic xmlns:pic="http://schemas.openxmlformats.org/drawingml/2006/picture">
+                  <pic:nvPicPr>
+                    <pic:cNvPr id="0" name="Picture 1"/>
+                    <pic:cNvPicPr>
+                      <a:picLocks noChangeAspect="1" noChangeArrowheads="1"/>
+                    </pic:cNvPicPr>
+                  </pic:nvPicPr>
+                  <pic:blipFill>
+                    <a:blip r:embed="rId25"/>
+                    <a:srcRect/>
+                    <a:stretch>
+                      <a:fillRect/>
+                    </a:stretch>
+                  </pic:blipFill>
+                  <pic:spPr bwMode="auto">
+                    <a:xfrm>
+                      <a:off x="0" y="0"/>
+                      <a:ext cx="6228080" cy="934885"/>
+                    </a:xfrm>
+                    <a:prstGeom prst="rect">
+                      <a:avLst/>
+                    </a:prstGeom>
+                    <a:noFill/>
+                    <a:ln w="9525">
+                      <a:noFill/>
+                      <a:miter lim="800000"/>
+                      <a:headEnd/>
+                      <a:tailEnd/>
+                    </a:ln>
+                  </pic:spPr>
+                </pic:pic>
+              </a:graphicData>
+            </a:graphic>
+          </wp:inline>
+        </w:drawing>
+      </w:r>
+    </w:p>
+    <w:p>
+      <w:pPr>
+        <w:spacing w:after="120"/>
+        <w:jc w:val="center"/>
+        <w:rPr>
+          <w:color w:val="000000"/>
+          <w:sz w:val="28"/>
+          <w:szCs w:val="28"/>
+          <w:lang w:val="en-US"/>
+        </w:rPr>
+      </w:pPr>
+      <w:r>
+        <w:rPr>
+          <w:color w:val="000000"/>
+          <w:sz w:val="28"/>
+          <w:szCs w:val="28"/>
+        </w:rPr>
+        <w:t>Рисунок Б16 – Шаблон отчета за период</w:t>
+      </w:r>
+    </w:p>
+    <w:p>
+      <w:pPr>
+        <w:spacing w:after="120"/>
+        <w:jc w:val="center"/>
+        <w:rPr>
+          <w:color w:val="000000"/>
+          <w:sz w:val="28"/>
+          <w:szCs w:val="28"/>
+          <w:lang w:val="en-US"/>
+        </w:rPr>
+      </w:pPr>
+      <w:r>
+        <w:rPr>
+          <w:noProof/>
+          <w:color w:val="000000"/>
+          <w:sz w:val="28"/>
+          <w:szCs w:val="28"/>
+        </w:rPr>
+        <w:drawing>
+          <wp:inline distT="0" distB="0" distL="0" distR="0">
+            <wp:extent cx="6228080" cy="3358133"/>
+            <wp:effectExtent l="19050" t="0" r="1270" b="0"/>
+            <wp:docPr id="4" name="Рисунок 4"/>
+            <wp:cNvGraphicFramePr>
+              <a:graphicFrameLocks xmlns:a="http://schemas.openxmlformats.org/drawingml/2006/main" noChangeAspect="1"/>
+            </wp:cNvGraphicFramePr>
+            <a:graphic xmlns:a="http://schemas.openxmlformats.org/drawingml/2006/main">
+              <a:graphicData uri="http://schemas.openxmlformats.org/drawingml/2006/picture">
+                <pic:pic xmlns:pic="http://schemas.openxmlformats.org/drawingml/2006/picture">
+                  <pic:nvPicPr>
+                    <pic:cNvPr id="0" name="Picture 4"/>
+                    <pic:cNvPicPr>
+                      <a:picLocks noChangeAspect="1" noChangeArrowheads="1"/>
+                    </pic:cNvPicPr>
+                  </pic:nvPicPr>
+                  <pic:blipFill>
+                    <a:blip r:embed="rId26"/>
+                    <a:srcRect/>
+                    <a:stretch>
+                      <a:fillRect/>
+                    </a:stretch>
+                  </pic:blipFill>
+                  <pic:spPr bwMode="auto">
+                    <a:xfrm>
+                      <a:off x="0" y="0"/>
+                      <a:ext cx="6228080" cy="3358133"/>
+                    </a:xfrm>
+                    <a:prstGeom prst="rect">
+                      <a:avLst/>
+                    </a:prstGeom>
+                    <a:noFill/>
+                    <a:ln w="9525">
+                      <a:noFill/>
+                      <a:miter lim="800000"/>
+                      <a:headEnd/>
+                      <a:tailEnd/>
+                    </a:ln>
+                  </pic:spPr>
+                </pic:pic>
+              </a:graphicData>
+            </a:graphic>
+          </wp:inline>
+        </w:drawing>
+      </w:r>
+    </w:p>
+    <w:p>
+      <w:pPr>
+        <w:spacing w:after="120"/>
+        <w:jc w:val="center"/>
+        <w:rPr>
+          <w:color w:val="000000"/>
+          <w:sz w:val="28"/>
+          <w:szCs w:val="28"/>
+        </w:rPr>
+      </w:pPr>
+      <w:r>
+        <w:rPr>
+          <w:color w:val="000000"/>
+          <w:sz w:val="28"/>
+          <w:szCs w:val="28"/>
+        </w:rPr>
+        <w:t>Рисунок Б1</w:t>
+      </w:r>
+      <w:r>
+        <w:rPr>
+          <w:color w:val="000000"/>
+          <w:sz w:val="28"/>
+          <w:szCs w:val="28"/>
+        </w:rPr>
+        <w:t>7</w:t>
+      </w:r>
+      <w:r>
+        <w:rPr>
+          <w:color w:val="000000"/>
+          <w:sz w:val="28"/>
+          <w:szCs w:val="28"/>
+        </w:rPr>
+        <w:t xml:space="preserve"> – Шаблон чека продажи</w:t>
+      </w:r>
+    </w:p>
+    <w:p>
+      <w:pPr>
+        <w:spacing w:after="120"/>
+        <w:jc w:val="center"/>
+        <w:rPr>
+          <w:color w:val="000000"/>
+          <w:sz w:val="28"/>
+          <w:szCs w:val="28"/>
+        </w:rPr>
+      </w:pPr>
+    </w:p>
+    <w:p>
+      <w:pPr>
+        <w:spacing w:after="120"/>
+        <w:jc w:val="center"/>
+        <w:rPr>
+          <w:color w:val="000000"/>
+          <w:sz w:val="28"/>
+          <w:szCs w:val="28"/>
+        </w:rPr>
+      </w:pPr>
+    </w:p>
+    <w:p>
+      <w:pPr>
+        <w:rPr>
+          <w:color w:val="000000"/>
+          <w:sz w:val="28"/>
+          <w:szCs w:val="28"/>
+        </w:rPr>
+      </w:pPr>
+      <w:r>
+        <w:rPr>
+          <w:color w:val="000000"/>
+          <w:sz w:val="28"/>
+          <w:szCs w:val="28"/>
+        </w:rPr>
         <w:br w:type="page"/>
       </w:r>
     </w:p>
@@ -6490,17 +6561,8 @@
           <w:sz w:val="28"/>
           <w:szCs w:val="28"/>
         </w:rPr>
-        <w:t xml:space="preserve">" </w:t>
-      </w:r>
-      <w:proofErr w:type="gramStart"/>
-      <w:r>
-        <w:rPr>
-          <w:sz w:val="28"/>
-          <w:szCs w:val="28"/>
-        </w:rPr>
-        <w:t>-</w:t>
-      </w:r>
-      <w:proofErr w:type="spellStart"/>
+        <w:t>" -</w:t>
+      </w:r>
       <w:r>
         <w:rPr>
           <w:sz w:val="28"/>
@@ -6508,7 +6570,6 @@
         </w:rPr>
         <w:t>М</w:t>
       </w:r>
-      <w:proofErr w:type="gramEnd"/>
       <w:r>
         <w:rPr>
           <w:sz w:val="28"/>
@@ -6523,7 +6584,6 @@
         </w:rPr>
         <w:t>Академия</w:t>
       </w:r>
-      <w:proofErr w:type="spellEnd"/>
       <w:r>
         <w:rPr>
           <w:sz w:val="28"/>
@@ -6594,60 +6654,19 @@
           <w:szCs w:val="28"/>
         </w:rPr>
       </w:pPr>
-      <w:proofErr w:type="spellStart"/>
-      <w:r>
-        <w:rPr>
-          <w:sz w:val="28"/>
-          <w:szCs w:val="28"/>
-        </w:rPr>
-        <w:t>Агуров</w:t>
-      </w:r>
-      <w:proofErr w:type="spellEnd"/>
-      <w:r>
-        <w:rPr>
-          <w:sz w:val="28"/>
-          <w:szCs w:val="28"/>
-        </w:rPr>
-        <w:t xml:space="preserve">, Павел C#. Сборник рецептов / Павел </w:t>
-      </w:r>
-      <w:proofErr w:type="spellStart"/>
-      <w:r>
-        <w:rPr>
-          <w:sz w:val="28"/>
-          <w:szCs w:val="28"/>
-        </w:rPr>
-        <w:t>Агуров</w:t>
-      </w:r>
-      <w:proofErr w:type="spellEnd"/>
-      <w:r>
-        <w:rPr>
-          <w:sz w:val="28"/>
-          <w:szCs w:val="28"/>
-        </w:rPr>
-        <w:t>. - М.: "</w:t>
-      </w:r>
-      <w:proofErr w:type="spellStart"/>
-      <w:r>
-        <w:rPr>
-          <w:sz w:val="28"/>
-          <w:szCs w:val="28"/>
-        </w:rPr>
-        <w:t>БХВ-Пете</w:t>
-      </w:r>
-      <w:r>
-        <w:rPr>
-          <w:sz w:val="28"/>
-          <w:szCs w:val="28"/>
-        </w:rPr>
-        <w:t>рбург</w:t>
-      </w:r>
-      <w:proofErr w:type="spellEnd"/>
-      <w:r>
-        <w:rPr>
-          <w:sz w:val="28"/>
-          <w:szCs w:val="28"/>
-        </w:rPr>
-        <w:t xml:space="preserve">", </w:t>
+      <w:r>
+        <w:rPr>
+          <w:sz w:val="28"/>
+          <w:szCs w:val="28"/>
+        </w:rPr>
+        <w:t>Агуров, Павел C#. Сборник рецептов / Павел Агуров. - М.: "БХВ-Пете</w:t>
+      </w:r>
+      <w:r>
+        <w:rPr>
+          <w:sz w:val="28"/>
+          <w:szCs w:val="28"/>
+        </w:rPr>
+        <w:t xml:space="preserve">рбург", </w:t>
       </w:r>
       <w:r>
         <w:rPr>
@@ -6662,23 +6681,7 @@
           <w:sz w:val="28"/>
           <w:szCs w:val="28"/>
         </w:rPr>
-        <w:t xml:space="preserve"> - 432 </w:t>
-      </w:r>
-      <w:proofErr w:type="spellStart"/>
-      <w:r>
-        <w:rPr>
-          <w:sz w:val="28"/>
-          <w:szCs w:val="28"/>
-        </w:rPr>
-        <w:t>c</w:t>
-      </w:r>
-      <w:proofErr w:type="spellEnd"/>
-      <w:r>
-        <w:rPr>
-          <w:sz w:val="28"/>
-          <w:szCs w:val="28"/>
-        </w:rPr>
-        <w:t>.</w:t>
+        <w:t xml:space="preserve"> - 432 c.</w:t>
       </w:r>
     </w:p>
     <w:p>
@@ -6700,39 +6703,7 @@
           <w:sz w:val="28"/>
           <w:szCs w:val="28"/>
         </w:rPr>
-        <w:t xml:space="preserve">Бишоп, </w:t>
-      </w:r>
-      <w:proofErr w:type="gramStart"/>
-      <w:r>
-        <w:rPr>
-          <w:sz w:val="28"/>
-          <w:szCs w:val="28"/>
-        </w:rPr>
-        <w:t>Дж</w:t>
-      </w:r>
-      <w:proofErr w:type="gramEnd"/>
-      <w:r>
-        <w:rPr>
-          <w:sz w:val="28"/>
-          <w:szCs w:val="28"/>
-        </w:rPr>
-        <w:t xml:space="preserve">. C# в кратком изложении / Дж. Бишоп, Н. </w:t>
-      </w:r>
-      <w:proofErr w:type="spellStart"/>
-      <w:r>
-        <w:rPr>
-          <w:sz w:val="28"/>
-          <w:szCs w:val="28"/>
-        </w:rPr>
-        <w:t>Хорспул</w:t>
-      </w:r>
-      <w:proofErr w:type="spellEnd"/>
-      <w:r>
-        <w:rPr>
-          <w:sz w:val="28"/>
-          <w:szCs w:val="28"/>
-        </w:rPr>
-        <w:t>. -</w:t>
+        <w:t>Бишоп, Дж. C# в кратком изложении / Дж. Бишоп, Н. Хорспул. -</w:t>
       </w:r>
       <w:r>
         <w:rPr>
@@ -6754,23 +6725,7 @@
           <w:sz w:val="28"/>
           <w:szCs w:val="28"/>
         </w:rPr>
-        <w:t xml:space="preserve"> - 472 </w:t>
-      </w:r>
-      <w:proofErr w:type="spellStart"/>
-      <w:r>
-        <w:rPr>
-          <w:sz w:val="28"/>
-          <w:szCs w:val="28"/>
-        </w:rPr>
-        <w:t>c</w:t>
-      </w:r>
-      <w:proofErr w:type="spellEnd"/>
-      <w:r>
-        <w:rPr>
-          <w:sz w:val="28"/>
-          <w:szCs w:val="28"/>
-        </w:rPr>
-        <w:t>.</w:t>
+        <w:t xml:space="preserve"> - 472 c.</w:t>
       </w:r>
     </w:p>
     <w:p>
@@ -6814,23 +6769,7 @@
           <w:sz w:val="28"/>
           <w:szCs w:val="28"/>
         </w:rPr>
-        <w:t xml:space="preserve"> - 552 </w:t>
-      </w:r>
-      <w:proofErr w:type="spellStart"/>
-      <w:r>
-        <w:rPr>
-          <w:sz w:val="28"/>
-          <w:szCs w:val="28"/>
-        </w:rPr>
-        <w:t>c</w:t>
-      </w:r>
-      <w:proofErr w:type="spellEnd"/>
-      <w:r>
-        <w:rPr>
-          <w:sz w:val="28"/>
-          <w:szCs w:val="28"/>
-        </w:rPr>
-        <w:t>.</w:t>
+        <w:t xml:space="preserve"> - 552 c.</w:t>
       </w:r>
     </w:p>
     <w:p>
@@ -6852,80 +6791,7 @@
           <w:sz w:val="28"/>
           <w:szCs w:val="28"/>
         </w:rPr>
-        <w:t xml:space="preserve">Смоленцев, Н. К. MATLAB. Программирование на </w:t>
-      </w:r>
-      <w:proofErr w:type="spellStart"/>
-      <w:r>
-        <w:rPr>
-          <w:sz w:val="28"/>
-          <w:szCs w:val="28"/>
-        </w:rPr>
-        <w:t>Visual</w:t>
-      </w:r>
-      <w:proofErr w:type="spellEnd"/>
-      <w:proofErr w:type="gramStart"/>
-      <w:r>
-        <w:rPr>
-          <w:sz w:val="28"/>
-          <w:szCs w:val="28"/>
-        </w:rPr>
-        <w:t xml:space="preserve"> С</w:t>
-      </w:r>
-      <w:proofErr w:type="gramEnd"/>
-      <w:r>
-        <w:rPr>
-          <w:sz w:val="28"/>
-          <w:szCs w:val="28"/>
-        </w:rPr>
-        <w:t xml:space="preserve">#, </w:t>
-      </w:r>
-      <w:proofErr w:type="spellStart"/>
-      <w:r>
-        <w:rPr>
-          <w:sz w:val="28"/>
-          <w:szCs w:val="28"/>
-        </w:rPr>
-        <w:t>Borland</w:t>
-      </w:r>
-      <w:proofErr w:type="spellEnd"/>
-      <w:r>
-        <w:rPr>
-          <w:sz w:val="28"/>
-          <w:szCs w:val="28"/>
-        </w:rPr>
-        <w:t xml:space="preserve"> </w:t>
-      </w:r>
-      <w:proofErr w:type="spellStart"/>
-      <w:r>
-        <w:rPr>
-          <w:sz w:val="28"/>
-          <w:szCs w:val="28"/>
-        </w:rPr>
-        <w:t>JBuilder</w:t>
-      </w:r>
-      <w:proofErr w:type="spellEnd"/>
-      <w:r>
-        <w:rPr>
-          <w:sz w:val="28"/>
-          <w:szCs w:val="28"/>
-        </w:rPr>
-        <w:t xml:space="preserve">, VBA (+ CD-ROM) / Н.К. Смоленцев. - М.: ДМК Пресс, 2011. - 456 </w:t>
-      </w:r>
-      <w:proofErr w:type="spellStart"/>
-      <w:r>
-        <w:rPr>
-          <w:sz w:val="28"/>
-          <w:szCs w:val="28"/>
-        </w:rPr>
-        <w:t>c</w:t>
-      </w:r>
-      <w:proofErr w:type="spellEnd"/>
-      <w:r>
-        <w:rPr>
-          <w:sz w:val="28"/>
-          <w:szCs w:val="28"/>
-        </w:rPr>
-        <w:t>.</w:t>
+        <w:t>Смоленцев, Н. К. MATLAB. Программирование на Visual С#, Borland JBuilder, VBA (+ CD-ROM) / Н.К. Смоленцев. - М.: ДМК Пресс, 2011. - 456 c.</w:t>
       </w:r>
     </w:p>
     <w:p>
@@ -6940,8 +6806,8 @@
       </w:pPr>
     </w:p>
     <w:sectPr>
-      <w:headerReference w:type="default" r:id="rId25"/>
-      <w:footerReference w:type="default" r:id="rId26"/>
+      <w:headerReference w:type="default" r:id="rId27"/>
+      <w:footerReference w:type="default" r:id="rId28"/>
       <w:pgSz w:w="11906" w:h="16838"/>
       <w:pgMar w:top="567" w:right="680" w:bottom="1134" w:left="1418" w:header="720" w:footer="680" w:gutter="0"/>
       <w:pgNumType w:start="3"/>
@@ -6954,14 +6820,14 @@
 
 <file path=word/endnotes.xml><?xml version="1.0" encoding="utf-8"?>
 <w:endnotes xmlns:ve="http://schemas.openxmlformats.org/markup-compatibility/2006" xmlns:o="urn:schemas-microsoft-com:office:office" xmlns:r="http://schemas.openxmlformats.org/officeDocument/2006/relationships" xmlns:m="http://schemas.openxmlformats.org/officeDocument/2006/math" xmlns:v="urn:schemas-microsoft-com:vml" xmlns:wp="http://schemas.openxmlformats.org/drawingml/2006/wordprocessingDrawing" xmlns:w10="urn:schemas-microsoft-com:office:word" xmlns:w="http://schemas.openxmlformats.org/wordprocessingml/2006/main" xmlns:wne="http://schemas.microsoft.com/office/word/2006/wordml">
-  <w:endnote w:type="separator" w:id="-1">
+  <w:endnote w:type="separator" w:id="0">
     <w:p>
       <w:r>
         <w:separator/>
       </w:r>
     </w:p>
   </w:endnote>
-  <w:endnote w:type="continuationSeparator" w:id="0">
+  <w:endnote w:type="continuationSeparator" w:id="1">
     <w:p>
       <w:r>
         <w:continuationSeparator/>
@@ -6994,7 +6860,7 @@
           <v:stroke joinstyle="miter"/>
           <v:path gradientshapeok="t" o:connecttype="rect"/>
         </v:shapetype>
-        <v:shape id="Text Box 19" o:spid="_x0000_s4110" type="#_x0000_t202" style="position:absolute;margin-left:180.2pt;margin-top:2.7pt;width:4in;height:36.1pt;z-index:251664896;visibility:visible;mso-wrap-style:square;mso-width-percent:0;mso-height-percent:0;mso-wrap-distance-left:9pt;mso-wrap-distance-top:0;mso-wrap-distance-right:9pt;mso-wrap-distance-bottom:0;mso-position-horizontal:absolute;mso-position-horizontal-relative:text;mso-position-vertical:absolute;mso-position-vertical-relative:text;mso-width-percent:0;mso-height-percent:0;mso-width-relative:page;mso-height-relative:page;v-text-anchor:top" o:gfxdata="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" stroked="f">
+        <v:shape id="Text Box 19" o:spid="_x0000_s4110" type="#_x0000_t202" style="position:absolute;margin-left:180.2pt;margin-top:2.7pt;width:4in;height:36.1pt;z-index:251664896;visibility:visible" o:gfxdata="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" stroked="f">
           <v:textbox inset=",2.3mm">
             <w:txbxContent>
               <w:p>
@@ -7076,7 +6942,7 @@
         <w:szCs w:val="22"/>
       </w:rPr>
       <w:pict>
-        <v:shape id="Text Box 18" o:spid="_x0000_s4109" type="#_x0000_t202" style="position:absolute;margin-left:184.3pt;margin-top:9.95pt;width:284.85pt;height:25.45pt;z-index:251663872;visibility:visible;mso-wrap-style:square;mso-width-percent:0;mso-height-percent:0;mso-wrap-distance-left:9pt;mso-wrap-distance-top:0;mso-wrap-distance-right:9pt;mso-wrap-distance-bottom:0;mso-position-horizontal:absolute;mso-position-horizontal-relative:text;mso-position-vertical:absolute;mso-position-vertical-relative:text;mso-width-percent:0;mso-height-percent:0;mso-width-relative:page;mso-height-relative:page;v-text-anchor:top" o:gfxdata="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" strokecolor="white">
+        <v:shape id="Text Box 18" o:spid="_x0000_s4109" type="#_x0000_t202" style="position:absolute;margin-left:184.3pt;margin-top:9.95pt;width:284.85pt;height:25.45pt;z-index:251663872;visibility:visible" o:gfxdata="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" strokecolor="white">
           <v:textbox inset="0,0,0,0">
             <w:txbxContent>
               <w:p/>
@@ -7093,7 +6959,7 @@
         <w:szCs w:val="22"/>
       </w:rPr>
       <w:pict>
-        <v:line id="Line 15" o:spid="_x0000_s4108" style="position:absolute;z-index:251660800;visibility:visible;mso-wrap-style:square;mso-width-percent:0;mso-height-percent:0;mso-wrap-distance-left:9pt;mso-wrap-distance-top:0;mso-wrap-distance-right:9pt;mso-wrap-distance-bottom:0;mso-position-horizontal:absolute;mso-position-horizontal-relative:text;mso-position-vertical:absolute;mso-position-vertical-relative:text;mso-width-percent:0;mso-height-percent:0;mso-width-relative:page;mso-height-relative:page" from="476.35pt,-1.35pt" to="476.4pt,41.2pt" o:gfxdata="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" strokeweight="2pt">
+        <v:line id="Line 15" o:spid="_x0000_s4108" style="position:absolute;z-index:251660800;visibility:visible" from="476.35pt,-1.35pt" to="476.4pt,41.2pt" o:gfxdata="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" strokeweight="2pt">
           <v:stroke startarrowwidth="narrow" startarrowlength="short" endarrowwidth="narrow" endarrowlength="short"/>
         </v:line>
       </w:pict>
@@ -7106,7 +6972,7 @@
         <w:szCs w:val="22"/>
       </w:rPr>
       <w:pict>
-        <v:line id="Line 14" o:spid="_x0000_s4107" style="position:absolute;z-index:251659776;visibility:visible;mso-wrap-style:square;mso-width-percent:0;mso-height-percent:0;mso-wrap-distance-left:9pt;mso-wrap-distance-top:0;mso-wrap-distance-right:9pt;mso-wrap-distance-bottom:0;mso-position-horizontal:absolute;mso-position-horizontal-relative:text;mso-position-vertical:absolute;mso-position-vertical-relative:text;mso-width-percent:0;mso-height-percent:0;mso-width-relative:page;mso-height-relative:page" from="175.8pt,-1.35pt" to="175.85pt,41.2pt" o:gfxdata="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" strokeweight="2pt">
+        <v:line id="Line 14" o:spid="_x0000_s4107" style="position:absolute;z-index:251659776;visibility:visible" from="175.8pt,-1.35pt" to="175.85pt,41.2pt" o:gfxdata="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" strokeweight="2pt">
           <v:stroke startarrowwidth="narrow" startarrowlength="short" endarrowwidth="narrow" endarrowlength="short"/>
         </v:line>
       </w:pict>
@@ -7119,7 +6985,7 @@
         <w:szCs w:val="22"/>
       </w:rPr>
       <w:pict>
-        <v:line id="Line 13" o:spid="_x0000_s4106" style="position:absolute;z-index:251658752;visibility:visible;mso-wrap-style:square;mso-width-percent:0;mso-height-percent:0;mso-wrap-distance-left:9pt;mso-wrap-distance-top:0;mso-wrap-distance-right:9pt;mso-wrap-distance-bottom:0;mso-position-horizontal:absolute;mso-position-horizontal-relative:text;mso-position-vertical:absolute;mso-position-vertical-relative:text;mso-width-percent:0;mso-height-percent:0;mso-width-relative:page;mso-height-relative:page" from="147.45pt,-1.35pt" to="147.5pt,41.2pt" o:gfxdata="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" strokeweight="2pt">
+        <v:line id="Line 13" o:spid="_x0000_s4106" style="position:absolute;z-index:251658752;visibility:visible" from="147.45pt,-1.35pt" to="147.5pt,41.2pt" o:gfxdata="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" strokeweight="2pt">
           <v:stroke startarrowwidth="narrow" startarrowlength="short" endarrowwidth="narrow" endarrowlength="short"/>
         </v:line>
       </w:pict>
@@ -7132,7 +6998,7 @@
         <w:szCs w:val="22"/>
       </w:rPr>
       <w:pict>
-        <v:line id="Line 12" o:spid="_x0000_s4105" style="position:absolute;z-index:251657728;visibility:visible;mso-wrap-style:square;mso-width-percent:0;mso-height-percent:0;mso-wrap-distance-left:9pt;mso-wrap-distance-top:0;mso-wrap-distance-right:9pt;mso-wrap-distance-bottom:0;mso-position-horizontal:absolute;mso-position-horizontal-relative:text;mso-position-vertical:absolute;mso-position-vertical-relative:text;mso-width-percent:0;mso-height-percent:0;mso-width-relative:page;mso-height-relative:page" from="104.9pt,-1.35pt" to="104.95pt,41.2pt" o:gfxdata="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" strokeweight="2pt">
+        <v:line id="Line 12" o:spid="_x0000_s4105" style="position:absolute;z-index:251657728;visibility:visible" from="104.9pt,-1.35pt" to="104.95pt,41.2pt" o:gfxdata="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" strokeweight="2pt">
           <v:stroke startarrowwidth="narrow" startarrowlength="short" endarrowwidth="narrow" endarrowlength="short"/>
         </v:line>
       </w:pict>
@@ -7145,7 +7011,7 @@
         <w:szCs w:val="22"/>
       </w:rPr>
       <w:pict>
-        <v:line id="Line 11" o:spid="_x0000_s4104" style="position:absolute;z-index:251656704;visibility:visible;mso-wrap-style:square;mso-width-percent:0;mso-height-percent:0;mso-wrap-distance-left:9pt;mso-wrap-distance-top:0;mso-wrap-distance-right:9pt;mso-wrap-distance-bottom:0;mso-position-horizontal:absolute;mso-position-horizontal-relative:text;mso-position-vertical:absolute;mso-position-vertical-relative:text;mso-width-percent:0;mso-height-percent:0;mso-width-relative:page;mso-height-relative:page" from="36.9pt,-1.35pt" to="36.95pt,41.2pt" o:gfxdata="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" strokeweight="2pt">
+        <v:line id="Line 11" o:spid="_x0000_s4104" style="position:absolute;z-index:251656704;visibility:visible" from="36.9pt,-1.35pt" to="36.95pt,41.2pt" o:gfxdata="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" strokeweight="2pt">
           <v:stroke startarrowwidth="narrow" startarrowlength="short" endarrowwidth="narrow" endarrowlength="short"/>
         </v:line>
       </w:pict>
@@ -7158,7 +7024,7 @@
         <w:szCs w:val="22"/>
       </w:rPr>
       <w:pict>
-        <v:line id="Line 9" o:spid="_x0000_s4103" style="position:absolute;z-index:251655680;visibility:visible;mso-wrap-style:square;mso-width-percent:0;mso-height-percent:0;mso-wrap-distance-left:9pt;mso-wrap-distance-top:0;mso-wrap-distance-right:9pt;mso-wrap-distance-bottom:0;mso-position-horizontal:absolute;mso-position-horizontal-relative:text;mso-position-vertical:absolute;mso-position-vertical-relative:text;mso-width-percent:0;mso-height-percent:0;mso-width-relative:page;mso-height-relative:page" from="8.55pt,-1.35pt" to="8.6pt,41.2pt" o:gfxdata="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" strokeweight="2pt">
+        <v:line id="Line 9" o:spid="_x0000_s4103" style="position:absolute;z-index:251655680;visibility:visible" from="8.55pt,-1.35pt" to="8.6pt,41.2pt" o:gfxdata="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" strokeweight="2pt">
           <v:stroke startarrowwidth="narrow" startarrowlength="short" endarrowwidth="narrow" endarrowlength="short"/>
         </v:line>
       </w:pict>
@@ -7171,7 +7037,7 @@
         <w:szCs w:val="22"/>
       </w:rPr>
       <w:pict>
-        <v:line id="Line 8" o:spid="_x0000_s4102" style="position:absolute;z-index:251654656;visibility:visible;mso-wrap-style:square;mso-width-percent:0;mso-height-percent:0;mso-wrap-distance-left:9pt;mso-wrap-distance-top:0;mso-wrap-distance-right:9pt;mso-wrap-distance-bottom:0;mso-position-horizontal:absolute;mso-position-horizontal-relative:text;mso-position-vertical:absolute;mso-position-vertical-relative:text;mso-width-percent:0;mso-height-percent:0;mso-width-relative:page;mso-height-relative:page" from="-14.2pt,-1.35pt" to="504.6pt,-1.3pt" o:gfxdata="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" strokeweight="2pt">
+        <v:line id="Line 8" o:spid="_x0000_s4102" style="position:absolute;z-index:251654656;visibility:visible" from="-14.2pt,-1.35pt" to="504.6pt,-1.3pt" o:gfxdata="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" strokeweight="2pt">
           <v:stroke startarrowwidth="narrow" startarrowlength="short" endarrowwidth="narrow" endarrowlength="short"/>
         </v:line>
       </w:pict>
@@ -7199,7 +7065,7 @@
         <w:szCs w:val="22"/>
       </w:rPr>
       <w:pict>
-        <v:shape id="Text Box 20" o:spid="_x0000_s4101" type="#_x0000_t202" style="position:absolute;margin-left:475.4pt;margin-top:9.8pt;width:31pt;height:19.85pt;z-index:251665920;visibility:visible;mso-wrap-style:square;mso-width-percent:0;mso-height-percent:0;mso-wrap-distance-left:9pt;mso-wrap-distance-top:0;mso-wrap-distance-right:9pt;mso-wrap-distance-bottom:0;mso-position-horizontal:absolute;mso-position-horizontal-relative:text;mso-position-vertical:absolute;mso-position-vertical-relative:text;mso-width-percent:0;mso-height-percent:0;mso-width-relative:page;mso-height-relative:page;v-text-anchor:top" o:gfxdata="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" filled="f" stroked="f">
+        <v:shape id="Text Box 20" o:spid="_x0000_s4101" type="#_x0000_t202" style="position:absolute;margin-left:475.4pt;margin-top:9.8pt;width:31pt;height:19.85pt;z-index:251665920;visibility:visible" o:gfxdata="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" filled="f" stroked="f">
           <v:fill opacity="32896f"/>
           <v:textbox inset="0,0,0,0">
             <w:txbxContent>
@@ -7243,7 +7109,7 @@
                     <w:szCs w:val="28"/>
                     <w:lang w:val="en-US"/>
                   </w:rPr>
-                  <w:t>6</w:t>
+                  <w:t>18</w:t>
                 </w:r>
                 <w:r>
                   <w:rPr>
@@ -7266,7 +7132,7 @@
         <w:szCs w:val="22"/>
       </w:rPr>
       <w:pict>
-        <v:line id="Line 16" o:spid="_x0000_s4100" style="position:absolute;z-index:251661824;visibility:visible;mso-wrap-style:square;mso-width-percent:0;mso-height-percent:0;mso-wrap-distance-left:9pt;mso-wrap-distance-top:0;mso-wrap-distance-right:9pt;mso-wrap-distance-bottom:0;mso-position-horizontal:absolute;mso-position-horizontal-relative:text;mso-position-vertical:absolute;mso-position-vertical-relative:text;mso-width-percent:0;mso-height-percent:0;mso-width-relative:page;mso-height-relative:page" from="476.3pt,5.8pt" to="504.65pt,5.85pt" o:gfxdata="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" strokeweight="2pt">
+        <v:line id="Line 16" o:spid="_x0000_s4100" style="position:absolute;z-index:251661824;visibility:visible" from="476.3pt,5.8pt" to="504.65pt,5.85pt" o:gfxdata="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" strokeweight="2pt">
           <v:stroke startarrowwidth="narrow" startarrowlength="short" endarrowwidth="narrow" endarrowlength="short"/>
         </v:line>
       </w:pict>
@@ -7278,7 +7144,7 @@
         <w:szCs w:val="22"/>
       </w:rPr>
       <w:pict>
-        <v:line id="Line 7" o:spid="_x0000_s4099" style="position:absolute;z-index:251653632;visibility:visible;mso-wrap-style:square;mso-width-percent:0;mso-height-percent:0;mso-wrap-distance-left:9pt;mso-wrap-distance-top:0;mso-wrap-distance-right:9pt;mso-wrap-distance-bottom:0;mso-position-horizontal:absolute;mso-position-horizontal-relative:text;mso-position-vertical:absolute;mso-position-vertical-relative:text;mso-width-percent:0;mso-height-percent:0;mso-width-relative:page;mso-height-relative:page" from="-14.15pt,28.5pt" to="504.6pt,28.55pt" o:gfxdata="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" strokeweight="2pt">
+        <v:line id="Line 7" o:spid="_x0000_s4099" style="position:absolute;z-index:251653632;visibility:visible" from="-14.15pt,28.5pt" to="504.6pt,28.55pt" o:gfxdata="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" strokeweight="2pt">
           <v:stroke startarrowwidth="narrow" startarrowlength="short" endarrowwidth="narrow" endarrowlength="short"/>
         </v:line>
       </w:pict>
@@ -7290,7 +7156,7 @@
         <w:szCs w:val="22"/>
       </w:rPr>
       <w:pict>
-        <v:line id="Line 6" o:spid="_x0000_s4098" style="position:absolute;flip:y;z-index:251652608;visibility:visible;mso-wrap-style:square;mso-width-percent:0;mso-height-percent:0;mso-wrap-distance-left:9pt;mso-wrap-distance-top:0;mso-wrap-distance-right:9pt;mso-wrap-distance-bottom:0;mso-position-horizontal:absolute;mso-position-horizontal-relative:text;mso-position-vertical:absolute;mso-position-vertical-relative:text;mso-width-percent:0;mso-height-percent:0;mso-width-relative:page;mso-height-relative:page" from="-14.05pt,.15pt" to="175.9pt,.15pt" o:gfxdata="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">
+        <v:line id="Line 6" o:spid="_x0000_s4098" style="position:absolute;flip:y;z-index:251652608;visibility:visible" from="-14.05pt,.15pt" to="175.9pt,.15pt" o:gfxdata="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">
           <v:stroke startarrowwidth="narrow" startarrowlength="short" endarrowwidth="narrow" endarrowlength="short"/>
         </v:line>
       </w:pict>
@@ -7302,7 +7168,7 @@
         <w:szCs w:val="22"/>
       </w:rPr>
       <w:pict>
-        <v:line id="Line 5" o:spid="_x0000_s4097" style="position:absolute;flip:y;z-index:251651584;visibility:visible;mso-wrap-style:square;mso-width-percent:0;mso-height-percent:0;mso-wrap-distance-left:9pt;mso-wrap-distance-top:0;mso-wrap-distance-right:9pt;mso-wrap-distance-bottom:0;mso-position-horizontal:absolute;mso-position-horizontal-relative:text;mso-position-vertical:absolute;mso-position-vertical-relative:text;mso-width-percent:0;mso-height-percent:0;mso-width-relative:page;mso-height-relative:page" from="-14.1pt,14.35pt" to="175.85pt,14.35pt" o:gfxdata="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" strokeweight="2pt">
+        <v:line id="Line 5" o:spid="_x0000_s4097" style="position:absolute;flip:y;z-index:251651584;visibility:visible" from="-14.1pt,14.35pt" to="175.85pt,14.35pt" o:gfxdata="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" strokeweight="2pt">
           <v:stroke startarrowwidth="narrow" startarrowlength="short" endarrowwidth="narrow" endarrowlength="short"/>
         </v:line>
       </w:pict>
@@ -7320,14 +7186,14 @@
 
 <file path=word/footnotes.xml><?xml version="1.0" encoding="utf-8"?>
 <w:footnotes xmlns:ve="http://schemas.openxmlformats.org/markup-compatibility/2006" xmlns:o="urn:schemas-microsoft-com:office:office" xmlns:r="http://schemas.openxmlformats.org/officeDocument/2006/relationships" xmlns:m="http://schemas.openxmlformats.org/officeDocument/2006/math" xmlns:v="urn:schemas-microsoft-com:vml" xmlns:wp="http://schemas.openxmlformats.org/drawingml/2006/wordprocessingDrawing" xmlns:w10="urn:schemas-microsoft-com:office:word" xmlns:w="http://schemas.openxmlformats.org/wordprocessingml/2006/main" xmlns:wne="http://schemas.microsoft.com/office/word/2006/wordml">
-  <w:footnote w:type="separator" w:id="-1">
+  <w:footnote w:type="separator" w:id="0">
     <w:p>
       <w:r>
         <w:separator/>
       </w:r>
     </w:p>
   </w:footnote>
-  <w:footnote w:type="continuationSeparator" w:id="0">
+  <w:footnote w:type="continuationSeparator" w:id="1">
     <w:p>
       <w:r>
         <w:continuationSeparator/>
@@ -7349,32 +7215,24 @@
       </w:rPr>
       <w:pict>
         <v:group id="Group 29" o:spid="_x0000_s4113" style="position:absolute;margin-left:-14.15pt;margin-top:-20.15pt;width:520.55pt;height:804.6pt;z-index:251662848" coordorigin="1135,317" coordsize="10411,16092" o:gfxdata="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">
-          <v:line id="Line 2" o:spid="_x0000_s4116" style="position:absolute;visibility:visible;mso-wrap-style:square" from="1135,317" to="11510,317" o:connectortype="straight" o:gfxdata="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" strokeweight="2pt">
+          <v:line id="Line 2" o:spid="_x0000_s4116" style="position:absolute;visibility:visible" from="1135,317" to="11510,317" o:connectortype="straight" o:gfxdata="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" strokeweight="2pt">
             <v:stroke startarrowwidth="narrow" startarrowlength="short" endarrowwidth="narrow" endarrowlength="short"/>
           </v:line>
-          <v:rect id="Rectangle 10" o:spid="_x0000_s4115" style="position:absolute;left:1152;top:16121;width:3744;height:288;visibility:visible;mso-wrap-style:square;v-text-anchor:top" o:gfxdata="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" filled="f" stroked="f">
+          <v:rect id="Rectangle 10" o:spid="_x0000_s4115" style="position:absolute;left:1152;top:16121;width:3744;height:288;visibility:visible" o:gfxdata="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" filled="f" stroked="f">
             <v:textbox inset="0,1.5mm,0,0">
               <w:txbxContent>
                 <w:p>
-                  <w:proofErr w:type="spellStart"/>
                   <w:r>
                     <w:rPr>
                       <w:sz w:val="22"/>
                     </w:rPr>
-                    <w:t>Изм</w:t>
-                  </w:r>
-                  <w:proofErr w:type="spellEnd"/>
-                  <w:r>
-                    <w:rPr>
-                      <w:sz w:val="22"/>
-                    </w:rPr>
-                    <w:t xml:space="preserve">  Лист     № докум.       Подп.    Дата</w:t>
+                    <w:t>Изм  Лист     № докум.       Подп.    Дата</w:t>
                   </w:r>
                 </w:p>
               </w:txbxContent>
             </v:textbox>
           </v:rect>
-          <v:rect id="Rectangle 17" o:spid="_x0000_s4114" style="position:absolute;left:10981;top:15663;width:565;height:313;visibility:visible;mso-wrap-style:square;v-text-anchor:top" o:gfxdata="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" filled="f" stroked="f">
+          <v:rect id="Rectangle 17" o:spid="_x0000_s4114" style="position:absolute;left:10981;top:15663;width:565;height:313;visibility:visible" o:gfxdata="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" filled="f" stroked="f">
             <v:textbox inset="1pt,1pt,1pt,1pt">
               <w:txbxContent>
                 <w:p>
@@ -9473,7 +9331,7 @@
   <w:style w:type="paragraph" w:default="1" w:styleId="a">
     <w:name w:val="Normal"/>
     <w:qFormat/>
-    <w:rsid w:val="00BD10A7"/>
+    <w:rsid w:val="00BC1D96"/>
   </w:style>
   <w:style w:type="paragraph" w:styleId="1">
     <w:name w:val="heading 1"/>
@@ -10008,7 +9866,7 @@
   <a:extraClrSchemeLst/>
   <a:extLst>
     <a:ext uri="{05A4C25C-085E-4340-85A3-A5531E510DB2}">
-      <thm15:themeFamily xmlns:thm15="http://schemas.microsoft.com/office/thememl/2012/main" xmlns="" name="Office Theme" id="{62F939B6-93AF-4DB8-9C6B-D6C7DFDC589F}" vid="{4A3C46E8-61CC-4603-A589-7422A47A8E4A}"/>
+      <thm15:themeFamily xmlns="" xmlns:thm15="http://schemas.microsoft.com/office/thememl/2012/main" name="Office Theme" id="{62F939B6-93AF-4DB8-9C6B-D6C7DFDC589F}" vid="{4A3C46E8-61CC-4603-A589-7422A47A8E4A}"/>
     </a:ext>
   </a:extLst>
 </a:theme>

</xml_diff>

<commit_message>
add titular and content list
</commit_message>
<xml_diff>
--- a/TS.docx
+++ b/TS.docx
@@ -44,7 +44,23 @@
           <w:sz w:val="28"/>
           <w:szCs w:val="28"/>
         </w:rPr>
-        <w:t>трудно представить дом, в котором не было хотя бы одного персонального компьютера, или же иной современной техники коммуникации. И как бы часто мы не пользовались данными современными устройствами, мы все же понимаем, что все в этом мире имеет свойство изнашиваться и устаревать. Что бы не сталкиваться с этой проблемой, нужно хотя бы иногда обновлять свой компьютер, не только в плане ПО, но и в целом. А значит мы неизбежно, вскоре, попадем в магазин</w:t>
+        <w:t xml:space="preserve">трудно представить дом, в котором не было хотя бы одного персонального компьютера, или же иной современной техники коммуникации. И как бы часто мы не пользовались данными современными устройствами, мы все же понимаем, что все в этом мире имеет свойство изнашиваться и устаревать. Что бы не сталкиваться с этой проблемой, нужно хотя бы иногда обновлять свой компьютер, не только в плане </w:t>
+      </w:r>
+      <w:proofErr w:type="gramStart"/>
+      <w:r>
+        <w:rPr>
+          <w:sz w:val="28"/>
+          <w:szCs w:val="28"/>
+        </w:rPr>
+        <w:t>ПО</w:t>
+      </w:r>
+      <w:proofErr w:type="gramEnd"/>
+      <w:r>
+        <w:rPr>
+          <w:sz w:val="28"/>
+          <w:szCs w:val="28"/>
+        </w:rPr>
+        <w:t>, но и в целом. А значит мы неизбежно, вскоре, попадем в магазин</w:t>
       </w:r>
       <w:r>
         <w:rPr>
@@ -136,7 +152,23 @@
           <w:sz w:val="28"/>
           <w:szCs w:val="28"/>
         </w:rPr>
-        <w:t>по продаже компьютерных комплектующих.</w:t>
+        <w:t xml:space="preserve">по продаже </w:t>
+      </w:r>
+      <w:proofErr w:type="gramStart"/>
+      <w:r>
+        <w:rPr>
+          <w:sz w:val="28"/>
+          <w:szCs w:val="28"/>
+        </w:rPr>
+        <w:t>компьютерных</w:t>
+      </w:r>
+      <w:proofErr w:type="gramEnd"/>
+      <w:r>
+        <w:rPr>
+          <w:sz w:val="28"/>
+          <w:szCs w:val="28"/>
+        </w:rPr>
+        <w:t xml:space="preserve"> комплектующих.</w:t>
       </w:r>
     </w:p>
     <w:p>
@@ -210,7 +242,23 @@
           <w:szCs w:val="28"/>
         </w:rPr>
         <w:softHyphen/>
-        <w:t>____  от  _______.</w:t>
+        <w:t xml:space="preserve">____  </w:t>
+      </w:r>
+      <w:proofErr w:type="gramStart"/>
+      <w:r>
+        <w:rPr>
+          <w:sz w:val="28"/>
+          <w:szCs w:val="28"/>
+        </w:rPr>
+        <w:t>от</w:t>
+      </w:r>
+      <w:proofErr w:type="gramEnd"/>
+      <w:r>
+        <w:rPr>
+          <w:sz w:val="28"/>
+          <w:szCs w:val="28"/>
+        </w:rPr>
+        <w:t xml:space="preserve">  _______.</w:t>
       </w:r>
     </w:p>
     <w:p>
@@ -253,13 +301,6 @@
           <w:sz w:val="28"/>
           <w:szCs w:val="28"/>
         </w:rPr>
-        <w:t xml:space="preserve"> по</w:t>
-      </w:r>
-      <w:r>
-        <w:rPr>
-          <w:sz w:val="28"/>
-          <w:szCs w:val="28"/>
-        </w:rPr>
         <w:t xml:space="preserve"> </w:t>
       </w:r>
       <w:r>
@@ -267,6 +308,27 @@
           <w:sz w:val="28"/>
           <w:szCs w:val="28"/>
         </w:rPr>
+        <w:t xml:space="preserve">магазина </w:t>
+      </w:r>
+      <w:r>
+        <w:rPr>
+          <w:sz w:val="28"/>
+          <w:szCs w:val="28"/>
+        </w:rPr>
+        <w:t>по</w:t>
+      </w:r>
+      <w:r>
+        <w:rPr>
+          <w:sz w:val="28"/>
+          <w:szCs w:val="28"/>
+        </w:rPr>
+        <w:t xml:space="preserve"> </w:t>
+      </w:r>
+      <w:r>
+        <w:rPr>
+          <w:sz w:val="28"/>
+          <w:szCs w:val="28"/>
+        </w:rPr>
         <w:t>продаже</w:t>
       </w:r>
       <w:r>
@@ -274,14 +336,30 @@
           <w:sz w:val="28"/>
           <w:szCs w:val="28"/>
         </w:rPr>
-        <w:t xml:space="preserve"> компьютерн</w:t>
-      </w:r>
-      <w:r>
-        <w:rPr>
-          <w:sz w:val="28"/>
-          <w:szCs w:val="28"/>
-        </w:rPr>
-        <w:t>ых комплектующих</w:t>
+        <w:t xml:space="preserve"> </w:t>
+      </w:r>
+      <w:proofErr w:type="gramStart"/>
+      <w:r>
+        <w:rPr>
+          <w:sz w:val="28"/>
+          <w:szCs w:val="28"/>
+        </w:rPr>
+        <w:t>компьютерн</w:t>
+      </w:r>
+      <w:r>
+        <w:rPr>
+          <w:sz w:val="28"/>
+          <w:szCs w:val="28"/>
+        </w:rPr>
+        <w:t>ых</w:t>
+      </w:r>
+      <w:proofErr w:type="gramEnd"/>
+      <w:r>
+        <w:rPr>
+          <w:sz w:val="28"/>
+          <w:szCs w:val="28"/>
+        </w:rPr>
+        <w:t xml:space="preserve"> комплектующих</w:t>
       </w:r>
       <w:r>
         <w:rPr>
@@ -326,7 +404,22 @@
           <w:sz w:val="28"/>
           <w:szCs w:val="28"/>
         </w:rPr>
-        <w:t xml:space="preserve"> Автоматизированная информационная система </w:t>
+        <w:t xml:space="preserve"> </w:t>
+      </w:r>
+      <w:proofErr w:type="gramStart"/>
+      <w:r>
+        <w:rPr>
+          <w:sz w:val="28"/>
+          <w:szCs w:val="28"/>
+        </w:rPr>
+        <w:t xml:space="preserve">Автоматизированная информационная система </w:t>
+      </w:r>
+      <w:r>
+        <w:rPr>
+          <w:sz w:val="28"/>
+          <w:szCs w:val="28"/>
+        </w:rPr>
+        <w:t xml:space="preserve">магазина </w:t>
       </w:r>
       <w:r>
         <w:rPr>
@@ -405,6 +498,7 @@
         </w:rPr>
         <w:t>.</w:t>
       </w:r>
+      <w:proofErr w:type="gramEnd"/>
     </w:p>
     <w:p>
       <w:pPr>
@@ -788,6 +882,7 @@
         </w:rPr>
         <w:t xml:space="preserve">на форме </w:t>
       </w:r>
+      <w:proofErr w:type="gramStart"/>
       <w:r>
         <w:rPr>
           <w:sz w:val="28"/>
@@ -795,6 +890,7 @@
         </w:rPr>
         <w:t>комплектующие</w:t>
       </w:r>
+      <w:proofErr w:type="gramEnd"/>
       <w:r>
         <w:rPr>
           <w:sz w:val="28"/>
@@ -838,6 +934,7 @@
         </w:rPr>
         <w:t>автоматическая установка статуса заказа (</w:t>
       </w:r>
+      <w:proofErr w:type="gramStart"/>
       <w:r>
         <w:rPr>
           <w:sz w:val="28"/>
@@ -845,6 +942,7 @@
         </w:rPr>
         <w:t>Выполнен</w:t>
       </w:r>
+      <w:proofErr w:type="gramEnd"/>
       <w:r>
         <w:rPr>
           <w:sz w:val="28"/>
@@ -874,6 +972,7 @@
         </w:rPr>
         <w:t>автоматическая смена статуса заказа (</w:t>
       </w:r>
+      <w:proofErr w:type="gramStart"/>
       <w:r>
         <w:rPr>
           <w:sz w:val="28"/>
@@ -881,6 +980,7 @@
         </w:rPr>
         <w:t>Отменен</w:t>
       </w:r>
+      <w:proofErr w:type="gramEnd"/>
       <w:r>
         <w:rPr>
           <w:sz w:val="28"/>
@@ -1256,8 +1356,17 @@
           <w:sz w:val="28"/>
           <w:szCs w:val="28"/>
         </w:rPr>
-        <w:t>е комплектующие</w:t>
-      </w:r>
+        <w:t xml:space="preserve">е </w:t>
+      </w:r>
+      <w:proofErr w:type="gramStart"/>
+      <w:r>
+        <w:rPr>
+          <w:sz w:val="28"/>
+          <w:szCs w:val="28"/>
+        </w:rPr>
+        <w:t>комплектующие</w:t>
+      </w:r>
+      <w:proofErr w:type="gramEnd"/>
       <w:r>
         <w:rPr>
           <w:sz w:val="28"/>
@@ -1426,7 +1535,23 @@
           <w:sz w:val="28"/>
           <w:szCs w:val="28"/>
         </w:rPr>
-        <w:t>на ФИО клиента, сотрудника стоит ограничение только русский алфавит, допускается знак «-»;</w:t>
+        <w:t>на ФИО клиента, сотрудника стоит ограничение только русский алфавит, допускается знак «</w:t>
+      </w:r>
+      <w:proofErr w:type="gramStart"/>
+      <w:r>
+        <w:rPr>
+          <w:sz w:val="28"/>
+          <w:szCs w:val="28"/>
+        </w:rPr>
+        <w:t>-»</w:t>
+      </w:r>
+      <w:proofErr w:type="gramEnd"/>
+      <w:r>
+        <w:rPr>
+          <w:sz w:val="28"/>
+          <w:szCs w:val="28"/>
+        </w:rPr>
+        <w:t>;</w:t>
       </w:r>
     </w:p>
     <w:p>
@@ -1494,6 +1619,7 @@
         </w:rPr>
         <w:t xml:space="preserve">использование элемента </w:t>
       </w:r>
+      <w:proofErr w:type="spellStart"/>
       <w:r>
         <w:rPr>
           <w:sz w:val="28"/>
@@ -1502,6 +1628,7 @@
         </w:rPr>
         <w:t>captcha</w:t>
       </w:r>
+      <w:proofErr w:type="spellEnd"/>
       <w:r>
         <w:rPr>
           <w:sz w:val="28"/>
@@ -1516,6 +1643,7 @@
         </w:rPr>
         <w:t xml:space="preserve">после неудачной авторизации. При неудачной попытке авторизации с помощью </w:t>
       </w:r>
+      <w:proofErr w:type="spellStart"/>
       <w:r>
         <w:rPr>
           <w:sz w:val="28"/>
@@ -1524,6 +1652,7 @@
         </w:rPr>
         <w:t>captcha</w:t>
       </w:r>
+      <w:proofErr w:type="spellEnd"/>
       <w:r>
         <w:rPr>
           <w:sz w:val="28"/>
@@ -1538,6 +1667,7 @@
         </w:rPr>
         <w:t xml:space="preserve">система блокирует возможность входа на 10 секунд. </w:t>
       </w:r>
+      <w:proofErr w:type="spellStart"/>
       <w:r>
         <w:rPr>
           <w:sz w:val="28"/>
@@ -1546,6 +1676,7 @@
         </w:rPr>
         <w:t>Captcha</w:t>
       </w:r>
+      <w:proofErr w:type="spellEnd"/>
       <w:r>
         <w:rPr>
           <w:sz w:val="28"/>
@@ -1963,7 +2094,14 @@
           <w:sz w:val="28"/>
           <w:szCs w:val="28"/>
         </w:rPr>
-        <w:t xml:space="preserve">Операционная система не ниже </w:t>
+        <w:t>о</w:t>
+      </w:r>
+      <w:r>
+        <w:rPr>
+          <w:sz w:val="28"/>
+          <w:szCs w:val="28"/>
+        </w:rPr>
+        <w:t xml:space="preserve">перационная система не ниже </w:t>
       </w:r>
       <w:r>
         <w:rPr>
@@ -2165,7 +2303,23 @@
           <w:sz w:val="28"/>
           <w:szCs w:val="28"/>
         </w:rPr>
-        <w:t>текст программы;</w:t>
+        <w:t>те</w:t>
+      </w:r>
+      <w:proofErr w:type="gramStart"/>
+      <w:r>
+        <w:rPr>
+          <w:sz w:val="28"/>
+          <w:szCs w:val="28"/>
+        </w:rPr>
+        <w:t>кст пр</w:t>
+      </w:r>
+      <w:proofErr w:type="gramEnd"/>
+      <w:r>
+        <w:rPr>
+          <w:sz w:val="28"/>
+          <w:szCs w:val="28"/>
+        </w:rPr>
+        <w:t>ограммы;</w:t>
       </w:r>
     </w:p>
     <w:p>
@@ -2261,7 +2415,23 @@
           <w:sz w:val="28"/>
           <w:szCs w:val="28"/>
         </w:rPr>
-        <w:t>. Найденные приложения используются как веб-ресурс. Не было обнаружено, ни одного настольного программного приложения для платформы .</w:t>
+        <w:t xml:space="preserve">. Найденные приложения используются как </w:t>
+      </w:r>
+      <w:proofErr w:type="spellStart"/>
+      <w:r>
+        <w:rPr>
+          <w:sz w:val="28"/>
+          <w:szCs w:val="28"/>
+        </w:rPr>
+        <w:t>веб-ресурс</w:t>
+      </w:r>
+      <w:proofErr w:type="spellEnd"/>
+      <w:r>
+        <w:rPr>
+          <w:sz w:val="28"/>
+          <w:szCs w:val="28"/>
+        </w:rPr>
+        <w:t>. Не было обнаружено, ни одного настольного программного приложения для платформы .</w:t>
       </w:r>
       <w:r>
         <w:rPr>
@@ -2421,7 +2591,23 @@
           <w:sz w:val="28"/>
           <w:szCs w:val="28"/>
         </w:rPr>
-        <w:t>разработанный проект может быть использован в качестве портфолио при прохождении собеседований в рамках трудоустройства.</w:t>
+        <w:t xml:space="preserve">разработанный проект может быть использован в качестве </w:t>
+      </w:r>
+      <w:proofErr w:type="spellStart"/>
+      <w:r>
+        <w:rPr>
+          <w:sz w:val="28"/>
+          <w:szCs w:val="28"/>
+        </w:rPr>
+        <w:t>портфолио</w:t>
+      </w:r>
+      <w:proofErr w:type="spellEnd"/>
+      <w:r>
+        <w:rPr>
+          <w:sz w:val="28"/>
+          <w:szCs w:val="28"/>
+        </w:rPr>
+        <w:t xml:space="preserve"> при прохождении собеседований в рамках трудоустройства.</w:t>
       </w:r>
       <w:r>
         <w:rPr>
@@ -3072,7 +3258,23 @@
                 <w:sz w:val="28"/>
                 <w:szCs w:val="28"/>
               </w:rPr>
-              <w:t>Текст программы, руководство пользователя, пояснительная записка</w:t>
+              <w:t>Те</w:t>
+            </w:r>
+            <w:proofErr w:type="gramStart"/>
+            <w:r>
+              <w:rPr>
+                <w:sz w:val="28"/>
+                <w:szCs w:val="28"/>
+              </w:rPr>
+              <w:t>кст пр</w:t>
+            </w:r>
+            <w:proofErr w:type="gramEnd"/>
+            <w:r>
+              <w:rPr>
+                <w:sz w:val="28"/>
+                <w:szCs w:val="28"/>
+              </w:rPr>
+              <w:t>ограммы, руководство пользователя, пояснительная записка</w:t>
             </w:r>
           </w:p>
         </w:tc>
@@ -3215,12 +3417,21 @@
           <w:szCs w:val="28"/>
         </w:rPr>
       </w:pPr>
-      <w:r>
-        <w:rPr>
-          <w:sz w:val="28"/>
-          <w:szCs w:val="28"/>
-        </w:rPr>
-        <w:t>При приемки информационной системы должны быть проведены следующие виды испытаний:</w:t>
+      <w:proofErr w:type="gramStart"/>
+      <w:r>
+        <w:rPr>
+          <w:sz w:val="28"/>
+          <w:szCs w:val="28"/>
+        </w:rPr>
+        <w:t>При</w:t>
+      </w:r>
+      <w:proofErr w:type="gramEnd"/>
+      <w:r>
+        <w:rPr>
+          <w:sz w:val="28"/>
+          <w:szCs w:val="28"/>
+        </w:rPr>
+        <w:t xml:space="preserve"> приемки информационной системы должны быть проведены следующие виды испытаний:</w:t>
       </w:r>
     </w:p>
     <w:p>
@@ -3382,6 +3593,7 @@
         </w:rPr>
         <w:t>риложение</w:t>
       </w:r>
+      <w:proofErr w:type="gramStart"/>
       <w:r>
         <w:rPr>
           <w:color w:val="000000"/>
@@ -3390,6 +3602,7 @@
         </w:rPr>
         <w:t xml:space="preserve"> А</w:t>
       </w:r>
+      <w:proofErr w:type="gramEnd"/>
     </w:p>
     <w:p>
       <w:pPr>
@@ -3457,6 +3670,7 @@
           <w:szCs w:val="28"/>
         </w:rPr>
       </w:pPr>
+      <w:proofErr w:type="gramStart"/>
       <w:r>
         <w:rPr>
           <w:color w:val="000000"/>
@@ -3496,6 +3710,7 @@
         </w:rPr>
         <w:t xml:space="preserve"> представлена в соответствии с рисунком А.1.</w:t>
       </w:r>
+      <w:proofErr w:type="gramEnd"/>
     </w:p>
     <w:p>
       <w:pPr>
@@ -3516,6 +3731,7 @@
           <w:szCs w:val="28"/>
         </w:rPr>
       </w:pPr>
+      <w:proofErr w:type="gramStart"/>
       <w:r>
         <w:rPr>
           <w:color w:val="000000"/>
@@ -3555,6 +3771,7 @@
         </w:rPr>
         <w:t xml:space="preserve"> позволяет определять ключевые сущности и связи между ними.</w:t>
       </w:r>
+      <w:proofErr w:type="gramEnd"/>
       <w:r>
         <w:t xml:space="preserve"> </w:t>
       </w:r>
@@ -3583,7 +3800,7 @@
                     <a:blip r:embed="rId8" cstate="print">
                       <a:extLst>
                         <a:ext uri="{28A0092B-C50C-407E-A947-70E740481C1C}">
-                          <a14:useLocalDpi xmlns="" xmlns:wpc="http://schemas.microsoft.com/office/word/2010/wordprocessingCanvas" xmlns:cx="http://schemas.microsoft.com/office/drawing/2014/chartex" xmlns:cx1="http://schemas.microsoft.com/office/drawing/2015/9/8/chartex" xmlns:cx2="http://schemas.microsoft.com/office/drawing/2015/10/21/chartex" xmlns:cx3="http://schemas.microsoft.com/office/drawing/2016/5/9/chartex" xmlns:cx4="http://schemas.microsoft.com/office/drawing/2016/5/10/chartex" xmlns:cx5="http://schemas.microsoft.com/office/drawing/2016/5/11/chartex" xmlns:cx6="http://schemas.microsoft.com/office/drawing/2016/5/12/chartex" xmlns:cx7="http://schemas.microsoft.com/office/drawing/2016/5/13/chartex" xmlns:cx8="http://schemas.microsoft.com/office/drawing/2016/5/14/chartex" xmlns:mc="http://schemas.openxmlformats.org/markup-compatibility/2006" xmlns:aink="http://schemas.microsoft.com/office/drawing/2016/ink" xmlns:am3d="http://schemas.microsoft.com/office/drawing/2017/model3d" xmlns:o="urn:schemas-microsoft-com:office:office" xmlns:v="urn:schemas-microsoft-com:vml" xmlns:wp14="http://schemas.microsoft.com/office/word/2010/wordprocessingDrawing" xmlns:w10="urn:schemas-microsoft-com:office:word" xmlns:w="http://schemas.openxmlformats.org/wordprocessingml/2006/main" xmlns:w14="http://schemas.microsoft.com/office/word/2010/wordml" xmlns:w15="http://schemas.microsoft.com/office/word/2012/wordml" xmlns:w16cex="http://schemas.microsoft.com/office/word/2018/wordml/cex" xmlns:w16cid="http://schemas.microsoft.com/office/word/2016/wordml/cid" xmlns:w16="http://schemas.microsoft.com/office/word/2018/wordml" xmlns:w16sdtdh="http://schemas.microsoft.com/office/word/2020/wordml/sdtdatahash" xmlns:w16se="http://schemas.microsoft.com/office/word/2015/wordml/symex" xmlns:wpg="http://schemas.microsoft.com/office/word/2010/wordprocessingGroup" xmlns:wpi="http://schemas.microsoft.com/office/word/2010/wordprocessingInk" xmlns:wps="http://schemas.microsoft.com/office/word/2010/wordprocessingShape" xmlns:a14="http://schemas.microsoft.com/office/drawing/2010/main" val="0"/>
+                          <a14:useLocalDpi xmlns:a14="http://schemas.microsoft.com/office/drawing/2010/main" xmlns:wps="http://schemas.microsoft.com/office/word/2010/wordprocessingShape" xmlns:wpi="http://schemas.microsoft.com/office/word/2010/wordprocessingInk" xmlns:wpg="http://schemas.microsoft.com/office/word/2010/wordprocessingGroup" xmlns:w16se="http://schemas.microsoft.com/office/word/2015/wordml/symex" xmlns:w16sdtdh="http://schemas.microsoft.com/office/word/2020/wordml/sdtdatahash" xmlns:w16="http://schemas.microsoft.com/office/word/2018/wordml" xmlns:w16cid="http://schemas.microsoft.com/office/word/2016/wordml/cid" xmlns:w16cex="http://schemas.microsoft.com/office/word/2018/wordml/cex" xmlns:w15="http://schemas.microsoft.com/office/word/2012/wordml" xmlns:w14="http://schemas.microsoft.com/office/word/2010/wordml" xmlns:w="http://schemas.openxmlformats.org/wordprocessingml/2006/main" xmlns:w10="urn:schemas-microsoft-com:office:word" xmlns:wp14="http://schemas.microsoft.com/office/word/2010/wordprocessingDrawing" xmlns:v="urn:schemas-microsoft-com:vml" xmlns:o="urn:schemas-microsoft-com:office:office" xmlns:am3d="http://schemas.microsoft.com/office/drawing/2017/model3d" xmlns:aink="http://schemas.microsoft.com/office/drawing/2016/ink" xmlns:mc="http://schemas.openxmlformats.org/markup-compatibility/2006" xmlns:cx8="http://schemas.microsoft.com/office/drawing/2016/5/14/chartex" xmlns:cx7="http://schemas.microsoft.com/office/drawing/2016/5/13/chartex" xmlns:cx6="http://schemas.microsoft.com/office/drawing/2016/5/12/chartex" xmlns:cx5="http://schemas.microsoft.com/office/drawing/2016/5/11/chartex" xmlns:cx4="http://schemas.microsoft.com/office/drawing/2016/5/10/chartex" xmlns:cx3="http://schemas.microsoft.com/office/drawing/2016/5/9/chartex" xmlns:cx2="http://schemas.microsoft.com/office/drawing/2015/10/21/chartex" xmlns:cx1="http://schemas.microsoft.com/office/drawing/2015/9/8/chartex" xmlns:cx="http://schemas.microsoft.com/office/drawing/2014/chartex" xmlns:wpc="http://schemas.microsoft.com/office/word/2010/wordprocessingCanvas" xmlns="" val="0"/>
                         </a:ext>
                       </a:extLst>
                     </a:blip>
@@ -3753,7 +3970,7 @@
                     <a:blip r:embed="rId9" cstate="print">
                       <a:extLst>
                         <a:ext uri="{28A0092B-C50C-407E-A947-70E740481C1C}">
-                          <a14:useLocalDpi xmlns="" xmlns:wpc="http://schemas.microsoft.com/office/word/2010/wordprocessingCanvas" xmlns:cx="http://schemas.microsoft.com/office/drawing/2014/chartex" xmlns:cx1="http://schemas.microsoft.com/office/drawing/2015/9/8/chartex" xmlns:cx2="http://schemas.microsoft.com/office/drawing/2015/10/21/chartex" xmlns:cx3="http://schemas.microsoft.com/office/drawing/2016/5/9/chartex" xmlns:cx4="http://schemas.microsoft.com/office/drawing/2016/5/10/chartex" xmlns:cx5="http://schemas.microsoft.com/office/drawing/2016/5/11/chartex" xmlns:cx6="http://schemas.microsoft.com/office/drawing/2016/5/12/chartex" xmlns:cx7="http://schemas.microsoft.com/office/drawing/2016/5/13/chartex" xmlns:cx8="http://schemas.microsoft.com/office/drawing/2016/5/14/chartex" xmlns:mc="http://schemas.openxmlformats.org/markup-compatibility/2006" xmlns:aink="http://schemas.microsoft.com/office/drawing/2016/ink" xmlns:am3d="http://schemas.microsoft.com/office/drawing/2017/model3d" xmlns:o="urn:schemas-microsoft-com:office:office" xmlns:v="urn:schemas-microsoft-com:vml" xmlns:wp14="http://schemas.microsoft.com/office/word/2010/wordprocessingDrawing" xmlns:w10="urn:schemas-microsoft-com:office:word" xmlns:w="http://schemas.openxmlformats.org/wordprocessingml/2006/main" xmlns:w14="http://schemas.microsoft.com/office/word/2010/wordml" xmlns:w15="http://schemas.microsoft.com/office/word/2012/wordml" xmlns:w16cex="http://schemas.microsoft.com/office/word/2018/wordml/cex" xmlns:w16cid="http://schemas.microsoft.com/office/word/2016/wordml/cid" xmlns:w16="http://schemas.microsoft.com/office/word/2018/wordml" xmlns:w16sdtdh="http://schemas.microsoft.com/office/word/2020/wordml/sdtdatahash" xmlns:w16se="http://schemas.microsoft.com/office/word/2015/wordml/symex" xmlns:wpg="http://schemas.microsoft.com/office/word/2010/wordprocessingGroup" xmlns:wpi="http://schemas.microsoft.com/office/word/2010/wordprocessingInk" xmlns:wps="http://schemas.microsoft.com/office/word/2010/wordprocessingShape" xmlns:a14="http://schemas.microsoft.com/office/drawing/2010/main" val="0"/>
+                          <a14:useLocalDpi xmlns:a14="http://schemas.microsoft.com/office/drawing/2010/main" xmlns:wps="http://schemas.microsoft.com/office/word/2010/wordprocessingShape" xmlns:wpi="http://schemas.microsoft.com/office/word/2010/wordprocessingInk" xmlns:wpg="http://schemas.microsoft.com/office/word/2010/wordprocessingGroup" xmlns:w16se="http://schemas.microsoft.com/office/word/2015/wordml/symex" xmlns:w16sdtdh="http://schemas.microsoft.com/office/word/2020/wordml/sdtdatahash" xmlns:w16="http://schemas.microsoft.com/office/word/2018/wordml" xmlns:w16cid="http://schemas.microsoft.com/office/word/2016/wordml/cid" xmlns:w16cex="http://schemas.microsoft.com/office/word/2018/wordml/cex" xmlns:w15="http://schemas.microsoft.com/office/word/2012/wordml" xmlns:w14="http://schemas.microsoft.com/office/word/2010/wordml" xmlns:w="http://schemas.openxmlformats.org/wordprocessingml/2006/main" xmlns:w10="urn:schemas-microsoft-com:office:word" xmlns:wp14="http://schemas.microsoft.com/office/word/2010/wordprocessingDrawing" xmlns:v="urn:schemas-microsoft-com:vml" xmlns:o="urn:schemas-microsoft-com:office:office" xmlns:am3d="http://schemas.microsoft.com/office/drawing/2017/model3d" xmlns:aink="http://schemas.microsoft.com/office/drawing/2016/ink" xmlns:mc="http://schemas.openxmlformats.org/markup-compatibility/2006" xmlns:cx8="http://schemas.microsoft.com/office/drawing/2016/5/14/chartex" xmlns:cx7="http://schemas.microsoft.com/office/drawing/2016/5/13/chartex" xmlns:cx6="http://schemas.microsoft.com/office/drawing/2016/5/12/chartex" xmlns:cx5="http://schemas.microsoft.com/office/drawing/2016/5/11/chartex" xmlns:cx4="http://schemas.microsoft.com/office/drawing/2016/5/10/chartex" xmlns:cx3="http://schemas.microsoft.com/office/drawing/2016/5/9/chartex" xmlns:cx2="http://schemas.microsoft.com/office/drawing/2015/10/21/chartex" xmlns:cx1="http://schemas.microsoft.com/office/drawing/2015/9/8/chartex" xmlns:cx="http://schemas.microsoft.com/office/drawing/2014/chartex" xmlns:wpc="http://schemas.microsoft.com/office/word/2010/wordprocessingCanvas" xmlns="" val="0"/>
                         </a:ext>
                       </a:extLst>
                     </a:blip>
@@ -4667,7 +4884,7 @@
                     <a:blip r:embed="rId10" cstate="print">
                       <a:extLst>
                         <a:ext uri="{28A0092B-C50C-407E-A947-70E740481C1C}">
-                          <a14:useLocalDpi xmlns="" xmlns:wpc="http://schemas.microsoft.com/office/word/2010/wordprocessingCanvas" xmlns:cx="http://schemas.microsoft.com/office/drawing/2014/chartex" xmlns:cx1="http://schemas.microsoft.com/office/drawing/2015/9/8/chartex" xmlns:cx2="http://schemas.microsoft.com/office/drawing/2015/10/21/chartex" xmlns:cx3="http://schemas.microsoft.com/office/drawing/2016/5/9/chartex" xmlns:cx4="http://schemas.microsoft.com/office/drawing/2016/5/10/chartex" xmlns:cx5="http://schemas.microsoft.com/office/drawing/2016/5/11/chartex" xmlns:cx6="http://schemas.microsoft.com/office/drawing/2016/5/12/chartex" xmlns:cx7="http://schemas.microsoft.com/office/drawing/2016/5/13/chartex" xmlns:cx8="http://schemas.microsoft.com/office/drawing/2016/5/14/chartex" xmlns:mc="http://schemas.openxmlformats.org/markup-compatibility/2006" xmlns:aink="http://schemas.microsoft.com/office/drawing/2016/ink" xmlns:am3d="http://schemas.microsoft.com/office/drawing/2017/model3d" xmlns:o="urn:schemas-microsoft-com:office:office" xmlns:v="urn:schemas-microsoft-com:vml" xmlns:wp14="http://schemas.microsoft.com/office/word/2010/wordprocessingDrawing" xmlns:w10="urn:schemas-microsoft-com:office:word" xmlns:w="http://schemas.openxmlformats.org/wordprocessingml/2006/main" xmlns:w14="http://schemas.microsoft.com/office/word/2010/wordml" xmlns:w15="http://schemas.microsoft.com/office/word/2012/wordml" xmlns:w16cex="http://schemas.microsoft.com/office/word/2018/wordml/cex" xmlns:w16cid="http://schemas.microsoft.com/office/word/2016/wordml/cid" xmlns:w16="http://schemas.microsoft.com/office/word/2018/wordml" xmlns:w16sdtdh="http://schemas.microsoft.com/office/word/2020/wordml/sdtdatahash" xmlns:w16se="http://schemas.microsoft.com/office/word/2015/wordml/symex" xmlns:wpg="http://schemas.microsoft.com/office/word/2010/wordprocessingGroup" xmlns:wpi="http://schemas.microsoft.com/office/word/2010/wordprocessingInk" xmlns:wps="http://schemas.microsoft.com/office/word/2010/wordprocessingShape" xmlns:a14="http://schemas.microsoft.com/office/drawing/2010/main" val="0"/>
+                          <a14:useLocalDpi xmlns:a14="http://schemas.microsoft.com/office/drawing/2010/main" xmlns:wps="http://schemas.microsoft.com/office/word/2010/wordprocessingShape" xmlns:wpi="http://schemas.microsoft.com/office/word/2010/wordprocessingInk" xmlns:wpg="http://schemas.microsoft.com/office/word/2010/wordprocessingGroup" xmlns:w16se="http://schemas.microsoft.com/office/word/2015/wordml/symex" xmlns:w16sdtdh="http://schemas.microsoft.com/office/word/2020/wordml/sdtdatahash" xmlns:w16="http://schemas.microsoft.com/office/word/2018/wordml" xmlns:w16cid="http://schemas.microsoft.com/office/word/2016/wordml/cid" xmlns:w16cex="http://schemas.microsoft.com/office/word/2018/wordml/cex" xmlns:w15="http://schemas.microsoft.com/office/word/2012/wordml" xmlns:w14="http://schemas.microsoft.com/office/word/2010/wordml" xmlns:w="http://schemas.openxmlformats.org/wordprocessingml/2006/main" xmlns:w10="urn:schemas-microsoft-com:office:word" xmlns:wp14="http://schemas.microsoft.com/office/word/2010/wordprocessingDrawing" xmlns:v="urn:schemas-microsoft-com:vml" xmlns:o="urn:schemas-microsoft-com:office:office" xmlns:am3d="http://schemas.microsoft.com/office/drawing/2017/model3d" xmlns:aink="http://schemas.microsoft.com/office/drawing/2016/ink" xmlns:mc="http://schemas.openxmlformats.org/markup-compatibility/2006" xmlns:cx8="http://schemas.microsoft.com/office/drawing/2016/5/14/chartex" xmlns:cx7="http://schemas.microsoft.com/office/drawing/2016/5/13/chartex" xmlns:cx6="http://schemas.microsoft.com/office/drawing/2016/5/12/chartex" xmlns:cx5="http://schemas.microsoft.com/office/drawing/2016/5/11/chartex" xmlns:cx4="http://schemas.microsoft.com/office/drawing/2016/5/10/chartex" xmlns:cx3="http://schemas.microsoft.com/office/drawing/2016/5/9/chartex" xmlns:cx2="http://schemas.microsoft.com/office/drawing/2015/10/21/chartex" xmlns:cx1="http://schemas.microsoft.com/office/drawing/2015/9/8/chartex" xmlns:cx="http://schemas.microsoft.com/office/drawing/2014/chartex" xmlns:wpc="http://schemas.microsoft.com/office/word/2010/wordprocessingCanvas" xmlns="" val="0"/>
                         </a:ext>
                       </a:extLst>
                     </a:blip>
@@ -4757,7 +4974,16 @@
           <w:sz w:val="28"/>
           <w:szCs w:val="28"/>
         </w:rPr>
-        <w:t xml:space="preserve">риложение </w:t>
+        <w:t>риложение</w:t>
+      </w:r>
+      <w:proofErr w:type="gramStart"/>
+      <w:r>
+        <w:rPr>
+          <w:color w:val="000000"/>
+          <w:sz w:val="28"/>
+          <w:szCs w:val="28"/>
+        </w:rPr>
+        <w:t xml:space="preserve"> </w:t>
       </w:r>
       <w:r>
         <w:rPr>
@@ -4767,6 +4993,7 @@
         </w:rPr>
         <w:t>Б</w:t>
       </w:r>
+      <w:proofErr w:type="gramEnd"/>
     </w:p>
     <w:p>
       <w:pPr>
@@ -4823,8 +5050,18 @@
           <w:sz w:val="28"/>
           <w:szCs w:val="28"/>
         </w:rPr>
-        <w:t>Б1</w:t>
-      </w:r>
+        <w:t>Б</w:t>
+      </w:r>
+      <w:proofErr w:type="gramStart"/>
+      <w:r>
+        <w:rPr>
+          <w:color w:val="000000"/>
+          <w:sz w:val="28"/>
+          <w:szCs w:val="28"/>
+        </w:rPr>
+        <w:t>1</w:t>
+      </w:r>
+      <w:proofErr w:type="gramEnd"/>
       <w:r>
         <w:rPr>
           <w:color w:val="000000"/>
@@ -4933,7 +5170,23 @@
           <w:sz w:val="28"/>
           <w:szCs w:val="28"/>
         </w:rPr>
-        <w:t xml:space="preserve">Б1 – </w:t>
+        <w:t>Б</w:t>
+      </w:r>
+      <w:r>
+        <w:rPr>
+          <w:color w:val="000000"/>
+          <w:sz w:val="28"/>
+          <w:szCs w:val="28"/>
+        </w:rPr>
+        <w:t>.</w:t>
+      </w:r>
+      <w:r>
+        <w:rPr>
+          <w:color w:val="000000"/>
+          <w:sz w:val="28"/>
+          <w:szCs w:val="28"/>
+        </w:rPr>
+        <w:t xml:space="preserve">1 – </w:t>
       </w:r>
       <w:r>
         <w:rPr>
@@ -5036,6 +5289,14 @@
           <w:sz w:val="28"/>
           <w:szCs w:val="28"/>
         </w:rPr>
+        <w:t>.</w:t>
+      </w:r>
+      <w:r>
+        <w:rPr>
+          <w:color w:val="000000"/>
+          <w:sz w:val="28"/>
+          <w:szCs w:val="28"/>
+        </w:rPr>
         <w:t>2</w:t>
       </w:r>
       <w:r>
@@ -5130,7 +5391,23 @@
           <w:sz w:val="28"/>
           <w:szCs w:val="28"/>
         </w:rPr>
+        <w:t xml:space="preserve">Рисунок </w:t>
+      </w:r>
+      <w:r>
+        <w:rPr>
+          <w:color w:val="000000"/>
+          <w:sz w:val="28"/>
+          <w:szCs w:val="28"/>
+        </w:rPr>
         <w:t>Б</w:t>
+      </w:r>
+      <w:r>
+        <w:rPr>
+          <w:color w:val="000000"/>
+          <w:sz w:val="28"/>
+          <w:szCs w:val="28"/>
+        </w:rPr>
+        <w:t>.</w:t>
       </w:r>
       <w:r>
         <w:rPr>
@@ -5248,6 +5525,14 @@
           <w:color w:val="000000"/>
           <w:sz w:val="28"/>
           <w:szCs w:val="28"/>
+        </w:rPr>
+        <w:t>.</w:t>
+      </w:r>
+      <w:r>
+        <w:rPr>
+          <w:color w:val="000000"/>
+          <w:sz w:val="28"/>
+          <w:szCs w:val="28"/>
           <w:lang w:val="en-US"/>
         </w:rPr>
         <w:t>4</w:t>
@@ -5359,6 +5644,14 @@
           <w:color w:val="000000"/>
           <w:sz w:val="28"/>
           <w:szCs w:val="28"/>
+        </w:rPr>
+        <w:t>.</w:t>
+      </w:r>
+      <w:r>
+        <w:rPr>
+          <w:color w:val="000000"/>
+          <w:sz w:val="28"/>
+          <w:szCs w:val="28"/>
           <w:lang w:val="en-US"/>
         </w:rPr>
         <w:t>5</w:t>
@@ -5464,6 +5757,14 @@
           <w:szCs w:val="28"/>
         </w:rPr>
         <w:t>Б</w:t>
+      </w:r>
+      <w:r>
+        <w:rPr>
+          <w:color w:val="000000"/>
+          <w:sz w:val="28"/>
+          <w:szCs w:val="28"/>
+        </w:rPr>
+        <w:t>.</w:t>
       </w:r>
       <w:r>
         <w:rPr>
@@ -5585,7 +5886,23 @@
           <w:sz w:val="28"/>
           <w:szCs w:val="28"/>
         </w:rPr>
-        <w:t xml:space="preserve">Б7 – </w:t>
+        <w:t>Б</w:t>
+      </w:r>
+      <w:r>
+        <w:rPr>
+          <w:color w:val="000000"/>
+          <w:sz w:val="28"/>
+          <w:szCs w:val="28"/>
+        </w:rPr>
+        <w:t>.</w:t>
+      </w:r>
+      <w:r>
+        <w:rPr>
+          <w:color w:val="000000"/>
+          <w:sz w:val="28"/>
+          <w:szCs w:val="28"/>
+        </w:rPr>
+        <w:t xml:space="preserve">7 – </w:t>
       </w:r>
       <w:r>
         <w:rPr>
@@ -5601,8 +5918,18 @@
           <w:sz w:val="28"/>
           <w:szCs w:val="28"/>
         </w:rPr>
-        <w:t>орма комплектующих</w:t>
-      </w:r>
+        <w:t xml:space="preserve">орма </w:t>
+      </w:r>
+      <w:proofErr w:type="gramStart"/>
+      <w:r>
+        <w:rPr>
+          <w:color w:val="000000"/>
+          <w:sz w:val="28"/>
+          <w:szCs w:val="28"/>
+        </w:rPr>
+        <w:t>комплектующих</w:t>
+      </w:r>
+      <w:proofErr w:type="gramEnd"/>
     </w:p>
     <w:p>
       <w:pPr>
@@ -5679,7 +6006,23 @@
           <w:sz w:val="28"/>
           <w:szCs w:val="28"/>
         </w:rPr>
-        <w:t xml:space="preserve">Б8 – </w:t>
+        <w:t>Б</w:t>
+      </w:r>
+      <w:r>
+        <w:rPr>
+          <w:color w:val="000000"/>
+          <w:sz w:val="28"/>
+          <w:szCs w:val="28"/>
+        </w:rPr>
+        <w:t>.</w:t>
+      </w:r>
+      <w:r>
+        <w:rPr>
+          <w:color w:val="000000"/>
+          <w:sz w:val="28"/>
+          <w:szCs w:val="28"/>
+        </w:rPr>
+        <w:t xml:space="preserve">8 – </w:t>
       </w:r>
       <w:r>
         <w:rPr>
@@ -5774,7 +6117,23 @@
           <w:sz w:val="28"/>
           <w:szCs w:val="28"/>
         </w:rPr>
-        <w:t xml:space="preserve">Б9 – </w:t>
+        <w:t>Б</w:t>
+      </w:r>
+      <w:r>
+        <w:rPr>
+          <w:color w:val="000000"/>
+          <w:sz w:val="28"/>
+          <w:szCs w:val="28"/>
+        </w:rPr>
+        <w:t>.</w:t>
+      </w:r>
+      <w:r>
+        <w:rPr>
+          <w:color w:val="000000"/>
+          <w:sz w:val="28"/>
+          <w:szCs w:val="28"/>
+        </w:rPr>
+        <w:t xml:space="preserve">9 – </w:t>
       </w:r>
       <w:r>
         <w:rPr>
@@ -5868,7 +6227,23 @@
           <w:sz w:val="28"/>
           <w:szCs w:val="28"/>
         </w:rPr>
-        <w:t xml:space="preserve">Б10 – </w:t>
+        <w:t>Б</w:t>
+      </w:r>
+      <w:r>
+        <w:rPr>
+          <w:color w:val="000000"/>
+          <w:sz w:val="28"/>
+          <w:szCs w:val="28"/>
+        </w:rPr>
+        <w:t>.</w:t>
+      </w:r>
+      <w:r>
+        <w:rPr>
+          <w:color w:val="000000"/>
+          <w:sz w:val="28"/>
+          <w:szCs w:val="28"/>
+        </w:rPr>
+        <w:t xml:space="preserve">10 – </w:t>
       </w:r>
       <w:r>
         <w:rPr>
@@ -5892,8 +6267,18 @@
           <w:sz w:val="28"/>
           <w:szCs w:val="28"/>
         </w:rPr>
-        <w:t>просмотра комплектующих</w:t>
-      </w:r>
+        <w:t xml:space="preserve">просмотра </w:t>
+      </w:r>
+      <w:proofErr w:type="gramStart"/>
+      <w:r>
+        <w:rPr>
+          <w:color w:val="000000"/>
+          <w:sz w:val="28"/>
+          <w:szCs w:val="28"/>
+        </w:rPr>
+        <w:t>комплектующих</w:t>
+      </w:r>
+      <w:proofErr w:type="gramEnd"/>
     </w:p>
     <w:p>
       <w:pPr>
@@ -5971,7 +6356,23 @@
           <w:sz w:val="28"/>
           <w:szCs w:val="28"/>
         </w:rPr>
-        <w:t xml:space="preserve">Б11 – </w:t>
+        <w:t>Б</w:t>
+      </w:r>
+      <w:r>
+        <w:rPr>
+          <w:color w:val="000000"/>
+          <w:sz w:val="28"/>
+          <w:szCs w:val="28"/>
+        </w:rPr>
+        <w:t>.</w:t>
+      </w:r>
+      <w:r>
+        <w:rPr>
+          <w:color w:val="000000"/>
+          <w:sz w:val="28"/>
+          <w:szCs w:val="28"/>
+        </w:rPr>
+        <w:t xml:space="preserve">11 – </w:t>
       </w:r>
       <w:r>
         <w:rPr>
@@ -6065,7 +6466,23 @@
           <w:sz w:val="28"/>
           <w:szCs w:val="28"/>
         </w:rPr>
-        <w:t xml:space="preserve">Б12 – </w:t>
+        <w:t>Б</w:t>
+      </w:r>
+      <w:r>
+        <w:rPr>
+          <w:color w:val="000000"/>
+          <w:sz w:val="28"/>
+          <w:szCs w:val="28"/>
+        </w:rPr>
+        <w:t>.</w:t>
+      </w:r>
+      <w:r>
+        <w:rPr>
+          <w:color w:val="000000"/>
+          <w:sz w:val="28"/>
+          <w:szCs w:val="28"/>
+        </w:rPr>
+        <w:t xml:space="preserve">12 – </w:t>
       </w:r>
       <w:r>
         <w:rPr>
@@ -6160,7 +6577,23 @@
           <w:sz w:val="28"/>
           <w:szCs w:val="28"/>
         </w:rPr>
-        <w:t xml:space="preserve">Б14 – </w:t>
+        <w:t>Б</w:t>
+      </w:r>
+      <w:r>
+        <w:rPr>
+          <w:color w:val="000000"/>
+          <w:sz w:val="28"/>
+          <w:szCs w:val="28"/>
+        </w:rPr>
+        <w:t>.</w:t>
+      </w:r>
+      <w:r>
+        <w:rPr>
+          <w:color w:val="000000"/>
+          <w:sz w:val="28"/>
+          <w:szCs w:val="28"/>
+        </w:rPr>
+        <w:t xml:space="preserve">14 – </w:t>
       </w:r>
       <w:r>
         <w:rPr>
@@ -6254,7 +6687,23 @@
           <w:sz w:val="28"/>
           <w:szCs w:val="28"/>
         </w:rPr>
-        <w:t xml:space="preserve">Б15 – </w:t>
+        <w:t>Б</w:t>
+      </w:r>
+      <w:r>
+        <w:rPr>
+          <w:color w:val="000000"/>
+          <w:sz w:val="28"/>
+          <w:szCs w:val="28"/>
+        </w:rPr>
+        <w:t>.</w:t>
+      </w:r>
+      <w:r>
+        <w:rPr>
+          <w:color w:val="000000"/>
+          <w:sz w:val="28"/>
+          <w:szCs w:val="28"/>
+        </w:rPr>
+        <w:t xml:space="preserve">15 – </w:t>
       </w:r>
       <w:r>
         <w:rPr>
@@ -6309,7 +6758,7 @@
                     </pic:cNvPicPr>
                   </pic:nvPicPr>
                   <pic:blipFill>
-                    <a:blip r:embed="rId25"/>
+                    <a:blip r:embed="rId25" cstate="print"/>
                     <a:srcRect/>
                     <a:stretch>
                       <a:fillRect/>
@@ -6346,16 +6795,31 @@
           <w:color w:val="000000"/>
           <w:sz w:val="28"/>
           <w:szCs w:val="28"/>
-          <w:lang w:val="en-US"/>
-        </w:rPr>
-      </w:pPr>
-      <w:r>
-        <w:rPr>
-          <w:color w:val="000000"/>
-          <w:sz w:val="28"/>
-          <w:szCs w:val="28"/>
-        </w:rPr>
-        <w:t>Рисунок Б16 – Шаблон отчета за период</w:t>
+        </w:rPr>
+      </w:pPr>
+      <w:r>
+        <w:rPr>
+          <w:color w:val="000000"/>
+          <w:sz w:val="28"/>
+          <w:szCs w:val="28"/>
+        </w:rPr>
+        <w:t>Рисунок Б</w:t>
+      </w:r>
+      <w:r>
+        <w:rPr>
+          <w:color w:val="000000"/>
+          <w:sz w:val="28"/>
+          <w:szCs w:val="28"/>
+        </w:rPr>
+        <w:t>.</w:t>
+      </w:r>
+      <w:r>
+        <w:rPr>
+          <w:color w:val="000000"/>
+          <w:sz w:val="28"/>
+          <w:szCs w:val="28"/>
+        </w:rPr>
+        <w:t>16 – Шаблон отчета за период</w:t>
       </w:r>
     </w:p>
     <w:p>
@@ -6394,7 +6858,7 @@
                     </pic:cNvPicPr>
                   </pic:nvPicPr>
                   <pic:blipFill>
-                    <a:blip r:embed="rId26"/>
+                    <a:blip r:embed="rId26" cstate="print"/>
                     <a:srcRect/>
                     <a:stretch>
                       <a:fillRect/>
@@ -6439,7 +6903,23 @@
           <w:sz w:val="28"/>
           <w:szCs w:val="28"/>
         </w:rPr>
-        <w:t>Рисунок Б1</w:t>
+        <w:t>Рисунок Б</w:t>
+      </w:r>
+      <w:r>
+        <w:rPr>
+          <w:color w:val="000000"/>
+          <w:sz w:val="28"/>
+          <w:szCs w:val="28"/>
+        </w:rPr>
+        <w:t>.</w:t>
+      </w:r>
+      <w:r>
+        <w:rPr>
+          <w:color w:val="000000"/>
+          <w:sz w:val="28"/>
+          <w:szCs w:val="28"/>
+        </w:rPr>
+        <w:t>1</w:t>
       </w:r>
       <w:r>
         <w:rPr>
@@ -6561,8 +7041,17 @@
           <w:sz w:val="28"/>
           <w:szCs w:val="28"/>
         </w:rPr>
-        <w:t>" -</w:t>
-      </w:r>
+        <w:t xml:space="preserve">" </w:t>
+      </w:r>
+      <w:proofErr w:type="gramStart"/>
+      <w:r>
+        <w:rPr>
+          <w:sz w:val="28"/>
+          <w:szCs w:val="28"/>
+        </w:rPr>
+        <w:t>-</w:t>
+      </w:r>
+      <w:proofErr w:type="spellStart"/>
       <w:r>
         <w:rPr>
           <w:sz w:val="28"/>
@@ -6570,6 +7059,7 @@
         </w:rPr>
         <w:t>М</w:t>
       </w:r>
+      <w:proofErr w:type="gramEnd"/>
       <w:r>
         <w:rPr>
           <w:sz w:val="28"/>
@@ -6584,6 +7074,7 @@
         </w:rPr>
         <w:t>Академия</w:t>
       </w:r>
+      <w:proofErr w:type="spellEnd"/>
       <w:r>
         <w:rPr>
           <w:sz w:val="28"/>
@@ -6654,19 +7145,60 @@
           <w:szCs w:val="28"/>
         </w:rPr>
       </w:pPr>
-      <w:r>
-        <w:rPr>
-          <w:sz w:val="28"/>
-          <w:szCs w:val="28"/>
-        </w:rPr>
-        <w:t>Агуров, Павел C#. Сборник рецептов / Павел Агуров. - М.: "БХВ-Пете</w:t>
-      </w:r>
-      <w:r>
-        <w:rPr>
-          <w:sz w:val="28"/>
-          <w:szCs w:val="28"/>
-        </w:rPr>
-        <w:t xml:space="preserve">рбург", </w:t>
+      <w:proofErr w:type="spellStart"/>
+      <w:r>
+        <w:rPr>
+          <w:sz w:val="28"/>
+          <w:szCs w:val="28"/>
+        </w:rPr>
+        <w:t>Агуров</w:t>
+      </w:r>
+      <w:proofErr w:type="spellEnd"/>
+      <w:r>
+        <w:rPr>
+          <w:sz w:val="28"/>
+          <w:szCs w:val="28"/>
+        </w:rPr>
+        <w:t xml:space="preserve">, Павел C#. Сборник рецептов / Павел </w:t>
+      </w:r>
+      <w:proofErr w:type="spellStart"/>
+      <w:r>
+        <w:rPr>
+          <w:sz w:val="28"/>
+          <w:szCs w:val="28"/>
+        </w:rPr>
+        <w:t>Агуров</w:t>
+      </w:r>
+      <w:proofErr w:type="spellEnd"/>
+      <w:r>
+        <w:rPr>
+          <w:sz w:val="28"/>
+          <w:szCs w:val="28"/>
+        </w:rPr>
+        <w:t>. - М.: "</w:t>
+      </w:r>
+      <w:proofErr w:type="spellStart"/>
+      <w:r>
+        <w:rPr>
+          <w:sz w:val="28"/>
+          <w:szCs w:val="28"/>
+        </w:rPr>
+        <w:t>БХВ-Пете</w:t>
+      </w:r>
+      <w:r>
+        <w:rPr>
+          <w:sz w:val="28"/>
+          <w:szCs w:val="28"/>
+        </w:rPr>
+        <w:t>рбург</w:t>
+      </w:r>
+      <w:proofErr w:type="spellEnd"/>
+      <w:r>
+        <w:rPr>
+          <w:sz w:val="28"/>
+          <w:szCs w:val="28"/>
+        </w:rPr>
+        <w:t xml:space="preserve">", </w:t>
       </w:r>
       <w:r>
         <w:rPr>
@@ -6681,7 +7213,23 @@
           <w:sz w:val="28"/>
           <w:szCs w:val="28"/>
         </w:rPr>
-        <w:t xml:space="preserve"> - 432 c.</w:t>
+        <w:t xml:space="preserve"> - 432 </w:t>
+      </w:r>
+      <w:proofErr w:type="spellStart"/>
+      <w:r>
+        <w:rPr>
+          <w:sz w:val="28"/>
+          <w:szCs w:val="28"/>
+        </w:rPr>
+        <w:t>c</w:t>
+      </w:r>
+      <w:proofErr w:type="spellEnd"/>
+      <w:r>
+        <w:rPr>
+          <w:sz w:val="28"/>
+          <w:szCs w:val="28"/>
+        </w:rPr>
+        <w:t>.</w:t>
       </w:r>
     </w:p>
     <w:p>
@@ -6703,7 +7251,39 @@
           <w:sz w:val="28"/>
           <w:szCs w:val="28"/>
         </w:rPr>
-        <w:t>Бишоп, Дж. C# в кратком изложении / Дж. Бишоп, Н. Хорспул. -</w:t>
+        <w:t xml:space="preserve">Бишоп, </w:t>
+      </w:r>
+      <w:proofErr w:type="gramStart"/>
+      <w:r>
+        <w:rPr>
+          <w:sz w:val="28"/>
+          <w:szCs w:val="28"/>
+        </w:rPr>
+        <w:t>Дж</w:t>
+      </w:r>
+      <w:proofErr w:type="gramEnd"/>
+      <w:r>
+        <w:rPr>
+          <w:sz w:val="28"/>
+          <w:szCs w:val="28"/>
+        </w:rPr>
+        <w:t xml:space="preserve">. C# в кратком изложении / Дж. Бишоп, Н. </w:t>
+      </w:r>
+      <w:proofErr w:type="spellStart"/>
+      <w:r>
+        <w:rPr>
+          <w:sz w:val="28"/>
+          <w:szCs w:val="28"/>
+        </w:rPr>
+        <w:t>Хорспул</w:t>
+      </w:r>
+      <w:proofErr w:type="spellEnd"/>
+      <w:r>
+        <w:rPr>
+          <w:sz w:val="28"/>
+          <w:szCs w:val="28"/>
+        </w:rPr>
+        <w:t>. -</w:t>
       </w:r>
       <w:r>
         <w:rPr>
@@ -6725,7 +7305,23 @@
           <w:sz w:val="28"/>
           <w:szCs w:val="28"/>
         </w:rPr>
-        <w:t xml:space="preserve"> - 472 c.</w:t>
+        <w:t xml:space="preserve"> - 472 </w:t>
+      </w:r>
+      <w:proofErr w:type="spellStart"/>
+      <w:r>
+        <w:rPr>
+          <w:sz w:val="28"/>
+          <w:szCs w:val="28"/>
+        </w:rPr>
+        <w:t>c</w:t>
+      </w:r>
+      <w:proofErr w:type="spellEnd"/>
+      <w:r>
+        <w:rPr>
+          <w:sz w:val="28"/>
+          <w:szCs w:val="28"/>
+        </w:rPr>
+        <w:t>.</w:t>
       </w:r>
     </w:p>
     <w:p>
@@ -6769,7 +7365,23 @@
           <w:sz w:val="28"/>
           <w:szCs w:val="28"/>
         </w:rPr>
-        <w:t xml:space="preserve"> - 552 c.</w:t>
+        <w:t xml:space="preserve"> - 552 </w:t>
+      </w:r>
+      <w:proofErr w:type="spellStart"/>
+      <w:r>
+        <w:rPr>
+          <w:sz w:val="28"/>
+          <w:szCs w:val="28"/>
+        </w:rPr>
+        <w:t>c</w:t>
+      </w:r>
+      <w:proofErr w:type="spellEnd"/>
+      <w:r>
+        <w:rPr>
+          <w:sz w:val="28"/>
+          <w:szCs w:val="28"/>
+        </w:rPr>
+        <w:t>.</w:t>
       </w:r>
     </w:p>
     <w:p>
@@ -6791,7 +7403,80 @@
           <w:sz w:val="28"/>
           <w:szCs w:val="28"/>
         </w:rPr>
-        <w:t>Смоленцев, Н. К. MATLAB. Программирование на Visual С#, Borland JBuilder, VBA (+ CD-ROM) / Н.К. Смоленцев. - М.: ДМК Пресс, 2011. - 456 c.</w:t>
+        <w:t xml:space="preserve">Смоленцев, Н. К. MATLAB. Программирование на </w:t>
+      </w:r>
+      <w:proofErr w:type="spellStart"/>
+      <w:r>
+        <w:rPr>
+          <w:sz w:val="28"/>
+          <w:szCs w:val="28"/>
+        </w:rPr>
+        <w:t>Visual</w:t>
+      </w:r>
+      <w:proofErr w:type="spellEnd"/>
+      <w:proofErr w:type="gramStart"/>
+      <w:r>
+        <w:rPr>
+          <w:sz w:val="28"/>
+          <w:szCs w:val="28"/>
+        </w:rPr>
+        <w:t xml:space="preserve"> С</w:t>
+      </w:r>
+      <w:proofErr w:type="gramEnd"/>
+      <w:r>
+        <w:rPr>
+          <w:sz w:val="28"/>
+          <w:szCs w:val="28"/>
+        </w:rPr>
+        <w:t xml:space="preserve">#, </w:t>
+      </w:r>
+      <w:proofErr w:type="spellStart"/>
+      <w:r>
+        <w:rPr>
+          <w:sz w:val="28"/>
+          <w:szCs w:val="28"/>
+        </w:rPr>
+        <w:t>Borland</w:t>
+      </w:r>
+      <w:proofErr w:type="spellEnd"/>
+      <w:r>
+        <w:rPr>
+          <w:sz w:val="28"/>
+          <w:szCs w:val="28"/>
+        </w:rPr>
+        <w:t xml:space="preserve"> </w:t>
+      </w:r>
+      <w:proofErr w:type="spellStart"/>
+      <w:r>
+        <w:rPr>
+          <w:sz w:val="28"/>
+          <w:szCs w:val="28"/>
+        </w:rPr>
+        <w:t>JBuilder</w:t>
+      </w:r>
+      <w:proofErr w:type="spellEnd"/>
+      <w:r>
+        <w:rPr>
+          <w:sz w:val="28"/>
+          <w:szCs w:val="28"/>
+        </w:rPr>
+        <w:t xml:space="preserve">, VBA (+ CD-ROM) / Н.К. Смоленцев. - М.: ДМК Пресс, 2011. - 456 </w:t>
+      </w:r>
+      <w:proofErr w:type="spellStart"/>
+      <w:r>
+        <w:rPr>
+          <w:sz w:val="28"/>
+          <w:szCs w:val="28"/>
+        </w:rPr>
+        <w:t>c</w:t>
+      </w:r>
+      <w:proofErr w:type="spellEnd"/>
+      <w:r>
+        <w:rPr>
+          <w:sz w:val="28"/>
+          <w:szCs w:val="28"/>
+        </w:rPr>
+        <w:t>.</w:t>
       </w:r>
     </w:p>
     <w:p>
@@ -6820,14 +7505,14 @@
 
 <file path=word/endnotes.xml><?xml version="1.0" encoding="utf-8"?>
 <w:endnotes xmlns:ve="http://schemas.openxmlformats.org/markup-compatibility/2006" xmlns:o="urn:schemas-microsoft-com:office:office" xmlns:r="http://schemas.openxmlformats.org/officeDocument/2006/relationships" xmlns:m="http://schemas.openxmlformats.org/officeDocument/2006/math" xmlns:v="urn:schemas-microsoft-com:vml" xmlns:wp="http://schemas.openxmlformats.org/drawingml/2006/wordprocessingDrawing" xmlns:w10="urn:schemas-microsoft-com:office:word" xmlns:w="http://schemas.openxmlformats.org/wordprocessingml/2006/main" xmlns:wne="http://schemas.microsoft.com/office/word/2006/wordml">
-  <w:endnote w:type="separator" w:id="0">
+  <w:endnote w:type="separator" w:id="-1">
     <w:p>
       <w:r>
         <w:separator/>
       </w:r>
     </w:p>
   </w:endnote>
-  <w:endnote w:type="continuationSeparator" w:id="1">
+  <w:endnote w:type="continuationSeparator" w:id="0">
     <w:p>
       <w:r>
         <w:continuationSeparator/>
@@ -6902,7 +7587,15 @@
                     <w:sz w:val="28"/>
                     <w:szCs w:val="28"/>
                   </w:rPr>
-                  <w:t xml:space="preserve"> ПС-20А</w:t>
+                  <w:t xml:space="preserve"> ПС-20</w:t>
+                </w:r>
+                <w:r>
+                  <w:rPr>
+                    <w:b/>
+                    <w:sz w:val="28"/>
+                    <w:szCs w:val="28"/>
+                  </w:rPr>
+                  <w:t>Б</w:t>
                 </w:r>
                 <w:r>
                   <w:rPr>
@@ -7109,7 +7802,7 @@
                     <w:szCs w:val="28"/>
                     <w:lang w:val="en-US"/>
                   </w:rPr>
-                  <w:t>18</w:t>
+                  <w:t>4</w:t>
                 </w:r>
                 <w:r>
                   <w:rPr>
@@ -7186,14 +7879,14 @@
 
 <file path=word/footnotes.xml><?xml version="1.0" encoding="utf-8"?>
 <w:footnotes xmlns:ve="http://schemas.openxmlformats.org/markup-compatibility/2006" xmlns:o="urn:schemas-microsoft-com:office:office" xmlns:r="http://schemas.openxmlformats.org/officeDocument/2006/relationships" xmlns:m="http://schemas.openxmlformats.org/officeDocument/2006/math" xmlns:v="urn:schemas-microsoft-com:vml" xmlns:wp="http://schemas.openxmlformats.org/drawingml/2006/wordprocessingDrawing" xmlns:w10="urn:schemas-microsoft-com:office:word" xmlns:w="http://schemas.openxmlformats.org/wordprocessingml/2006/main" xmlns:wne="http://schemas.microsoft.com/office/word/2006/wordml">
-  <w:footnote w:type="separator" w:id="0">
+  <w:footnote w:type="separator" w:id="-1">
     <w:p>
       <w:r>
         <w:separator/>
       </w:r>
     </w:p>
   </w:footnote>
-  <w:footnote w:type="continuationSeparator" w:id="1">
+  <w:footnote w:type="continuationSeparator" w:id="0">
     <w:p>
       <w:r>
         <w:continuationSeparator/>
@@ -7222,11 +7915,33 @@
             <v:textbox inset="0,1.5mm,0,0">
               <w:txbxContent>
                 <w:p>
+                  <w:proofErr w:type="spellStart"/>
                   <w:r>
                     <w:rPr>
                       <w:sz w:val="22"/>
                     </w:rPr>
-                    <w:t>Изм  Лист     № докум.       Подп.    Дата</w:t>
+                    <w:t>Изм</w:t>
+                  </w:r>
+                  <w:proofErr w:type="spellEnd"/>
+                  <w:r>
+                    <w:rPr>
+                      <w:sz w:val="22"/>
+                    </w:rPr>
+                    <w:t xml:space="preserve">  Лист     № докум.       </w:t>
+                  </w:r>
+                  <w:proofErr w:type="spellStart"/>
+                  <w:r>
+                    <w:rPr>
+                      <w:sz w:val="22"/>
+                    </w:rPr>
+                    <w:t>Подп</w:t>
+                  </w:r>
+                  <w:proofErr w:type="spellEnd"/>
+                  <w:r>
+                    <w:rPr>
+                      <w:sz w:val="22"/>
+                    </w:rPr>
+                    <w:t>.    Дата</w:t>
                   </w:r>
                 </w:p>
               </w:txbxContent>
@@ -9866,7 +10581,7 @@
   <a:extraClrSchemeLst/>
   <a:extLst>
     <a:ext uri="{05A4C25C-085E-4340-85A3-A5531E510DB2}">
-      <thm15:themeFamily xmlns="" xmlns:thm15="http://schemas.microsoft.com/office/thememl/2012/main" name="Office Theme" id="{62F939B6-93AF-4DB8-9C6B-D6C7DFDC589F}" vid="{4A3C46E8-61CC-4603-A589-7422A47A8E4A}"/>
+      <thm15:themeFamily xmlns:thm15="http://schemas.microsoft.com/office/thememl/2012/main" xmlns="" name="Office Theme" id="{62F939B6-93AF-4DB8-9C6B-D6C7DFDC589F}" vid="{4A3C46E8-61CC-4603-A589-7422A47A8E4A}"/>
     </a:ext>
   </a:extLst>
 </a:theme>
@@ -9877,7 +10592,7 @@
 </file>
 
 <file path=customXml/itemProps1.xml><?xml version="1.0" encoding="utf-8"?>
-<ds:datastoreItem xmlns:ds="http://schemas.openxmlformats.org/officeDocument/2006/customXml" ds:itemID="{C9B0765F-2FA0-472F-B99F-DC4EB470A7D4}">
+<ds:datastoreItem xmlns:ds="http://schemas.openxmlformats.org/officeDocument/2006/customXml" ds:itemID="{22FECF2A-4B4F-4240-8A91-96F1CC4B3586}">
   <ds:schemaRefs>
     <ds:schemaRef ds:uri="http://schemas.openxmlformats.org/officeDocument/2006/bibliography"/>
   </ds:schemaRefs>

</xml_diff>